<commit_message>
some modify of detail
</commit_message>
<xml_diff>
--- a/files/project/印章系统/public_seal_sys_design/用户界面.docx
+++ b/files/project/印章系统/public_seal_sys_design/用户界面.docx
@@ -6133,7 +6133,7 @@
     </w:p>
     <w:p>
       <w:r>
-        <w:t>ps_user_account</w:t>
+        <w:t>ps_user_a_rd</w:t>
       </w:r>
     </w:p>
     <w:tbl>
@@ -6572,11 +6572,6 @@
       </w:r>
     </w:p>
     <w:p>
-      <w:pPr>
-        <w:rPr>
-          <w:rFonts w:hint="eastAsia"/>
-        </w:rPr>
-      </w:pPr>
       <w:r>
         <w:rPr>
           <w:rFonts w:hint="eastAsia"/>
@@ -6584,7 +6579,13 @@
         <w:t>p</w:t>
       </w:r>
       <w:r>
-        <w:t>s_user_a_rd</w:t>
+        <w:t>s_user_a_</w:t>
+      </w:r>
+      <w:r>
+        <w:t>opt_</w:t>
+      </w:r>
+      <w:r>
+        <w:t>rd</w:t>
       </w:r>
     </w:p>
     <w:tbl>
@@ -7236,13 +7237,7 @@
           <w:rFonts w:hint="eastAsia"/>
         </w:rPr>
         <w:lastRenderedPageBreak/>
-        <w:t>法人</w:t>
-      </w:r>
-      <w:r>
-        <w:rPr>
-          <w:rFonts w:hint="eastAsia"/>
-        </w:rPr>
-        <w:t>账户</w:t>
+        <w:t>法人账户</w:t>
       </w:r>
       <w:r>
         <w:rPr>
@@ -7265,7 +7260,10 @@
         <w:t>ent</w:t>
       </w:r>
       <w:r>
-        <w:t>_user_account</w:t>
+        <w:t>_user_a</w:t>
+      </w:r>
+      <w:r>
+        <w:t>_rd</w:t>
       </w:r>
     </w:p>
     <w:tbl>
@@ -7685,13 +7683,7 @@
         <w:rPr>
           <w:rFonts w:hint="eastAsia"/>
         </w:rPr>
-        <w:t>法人</w:t>
-      </w:r>
-      <w:r>
-        <w:rPr>
-          <w:rFonts w:hint="eastAsia"/>
-        </w:rPr>
-        <w:t>账户</w:t>
+        <w:t>法人账户</w:t>
       </w:r>
       <w:r>
         <w:rPr>
@@ -7707,16 +7699,14 @@
       </w:r>
     </w:p>
     <w:p>
-      <w:pPr>
-        <w:rPr>
-          <w:rFonts w:hint="eastAsia"/>
-        </w:rPr>
-      </w:pPr>
-      <w:r>
-        <w:t>ent</w:t>
-      </w:r>
-      <w:r>
-        <w:t>_user_a_rd</w:t>
+      <w:r>
+        <w:t>ent_user_a_</w:t>
+      </w:r>
+      <w:r>
+        <w:t>opt_</w:t>
+      </w:r>
+      <w:r>
+        <w:t>rd</w:t>
       </w:r>
     </w:p>
     <w:tbl>
@@ -8371,11 +8361,23 @@
       </w:r>
     </w:p>
     <w:p>
+      <w:pPr>
+        <w:widowControl/>
+        <w:jc w:val="left"/>
+      </w:pPr>
       <w:r>
         <w:rPr>
           <w:rFonts w:hint="eastAsia"/>
         </w:rPr>
         <w:lastRenderedPageBreak/>
+        <w:t>企业结算表</w:t>
+      </w:r>
+    </w:p>
+    <w:p>
+      <w:r>
+        <w:rPr>
+          <w:rFonts w:hint="eastAsia"/>
+        </w:rPr>
         <w:t>ent</w:t>
       </w:r>
       <w:r>
@@ -8562,11 +8564,6 @@
             <w:tcW w:w="2074" w:type="dxa"/>
           </w:tcPr>
           <w:p>
-            <w:pPr>
-              <w:rPr>
-                <w:rFonts w:hint="eastAsia"/>
-              </w:rPr>
-            </w:pPr>
             <w:r>
               <w:t>s_time</w:t>
             </w:r>
@@ -8577,11 +8574,6 @@
             <w:tcW w:w="1182" w:type="dxa"/>
           </w:tcPr>
           <w:p>
-            <w:pPr>
-              <w:rPr>
-                <w:rFonts w:hint="eastAsia"/>
-              </w:rPr>
-            </w:pPr>
             <w:r>
               <w:rPr>
                 <w:rFonts w:hint="eastAsia"/>
@@ -8594,25 +8586,13 @@
           <w:tcPr>
             <w:tcW w:w="1984" w:type="dxa"/>
           </w:tcPr>
-          <w:p>
-            <w:pPr>
-              <w:rPr>
-                <w:rFonts w:hint="eastAsia"/>
-              </w:rPr>
-            </w:pPr>
-          </w:p>
-        </w:tc>
-        <w:tc>
-          <w:tcPr>
-            <w:tcW w:w="3686" w:type="dxa"/>
-          </w:tcPr>
-          <w:p>
-            <w:pPr>
-              <w:rPr>
-                <w:rFonts w:hint="eastAsia"/>
-              </w:rPr>
-            </w:pPr>
-          </w:p>
+          <w:p/>
+        </w:tc>
+        <w:tc>
+          <w:tcPr>
+            <w:tcW w:w="3686" w:type="dxa"/>
+          </w:tcPr>
+          <w:p/>
         </w:tc>
       </w:tr>
       <w:tr>
@@ -8637,11 +8617,6 @@
             <w:tcW w:w="1182" w:type="dxa"/>
           </w:tcPr>
           <w:p>
-            <w:pPr>
-              <w:rPr>
-                <w:rFonts w:hint="eastAsia"/>
-              </w:rPr>
-            </w:pPr>
             <w:r>
               <w:rPr>
                 <w:rFonts w:hint="eastAsia"/>
@@ -8655,11 +8630,6 @@
             <w:tcW w:w="1984" w:type="dxa"/>
           </w:tcPr>
           <w:p>
-            <w:pPr>
-              <w:rPr>
-                <w:rFonts w:hint="eastAsia"/>
-              </w:rPr>
-            </w:pPr>
             <w:r>
               <w:t>DECIMAL</w:t>
             </w:r>
@@ -8678,13 +8648,7 @@
           <w:tcPr>
             <w:tcW w:w="3686" w:type="dxa"/>
           </w:tcPr>
-          <w:p>
-            <w:pPr>
-              <w:rPr>
-                <w:rFonts w:hint="eastAsia"/>
-              </w:rPr>
-            </w:pPr>
-          </w:p>
+          <w:p/>
         </w:tc>
       </w:tr>
       <w:tr>
@@ -8715,11 +8679,6 @@
             <w:tcW w:w="1182" w:type="dxa"/>
           </w:tcPr>
           <w:p>
-            <w:pPr>
-              <w:rPr>
-                <w:rFonts w:hint="eastAsia"/>
-              </w:rPr>
-            </w:pPr>
             <w:r>
               <w:rPr>
                 <w:rFonts w:hint="eastAsia"/>
@@ -8733,11 +8692,6 @@
             <w:tcW w:w="1984" w:type="dxa"/>
           </w:tcPr>
           <w:p>
-            <w:pPr>
-              <w:rPr>
-                <w:rFonts w:hint="eastAsia"/>
-              </w:rPr>
-            </w:pPr>
             <w:r>
               <w:rPr>
                 <w:rFonts w:hint="eastAsia"/>
@@ -8750,13 +8704,7 @@
           <w:tcPr>
             <w:tcW w:w="3686" w:type="dxa"/>
           </w:tcPr>
-          <w:p>
-            <w:pPr>
-              <w:rPr>
-                <w:rFonts w:hint="eastAsia"/>
-              </w:rPr>
-            </w:pPr>
-          </w:p>
+          <w:p/>
         </w:tc>
       </w:tr>
       <w:tr>
@@ -8901,20 +8849,8 @@
         </w:tc>
       </w:tr>
     </w:tbl>
-    <w:p>
-      <w:pPr>
-        <w:rPr>
-          <w:rFonts w:hint="eastAsia"/>
-        </w:rPr>
-      </w:pPr>
-    </w:p>
-    <w:p>
-      <w:pPr>
-        <w:rPr>
-          <w:rFonts w:hint="eastAsia"/>
-        </w:rPr>
-      </w:pPr>
-    </w:p>
+    <w:p/>
+    <w:p/>
     <w:p>
       <w:r>
         <w:rPr>
@@ -9024,708 +8960,6 @@
       </w:r>
       <w:r>
         <w:t>_seal_image</w:t>
-      </w:r>
-    </w:p>
-    <w:p>
-      <w:pPr>
-        <w:rPr>
-          <w:rFonts w:hint="eastAsia"/>
-        </w:rPr>
-      </w:pPr>
-    </w:p>
-    <w:tbl>
-      <w:tblPr>
-        <w:tblStyle w:val="a4"/>
-        <w:tblW w:w="8926" w:type="dxa"/>
-        <w:tblLook w:val="04A0" w:firstRow="1" w:lastRow="0" w:firstColumn="1" w:lastColumn="0" w:noHBand="0" w:noVBand="1"/>
-      </w:tblPr>
-      <w:tblGrid>
-        <w:gridCol w:w="2074"/>
-        <w:gridCol w:w="1465"/>
-        <w:gridCol w:w="1559"/>
-        <w:gridCol w:w="3828"/>
-      </w:tblGrid>
-      <w:tr>
-        <w:tc>
-          <w:tcPr>
-            <w:tcW w:w="2074" w:type="dxa"/>
-          </w:tcPr>
-          <w:p>
-            <w:r>
-              <w:rPr>
-                <w:rFonts w:hint="eastAsia"/>
-              </w:rPr>
-              <w:t>字段名</w:t>
-            </w:r>
-          </w:p>
-        </w:tc>
-        <w:tc>
-          <w:tcPr>
-            <w:tcW w:w="1465" w:type="dxa"/>
-          </w:tcPr>
-          <w:p>
-            <w:r>
-              <w:rPr>
-                <w:rFonts w:hint="eastAsia"/>
-              </w:rPr>
-              <w:t>含义</w:t>
-            </w:r>
-          </w:p>
-        </w:tc>
-        <w:tc>
-          <w:tcPr>
-            <w:tcW w:w="1559" w:type="dxa"/>
-          </w:tcPr>
-          <w:p>
-            <w:r>
-              <w:rPr>
-                <w:rFonts w:hint="eastAsia"/>
-              </w:rPr>
-              <w:t>类型</w:t>
-            </w:r>
-          </w:p>
-        </w:tc>
-        <w:tc>
-          <w:tcPr>
-            <w:tcW w:w="3828" w:type="dxa"/>
-          </w:tcPr>
-          <w:p>
-            <w:r>
-              <w:rPr>
-                <w:rFonts w:hint="eastAsia"/>
-              </w:rPr>
-              <w:t>注释</w:t>
-            </w:r>
-          </w:p>
-        </w:tc>
-      </w:tr>
-      <w:tr>
-        <w:tc>
-          <w:tcPr>
-            <w:tcW w:w="2074" w:type="dxa"/>
-          </w:tcPr>
-          <w:p>
-            <w:r>
-              <w:t>ID</w:t>
-            </w:r>
-          </w:p>
-        </w:tc>
-        <w:tc>
-          <w:tcPr>
-            <w:tcW w:w="1465" w:type="dxa"/>
-          </w:tcPr>
-          <w:p>
-            <w:r>
-              <w:rPr>
-                <w:rFonts w:hint="eastAsia"/>
-              </w:rPr>
-              <w:t>id</w:t>
-            </w:r>
-          </w:p>
-        </w:tc>
-        <w:tc>
-          <w:tcPr>
-            <w:tcW w:w="1559" w:type="dxa"/>
-          </w:tcPr>
-          <w:p>
-            <w:r>
-              <w:t>int</w:t>
-            </w:r>
-          </w:p>
-        </w:tc>
-        <w:tc>
-          <w:tcPr>
-            <w:tcW w:w="3828" w:type="dxa"/>
-          </w:tcPr>
-          <w:p>
-            <w:r>
-              <w:rPr>
-                <w:rFonts w:hint="eastAsia"/>
-              </w:rPr>
-              <w:t>pri</w:t>
-            </w:r>
-          </w:p>
-        </w:tc>
-      </w:tr>
-      <w:tr>
-        <w:tc>
-          <w:tcPr>
-            <w:tcW w:w="2074" w:type="dxa"/>
-          </w:tcPr>
-          <w:p>
-            <w:r>
-              <w:rPr>
-                <w:rFonts w:hint="eastAsia"/>
-              </w:rPr>
-              <w:t>uid</w:t>
-            </w:r>
-          </w:p>
-        </w:tc>
-        <w:tc>
-          <w:tcPr>
-            <w:tcW w:w="1465" w:type="dxa"/>
-          </w:tcPr>
-          <w:p>
-            <w:r>
-              <w:rPr>
-                <w:rFonts w:hint="eastAsia"/>
-              </w:rPr>
-              <w:t>账号</w:t>
-            </w:r>
-          </w:p>
-        </w:tc>
-        <w:tc>
-          <w:tcPr>
-            <w:tcW w:w="1559" w:type="dxa"/>
-          </w:tcPr>
-          <w:p>
-            <w:r>
-              <w:rPr>
-                <w:rFonts w:hint="eastAsia"/>
-              </w:rPr>
-              <w:t>S</w:t>
-            </w:r>
-            <w:r>
-              <w:t>tring</w:t>
-            </w:r>
-          </w:p>
-        </w:tc>
-        <w:tc>
-          <w:tcPr>
-            <w:tcW w:w="3828" w:type="dxa"/>
-          </w:tcPr>
-          <w:p>
-            <w:r>
-              <w:rPr>
-                <w:rFonts w:hint="eastAsia"/>
-              </w:rPr>
-              <w:t>账号（系统内）</w:t>
-            </w:r>
-          </w:p>
-        </w:tc>
-      </w:tr>
-      <w:tr>
-        <w:tc>
-          <w:tcPr>
-            <w:tcW w:w="2074" w:type="dxa"/>
-          </w:tcPr>
-          <w:p>
-            <w:r>
-              <w:rPr>
-                <w:rFonts w:hint="eastAsia"/>
-              </w:rPr>
-              <w:t>seal</w:t>
-            </w:r>
-            <w:r>
-              <w:t>_name</w:t>
-            </w:r>
-          </w:p>
-        </w:tc>
-        <w:tc>
-          <w:tcPr>
-            <w:tcW w:w="1465" w:type="dxa"/>
-          </w:tcPr>
-          <w:p>
-            <w:r>
-              <w:rPr>
-                <w:rFonts w:hint="eastAsia"/>
-              </w:rPr>
-              <w:t>印章名称</w:t>
-            </w:r>
-          </w:p>
-        </w:tc>
-        <w:tc>
-          <w:tcPr>
-            <w:tcW w:w="1559" w:type="dxa"/>
-          </w:tcPr>
-          <w:p>
-            <w:r>
-              <w:t>S</w:t>
-            </w:r>
-            <w:r>
-              <w:rPr>
-                <w:rFonts w:hint="eastAsia"/>
-              </w:rPr>
-              <w:t>tring</w:t>
-            </w:r>
-          </w:p>
-        </w:tc>
-        <w:tc>
-          <w:tcPr>
-            <w:tcW w:w="3828" w:type="dxa"/>
-          </w:tcPr>
-          <w:p/>
-        </w:tc>
-      </w:tr>
-      <w:tr>
-        <w:tc>
-          <w:tcPr>
-            <w:tcW w:w="2074" w:type="dxa"/>
-          </w:tcPr>
-          <w:p>
-            <w:r>
-              <w:rPr>
-                <w:rFonts w:hint="eastAsia"/>
-              </w:rPr>
-              <w:t>seal</w:t>
-            </w:r>
-            <w:r>
-              <w:t>_type</w:t>
-            </w:r>
-          </w:p>
-        </w:tc>
-        <w:tc>
-          <w:tcPr>
-            <w:tcW w:w="1465" w:type="dxa"/>
-          </w:tcPr>
-          <w:p>
-            <w:r>
-              <w:rPr>
-                <w:rFonts w:hint="eastAsia"/>
-              </w:rPr>
-              <w:t>印章类型</w:t>
-            </w:r>
-          </w:p>
-        </w:tc>
-        <w:tc>
-          <w:tcPr>
-            <w:tcW w:w="1559" w:type="dxa"/>
-          </w:tcPr>
-          <w:p>
-            <w:r>
-              <w:rPr>
-                <w:rFonts w:hint="eastAsia"/>
-              </w:rPr>
-              <w:t>int</w:t>
-            </w:r>
-          </w:p>
-        </w:tc>
-        <w:tc>
-          <w:tcPr>
-            <w:tcW w:w="3828" w:type="dxa"/>
-          </w:tcPr>
-          <w:p>
-            <w:r>
-              <w:rPr>
-                <w:rFonts w:hint="eastAsia"/>
-              </w:rPr>
-              <w:t>0-</w:t>
-            </w:r>
-            <w:r>
-              <w:rPr>
-                <w:rFonts w:hint="eastAsia"/>
-              </w:rPr>
-              <w:t>个人名</w:t>
-            </w:r>
-            <w:r>
-              <w:rPr>
-                <w:rFonts w:hint="eastAsia"/>
-              </w:rPr>
-              <w:t>(</w:t>
-            </w:r>
-            <w:r>
-              <w:rPr>
-                <w:rFonts w:hint="eastAsia"/>
-              </w:rPr>
-              <w:t>制</w:t>
-            </w:r>
-            <w:r>
-              <w:t>)</w:t>
-            </w:r>
-            <w:r>
-              <w:t>；</w:t>
-            </w:r>
-            <w:r>
-              <w:t>1-</w:t>
-            </w:r>
-            <w:r>
-              <w:rPr>
-                <w:rFonts w:hint="eastAsia"/>
-              </w:rPr>
-              <w:t>个人名（传）；</w:t>
-            </w:r>
-            <w:r>
-              <w:rPr>
-                <w:rFonts w:hint="eastAsia"/>
-              </w:rPr>
-              <w:t>2-</w:t>
-            </w:r>
-            <w:r>
-              <w:rPr>
-                <w:rFonts w:hint="eastAsia"/>
-              </w:rPr>
-              <w:t>手写签</w:t>
-            </w:r>
-          </w:p>
-        </w:tc>
-      </w:tr>
-      <w:tr>
-        <w:tc>
-          <w:tcPr>
-            <w:tcW w:w="2074" w:type="dxa"/>
-          </w:tcPr>
-          <w:p>
-            <w:r>
-              <w:t>seal_width</w:t>
-            </w:r>
-          </w:p>
-        </w:tc>
-        <w:tc>
-          <w:tcPr>
-            <w:tcW w:w="1465" w:type="dxa"/>
-          </w:tcPr>
-          <w:p>
-            <w:r>
-              <w:rPr>
-                <w:rFonts w:hint="eastAsia"/>
-              </w:rPr>
-              <w:t>宽</w:t>
-            </w:r>
-          </w:p>
-        </w:tc>
-        <w:tc>
-          <w:tcPr>
-            <w:tcW w:w="1559" w:type="dxa"/>
-          </w:tcPr>
-          <w:p>
-            <w:r>
-              <w:rPr>
-                <w:rFonts w:hint="eastAsia"/>
-              </w:rPr>
-              <w:t>int</w:t>
-            </w:r>
-          </w:p>
-        </w:tc>
-        <w:tc>
-          <w:tcPr>
-            <w:tcW w:w="3828" w:type="dxa"/>
-          </w:tcPr>
-          <w:p/>
-        </w:tc>
-      </w:tr>
-      <w:tr>
-        <w:tc>
-          <w:tcPr>
-            <w:tcW w:w="2074" w:type="dxa"/>
-          </w:tcPr>
-          <w:p>
-            <w:r>
-              <w:rPr>
-                <w:rFonts w:hint="eastAsia"/>
-              </w:rPr>
-              <w:t>seal</w:t>
-            </w:r>
-            <w:r>
-              <w:t>_height</w:t>
-            </w:r>
-          </w:p>
-        </w:tc>
-        <w:tc>
-          <w:tcPr>
-            <w:tcW w:w="1465" w:type="dxa"/>
-          </w:tcPr>
-          <w:p>
-            <w:r>
-              <w:rPr>
-                <w:rFonts w:hint="eastAsia"/>
-              </w:rPr>
-              <w:t>高</w:t>
-            </w:r>
-          </w:p>
-        </w:tc>
-        <w:tc>
-          <w:tcPr>
-            <w:tcW w:w="1559" w:type="dxa"/>
-          </w:tcPr>
-          <w:p>
-            <w:r>
-              <w:rPr>
-                <w:rFonts w:hint="eastAsia"/>
-              </w:rPr>
-              <w:t>int</w:t>
-            </w:r>
-          </w:p>
-        </w:tc>
-        <w:tc>
-          <w:tcPr>
-            <w:tcW w:w="3828" w:type="dxa"/>
-          </w:tcPr>
-          <w:p/>
-        </w:tc>
-      </w:tr>
-      <w:tr>
-        <w:tc>
-          <w:tcPr>
-            <w:tcW w:w="2074" w:type="dxa"/>
-          </w:tcPr>
-          <w:p>
-            <w:r>
-              <w:rPr>
-                <w:rFonts w:hint="eastAsia"/>
-              </w:rPr>
-              <w:t>seal_pic_type</w:t>
-            </w:r>
-          </w:p>
-        </w:tc>
-        <w:tc>
-          <w:tcPr>
-            <w:tcW w:w="1465" w:type="dxa"/>
-          </w:tcPr>
-          <w:p>
-            <w:r>
-              <w:rPr>
-                <w:rFonts w:hint="eastAsia"/>
-              </w:rPr>
-              <w:t>图片类型</w:t>
-            </w:r>
-          </w:p>
-        </w:tc>
-        <w:tc>
-          <w:tcPr>
-            <w:tcW w:w="1559" w:type="dxa"/>
-          </w:tcPr>
-          <w:p>
-            <w:r>
-              <w:t>S</w:t>
-            </w:r>
-            <w:r>
-              <w:rPr>
-                <w:rFonts w:hint="eastAsia"/>
-              </w:rPr>
-              <w:t>tring</w:t>
-            </w:r>
-          </w:p>
-        </w:tc>
-        <w:tc>
-          <w:tcPr>
-            <w:tcW w:w="3828" w:type="dxa"/>
-          </w:tcPr>
-          <w:p>
-            <w:r>
-              <w:rPr>
-                <w:rFonts w:hint="eastAsia"/>
-              </w:rPr>
-              <w:t>图片类型，不含点号</w:t>
-            </w:r>
-          </w:p>
-        </w:tc>
-      </w:tr>
-      <w:tr>
-        <w:tc>
-          <w:tcPr>
-            <w:tcW w:w="2074" w:type="dxa"/>
-          </w:tcPr>
-          <w:p>
-            <w:r>
-              <w:rPr>
-                <w:rFonts w:hint="eastAsia"/>
-              </w:rPr>
-              <w:t>seal</w:t>
-            </w:r>
-            <w:r>
-              <w:t>_pic_data</w:t>
-            </w:r>
-          </w:p>
-        </w:tc>
-        <w:tc>
-          <w:tcPr>
-            <w:tcW w:w="1465" w:type="dxa"/>
-          </w:tcPr>
-          <w:p>
-            <w:r>
-              <w:rPr>
-                <w:rFonts w:hint="eastAsia"/>
-              </w:rPr>
-              <w:t>图片数据</w:t>
-            </w:r>
-          </w:p>
-        </w:tc>
-        <w:tc>
-          <w:tcPr>
-            <w:tcW w:w="1559" w:type="dxa"/>
-          </w:tcPr>
-          <w:p>
-            <w:r>
-              <w:rPr>
-                <w:rFonts w:hint="eastAsia"/>
-              </w:rPr>
-              <w:t>blob</w:t>
-            </w:r>
-          </w:p>
-        </w:tc>
-        <w:tc>
-          <w:tcPr>
-            <w:tcW w:w="3828" w:type="dxa"/>
-          </w:tcPr>
-          <w:p/>
-        </w:tc>
-      </w:tr>
-      <w:tr>
-        <w:tc>
-          <w:tcPr>
-            <w:tcW w:w="2074" w:type="dxa"/>
-          </w:tcPr>
-          <w:p>
-            <w:r>
-              <w:rPr>
-                <w:rFonts w:hint="eastAsia"/>
-              </w:rPr>
-              <w:t>rd</w:t>
-            </w:r>
-            <w:r>
-              <w:t>_time</w:t>
-            </w:r>
-          </w:p>
-        </w:tc>
-        <w:tc>
-          <w:tcPr>
-            <w:tcW w:w="1465" w:type="dxa"/>
-          </w:tcPr>
-          <w:p/>
-        </w:tc>
-        <w:tc>
-          <w:tcPr>
-            <w:tcW w:w="1559" w:type="dxa"/>
-          </w:tcPr>
-          <w:p>
-            <w:r>
-              <w:rPr>
-                <w:rFonts w:hint="eastAsia"/>
-              </w:rPr>
-              <w:t>d</w:t>
-            </w:r>
-            <w:r>
-              <w:t>atetime</w:t>
-            </w:r>
-          </w:p>
-        </w:tc>
-        <w:tc>
-          <w:tcPr>
-            <w:tcW w:w="3828" w:type="dxa"/>
-          </w:tcPr>
-          <w:p/>
-        </w:tc>
-      </w:tr>
-      <w:tr>
-        <w:tc>
-          <w:tcPr>
-            <w:tcW w:w="2074" w:type="dxa"/>
-          </w:tcPr>
-          <w:p>
-            <w:r>
-              <w:rPr>
-                <w:rFonts w:hint="eastAsia"/>
-              </w:rPr>
-              <w:t>s</w:t>
-            </w:r>
-            <w:r>
-              <w:t>tatus</w:t>
-            </w:r>
-          </w:p>
-        </w:tc>
-        <w:tc>
-          <w:tcPr>
-            <w:tcW w:w="1465" w:type="dxa"/>
-          </w:tcPr>
-          <w:p>
-            <w:r>
-              <w:rPr>
-                <w:rFonts w:hint="eastAsia"/>
-              </w:rPr>
-              <w:t>状态</w:t>
-            </w:r>
-          </w:p>
-        </w:tc>
-        <w:tc>
-          <w:tcPr>
-            <w:tcW w:w="1559" w:type="dxa"/>
-          </w:tcPr>
-          <w:p>
-            <w:r>
-              <w:rPr>
-                <w:rFonts w:hint="eastAsia"/>
-              </w:rPr>
-              <w:t>int</w:t>
-            </w:r>
-          </w:p>
-        </w:tc>
-        <w:tc>
-          <w:tcPr>
-            <w:tcW w:w="3828" w:type="dxa"/>
-          </w:tcPr>
-          <w:p>
-            <w:r>
-              <w:rPr>
-                <w:rFonts w:hint="eastAsia"/>
-              </w:rPr>
-              <w:t>0-</w:t>
-            </w:r>
-            <w:r>
-              <w:rPr>
-                <w:rFonts w:hint="eastAsia"/>
-              </w:rPr>
-              <w:t>未启用；</w:t>
-            </w:r>
-            <w:r>
-              <w:rPr>
-                <w:rFonts w:hint="eastAsia"/>
-              </w:rPr>
-              <w:t>1-</w:t>
-            </w:r>
-            <w:r>
-              <w:rPr>
-                <w:rFonts w:hint="eastAsia"/>
-              </w:rPr>
-              <w:t>启用</w:t>
-            </w:r>
-          </w:p>
-        </w:tc>
-      </w:tr>
-      <w:tr>
-        <w:tc>
-          <w:tcPr>
-            <w:tcW w:w="2074" w:type="dxa"/>
-          </w:tcPr>
-          <w:p/>
-        </w:tc>
-        <w:tc>
-          <w:tcPr>
-            <w:tcW w:w="1465" w:type="dxa"/>
-          </w:tcPr>
-          <w:p/>
-        </w:tc>
-        <w:tc>
-          <w:tcPr>
-            <w:tcW w:w="1559" w:type="dxa"/>
-          </w:tcPr>
-          <w:p/>
-        </w:tc>
-        <w:tc>
-          <w:tcPr>
-            <w:tcW w:w="3828" w:type="dxa"/>
-          </w:tcPr>
-          <w:p/>
-        </w:tc>
-      </w:tr>
-    </w:tbl>
-    <w:p/>
-    <w:p>
-      <w:r>
-        <w:rPr>
-          <w:rFonts w:hint="eastAsia"/>
-        </w:rPr>
-        <w:t>个人章证书</w:t>
-      </w:r>
-    </w:p>
-    <w:p>
-      <w:r>
-        <w:rPr>
-          <w:rFonts w:hint="eastAsia"/>
-        </w:rPr>
-        <w:t>ps</w:t>
-      </w:r>
-      <w:r>
-        <w:t>_seal_cer</w:t>
       </w:r>
     </w:p>
     <w:p/>
@@ -9906,16 +9140,14 @@
             <w:tcW w:w="2074" w:type="dxa"/>
           </w:tcPr>
           <w:p>
-            <w:pPr>
-              <w:rPr>
-                <w:rFonts w:hint="eastAsia"/>
-              </w:rPr>
-            </w:pPr>
-            <w:r>
-              <w:rPr>
-                <w:rFonts w:hint="eastAsia"/>
-              </w:rPr>
-              <w:t>alg</w:t>
+            <w:r>
+              <w:rPr>
+                <w:rFonts w:hint="eastAsia"/>
+              </w:rPr>
+              <w:t>seal</w:t>
+            </w:r>
+            <w:r>
+              <w:t>_name</w:t>
             </w:r>
           </w:p>
         </w:tc>
@@ -9924,16 +9156,11 @@
             <w:tcW w:w="1465" w:type="dxa"/>
           </w:tcPr>
           <w:p>
-            <w:pPr>
-              <w:rPr>
-                <w:rFonts w:hint="eastAsia"/>
-              </w:rPr>
-            </w:pPr>
-            <w:r>
-              <w:rPr>
-                <w:rFonts w:hint="eastAsia"/>
-              </w:rPr>
-              <w:t>非对称算法</w:t>
+            <w:r>
+              <w:rPr>
+                <w:rFonts w:hint="eastAsia"/>
+              </w:rPr>
+              <w:t>印章名称</w:t>
             </w:r>
           </w:p>
         </w:tc>
@@ -9942,16 +9169,14 @@
             <w:tcW w:w="1559" w:type="dxa"/>
           </w:tcPr>
           <w:p>
-            <w:pPr>
-              <w:rPr>
-                <w:rFonts w:hint="eastAsia"/>
-              </w:rPr>
-            </w:pPr>
-            <w:r>
-              <w:rPr>
-                <w:rFonts w:hint="eastAsia"/>
-              </w:rPr>
-              <w:t>String</w:t>
+            <w:r>
+              <w:t>S</w:t>
+            </w:r>
+            <w:r>
+              <w:rPr>
+                <w:rFonts w:hint="eastAsia"/>
+              </w:rPr>
+              <w:t>tring</w:t>
             </w:r>
           </w:p>
         </w:tc>
@@ -9959,35 +9184,23 @@
           <w:tcPr>
             <w:tcW w:w="3828" w:type="dxa"/>
           </w:tcPr>
-          <w:p>
-            <w:pPr>
-              <w:rPr>
-                <w:rFonts w:hint="eastAsia"/>
-              </w:rPr>
-            </w:pPr>
-            <w:r>
-              <w:rPr>
-                <w:rFonts w:hint="eastAsia"/>
-              </w:rPr>
-              <w:t>rsa1024,</w:t>
-            </w:r>
-            <w:r>
-              <w:t xml:space="preserve"> rsa2048, ecc256</w:t>
-            </w:r>
-          </w:p>
-        </w:tc>
-      </w:tr>
-      <w:tr>
-        <w:tc>
-          <w:tcPr>
-            <w:tcW w:w="2074" w:type="dxa"/>
-          </w:tcPr>
-          <w:p>
-            <w:r>
-              <w:rPr>
-                <w:rFonts w:hint="eastAsia"/>
-              </w:rPr>
-              <w:t>skid</w:t>
+          <w:p/>
+        </w:tc>
+      </w:tr>
+      <w:tr>
+        <w:tc>
+          <w:tcPr>
+            <w:tcW w:w="2074" w:type="dxa"/>
+          </w:tcPr>
+          <w:p>
+            <w:r>
+              <w:rPr>
+                <w:rFonts w:hint="eastAsia"/>
+              </w:rPr>
+              <w:t>seal</w:t>
+            </w:r>
+            <w:r>
+              <w:t>_type</w:t>
             </w:r>
           </w:p>
         </w:tc>
@@ -10000,7 +9213,7 @@
               <w:rPr>
                 <w:rFonts w:hint="eastAsia"/>
               </w:rPr>
-              <w:t>私钥序列号</w:t>
+              <w:t>印章类型</w:t>
             </w:r>
           </w:p>
         </w:tc>
@@ -10013,7 +9226,7 @@
               <w:rPr>
                 <w:rFonts w:hint="eastAsia"/>
               </w:rPr>
-              <w:t>String</w:t>
+              <w:t>int</w:t>
             </w:r>
           </w:p>
         </w:tc>
@@ -10021,359 +9234,6 @@
           <w:tcPr>
             <w:tcW w:w="3828" w:type="dxa"/>
           </w:tcPr>
-          <w:p/>
-        </w:tc>
-      </w:tr>
-      <w:tr>
-        <w:tc>
-          <w:tcPr>
-            <w:tcW w:w="2074" w:type="dxa"/>
-          </w:tcPr>
-          <w:p>
-            <w:r>
-              <w:rPr>
-                <w:rFonts w:hint="eastAsia"/>
-              </w:rPr>
-              <w:t>pk</w:t>
-            </w:r>
-          </w:p>
-        </w:tc>
-        <w:tc>
-          <w:tcPr>
-            <w:tcW w:w="1465" w:type="dxa"/>
-          </w:tcPr>
-          <w:p>
-            <w:r>
-              <w:rPr>
-                <w:rFonts w:hint="eastAsia"/>
-              </w:rPr>
-              <w:t>公钥</w:t>
-            </w:r>
-          </w:p>
-        </w:tc>
-        <w:tc>
-          <w:tcPr>
-            <w:tcW w:w="1559" w:type="dxa"/>
-          </w:tcPr>
-          <w:p>
-            <w:r>
-              <w:rPr>
-                <w:rFonts w:hint="eastAsia"/>
-              </w:rPr>
-              <w:t>S</w:t>
-            </w:r>
-            <w:r>
-              <w:t>tring</w:t>
-            </w:r>
-          </w:p>
-        </w:tc>
-        <w:tc>
-          <w:tcPr>
-            <w:tcW w:w="3828" w:type="dxa"/>
-          </w:tcPr>
-          <w:p/>
-        </w:tc>
-      </w:tr>
-      <w:tr>
-        <w:tc>
-          <w:tcPr>
-            <w:tcW w:w="2074" w:type="dxa"/>
-          </w:tcPr>
-          <w:p>
-            <w:r>
-              <w:rPr>
-                <w:rFonts w:hint="eastAsia"/>
-              </w:rPr>
-              <w:t>v</w:t>
-            </w:r>
-            <w:r>
-              <w:t>alid_st</w:t>
-            </w:r>
-          </w:p>
-        </w:tc>
-        <w:tc>
-          <w:tcPr>
-            <w:tcW w:w="1465" w:type="dxa"/>
-          </w:tcPr>
-          <w:p>
-            <w:r>
-              <w:rPr>
-                <w:rFonts w:hint="eastAsia"/>
-              </w:rPr>
-              <w:t>有效期起</w:t>
-            </w:r>
-          </w:p>
-        </w:tc>
-        <w:tc>
-          <w:tcPr>
-            <w:tcW w:w="1559" w:type="dxa"/>
-          </w:tcPr>
-          <w:p>
-            <w:r>
-              <w:rPr>
-                <w:rFonts w:hint="eastAsia"/>
-              </w:rPr>
-              <w:t>date</w:t>
-            </w:r>
-            <w:r>
-              <w:t>time</w:t>
-            </w:r>
-          </w:p>
-        </w:tc>
-        <w:tc>
-          <w:tcPr>
-            <w:tcW w:w="3828" w:type="dxa"/>
-          </w:tcPr>
-          <w:p/>
-        </w:tc>
-      </w:tr>
-      <w:tr>
-        <w:tc>
-          <w:tcPr>
-            <w:tcW w:w="2074" w:type="dxa"/>
-          </w:tcPr>
-          <w:p>
-            <w:r>
-              <w:rPr>
-                <w:rFonts w:hint="eastAsia"/>
-              </w:rPr>
-              <w:t>valid_</w:t>
-            </w:r>
-            <w:r>
-              <w:t>end</w:t>
-            </w:r>
-          </w:p>
-        </w:tc>
-        <w:tc>
-          <w:tcPr>
-            <w:tcW w:w="1465" w:type="dxa"/>
-          </w:tcPr>
-          <w:p>
-            <w:r>
-              <w:rPr>
-                <w:rFonts w:hint="eastAsia"/>
-              </w:rPr>
-              <w:t>有效期止</w:t>
-            </w:r>
-          </w:p>
-        </w:tc>
-        <w:tc>
-          <w:tcPr>
-            <w:tcW w:w="1559" w:type="dxa"/>
-          </w:tcPr>
-          <w:p>
-            <w:r>
-              <w:t>datetime</w:t>
-            </w:r>
-          </w:p>
-        </w:tc>
-        <w:tc>
-          <w:tcPr>
-            <w:tcW w:w="3828" w:type="dxa"/>
-          </w:tcPr>
-          <w:p/>
-        </w:tc>
-      </w:tr>
-      <w:tr>
-        <w:tc>
-          <w:tcPr>
-            <w:tcW w:w="2074" w:type="dxa"/>
-          </w:tcPr>
-          <w:p>
-            <w:r>
-              <w:rPr>
-                <w:rFonts w:hint="eastAsia"/>
-              </w:rPr>
-              <w:t>issuer_</w:t>
-            </w:r>
-            <w:r>
-              <w:t>id</w:t>
-            </w:r>
-          </w:p>
-        </w:tc>
-        <w:tc>
-          <w:tcPr>
-            <w:tcW w:w="1465" w:type="dxa"/>
-          </w:tcPr>
-          <w:p>
-            <w:r>
-              <w:rPr>
-                <w:rFonts w:hint="eastAsia"/>
-              </w:rPr>
-              <w:t>颁发者标识</w:t>
-            </w:r>
-          </w:p>
-        </w:tc>
-        <w:tc>
-          <w:tcPr>
-            <w:tcW w:w="1559" w:type="dxa"/>
-          </w:tcPr>
-          <w:p>
-            <w:r>
-              <w:rPr>
-                <w:rFonts w:hint="eastAsia"/>
-              </w:rPr>
-              <w:t>String</w:t>
-            </w:r>
-          </w:p>
-        </w:tc>
-        <w:tc>
-          <w:tcPr>
-            <w:tcW w:w="3828" w:type="dxa"/>
-          </w:tcPr>
-          <w:p/>
-        </w:tc>
-      </w:tr>
-      <w:tr>
-        <w:tc>
-          <w:tcPr>
-            <w:tcW w:w="2074" w:type="dxa"/>
-          </w:tcPr>
-          <w:p>
-            <w:r>
-              <w:rPr>
-                <w:rFonts w:hint="eastAsia"/>
-              </w:rPr>
-              <w:t>o</w:t>
-            </w:r>
-            <w:r>
-              <w:t>wner_dn</w:t>
-            </w:r>
-          </w:p>
-        </w:tc>
-        <w:tc>
-          <w:tcPr>
-            <w:tcW w:w="1465" w:type="dxa"/>
-          </w:tcPr>
-          <w:p>
-            <w:r>
-              <w:rPr>
-                <w:rFonts w:hint="eastAsia"/>
-              </w:rPr>
-              <w:t>证书主体</w:t>
-            </w:r>
-          </w:p>
-        </w:tc>
-        <w:tc>
-          <w:tcPr>
-            <w:tcW w:w="1559" w:type="dxa"/>
-          </w:tcPr>
-          <w:p>
-            <w:r>
-              <w:rPr>
-                <w:rFonts w:hint="eastAsia"/>
-              </w:rPr>
-              <w:t>String</w:t>
-            </w:r>
-          </w:p>
-        </w:tc>
-        <w:tc>
-          <w:tcPr>
-            <w:tcW w:w="3828" w:type="dxa"/>
-          </w:tcPr>
-          <w:p/>
-        </w:tc>
-      </w:tr>
-      <w:tr>
-        <w:tc>
-          <w:tcPr>
-            <w:tcW w:w="2074" w:type="dxa"/>
-          </w:tcPr>
-          <w:p>
-            <w:r>
-              <w:rPr>
-                <w:rFonts w:hint="eastAsia"/>
-              </w:rPr>
-              <w:t>rd</w:t>
-            </w:r>
-            <w:r>
-              <w:t>_time</w:t>
-            </w:r>
-          </w:p>
-        </w:tc>
-        <w:tc>
-          <w:tcPr>
-            <w:tcW w:w="1465" w:type="dxa"/>
-          </w:tcPr>
-          <w:p>
-            <w:r>
-              <w:rPr>
-                <w:rFonts w:hint="eastAsia"/>
-              </w:rPr>
-              <w:t>记录时间</w:t>
-            </w:r>
-          </w:p>
-        </w:tc>
-        <w:tc>
-          <w:tcPr>
-            <w:tcW w:w="1559" w:type="dxa"/>
-          </w:tcPr>
-          <w:p>
-            <w:r>
-              <w:rPr>
-                <w:rFonts w:hint="eastAsia"/>
-              </w:rPr>
-              <w:t>d</w:t>
-            </w:r>
-            <w:r>
-              <w:t>atetime</w:t>
-            </w:r>
-          </w:p>
-        </w:tc>
-        <w:tc>
-          <w:tcPr>
-            <w:tcW w:w="3828" w:type="dxa"/>
-          </w:tcPr>
-          <w:p/>
-        </w:tc>
-      </w:tr>
-      <w:tr>
-        <w:tc>
-          <w:tcPr>
-            <w:tcW w:w="2074" w:type="dxa"/>
-          </w:tcPr>
-          <w:p>
-            <w:r>
-              <w:rPr>
-                <w:rFonts w:hint="eastAsia"/>
-              </w:rPr>
-              <w:t>s</w:t>
-            </w:r>
-            <w:r>
-              <w:t>tatus</w:t>
-            </w:r>
-          </w:p>
-        </w:tc>
-        <w:tc>
-          <w:tcPr>
-            <w:tcW w:w="1465" w:type="dxa"/>
-          </w:tcPr>
-          <w:p>
-            <w:r>
-              <w:rPr>
-                <w:rFonts w:hint="eastAsia"/>
-              </w:rPr>
-              <w:t>状态</w:t>
-            </w:r>
-          </w:p>
-        </w:tc>
-        <w:tc>
-          <w:tcPr>
-            <w:tcW w:w="1559" w:type="dxa"/>
-          </w:tcPr>
-          <w:p>
-            <w:r>
-              <w:rPr>
-                <w:rFonts w:hint="eastAsia"/>
-              </w:rPr>
-              <w:t>int</w:t>
-            </w:r>
-          </w:p>
-        </w:tc>
-        <w:tc>
-          <w:tcPr>
-            <w:tcW w:w="3828" w:type="dxa"/>
-          </w:tcPr>
           <w:p>
             <w:r>
               <w:rPr>
@@ -10385,399 +9245,46 @@
               <w:rPr>
                 <w:rFonts w:hint="eastAsia"/>
               </w:rPr>
-              <w:t>未启用；</w:t>
-            </w:r>
-            <w:r>
-              <w:rPr>
-                <w:rFonts w:hint="eastAsia"/>
-              </w:rPr>
+              <w:t>个人名</w:t>
+            </w:r>
+            <w:r>
+              <w:rPr>
+                <w:rFonts w:hint="eastAsia"/>
+              </w:rPr>
+              <w:t>(</w:t>
+            </w:r>
+            <w:r>
+              <w:rPr>
+                <w:rFonts w:hint="eastAsia"/>
+              </w:rPr>
+              <w:t>制</w:t>
+            </w:r>
+            <w:r>
+              <w:t>)</w:t>
+            </w:r>
+            <w:r>
+              <w:t>；</w:t>
+            </w:r>
+            <w:r>
               <w:t>1-</w:t>
             </w:r>
             <w:r>
               <w:rPr>
                 <w:rFonts w:hint="eastAsia"/>
               </w:rPr>
-              <w:t>启用</w:t>
-            </w:r>
-            <w:r>
-              <w:rPr>
-                <w:rFonts w:hint="eastAsia"/>
-              </w:rPr>
-              <w:t>；</w:t>
-            </w:r>
-            <w:r>
-              <w:rPr>
-                <w:rFonts w:hint="eastAsia"/>
-              </w:rPr>
-              <w:t>2</w:t>
-            </w:r>
-            <w:r>
-              <w:t>-</w:t>
-            </w:r>
-            <w:r>
-              <w:rPr>
-                <w:rFonts w:hint="eastAsia"/>
-              </w:rPr>
-              <w:t>冻结</w:t>
-            </w:r>
-          </w:p>
-        </w:tc>
-      </w:tr>
-    </w:tbl>
-    <w:p>
-      <w:pPr>
-        <w:rPr>
-          <w:rFonts w:hint="eastAsia"/>
-        </w:rPr>
-      </w:pPr>
-    </w:p>
-    <w:p/>
-    <w:p/>
-    <w:p>
-      <w:pPr>
-        <w:rPr>
-          <w:rFonts w:hint="eastAsia"/>
-        </w:rPr>
-      </w:pPr>
-    </w:p>
-    <w:p/>
-    <w:p/>
-    <w:p/>
-    <w:p>
-      <w:pPr>
-        <w:pStyle w:val="3"/>
-      </w:pPr>
-      <w:r>
-        <w:rPr>
-          <w:rFonts w:hint="eastAsia"/>
-        </w:rPr>
-        <w:t>法人印章</w:t>
-      </w:r>
-    </w:p>
-    <w:p>
-      <w:r>
-        <w:rPr>
-          <w:rFonts w:hint="eastAsia"/>
-        </w:rPr>
-        <w:t>法人章数据表</w:t>
-      </w:r>
-    </w:p>
-    <w:p/>
-    <w:p>
-      <w:r>
-        <w:rPr>
-          <w:rFonts w:hint="eastAsia"/>
-        </w:rPr>
-        <w:t>个人章记录表</w:t>
-      </w:r>
-    </w:p>
-    <w:p>
-      <w:r>
-        <w:t>ent</w:t>
-      </w:r>
-      <w:r>
-        <w:t>_seal_image</w:t>
-      </w:r>
-    </w:p>
-    <w:p>
-      <w:pPr>
-        <w:rPr>
-          <w:rFonts w:hint="eastAsia"/>
-        </w:rPr>
-      </w:pPr>
-    </w:p>
-    <w:tbl>
-      <w:tblPr>
-        <w:tblStyle w:val="a4"/>
-        <w:tblW w:w="8926" w:type="dxa"/>
-        <w:tblLook w:val="04A0" w:firstRow="1" w:lastRow="0" w:firstColumn="1" w:lastColumn="0" w:noHBand="0" w:noVBand="1"/>
-      </w:tblPr>
-      <w:tblGrid>
-        <w:gridCol w:w="2074"/>
-        <w:gridCol w:w="1465"/>
-        <w:gridCol w:w="1559"/>
-        <w:gridCol w:w="3828"/>
-      </w:tblGrid>
-      <w:tr>
-        <w:tc>
-          <w:tcPr>
-            <w:tcW w:w="2074" w:type="dxa"/>
-          </w:tcPr>
-          <w:p>
-            <w:r>
-              <w:rPr>
-                <w:rFonts w:hint="eastAsia"/>
-              </w:rPr>
-              <w:t>字段名</w:t>
-            </w:r>
-          </w:p>
-        </w:tc>
-        <w:tc>
-          <w:tcPr>
-            <w:tcW w:w="1465" w:type="dxa"/>
-          </w:tcPr>
-          <w:p>
-            <w:r>
-              <w:rPr>
-                <w:rFonts w:hint="eastAsia"/>
-              </w:rPr>
-              <w:t>含义</w:t>
-            </w:r>
-          </w:p>
-        </w:tc>
-        <w:tc>
-          <w:tcPr>
-            <w:tcW w:w="1559" w:type="dxa"/>
-          </w:tcPr>
-          <w:p>
-            <w:r>
-              <w:rPr>
-                <w:rFonts w:hint="eastAsia"/>
-              </w:rPr>
-              <w:t>类型</w:t>
-            </w:r>
-          </w:p>
-        </w:tc>
-        <w:tc>
-          <w:tcPr>
-            <w:tcW w:w="3828" w:type="dxa"/>
-          </w:tcPr>
-          <w:p>
-            <w:r>
-              <w:rPr>
-                <w:rFonts w:hint="eastAsia"/>
-              </w:rPr>
-              <w:t>注释</w:t>
-            </w:r>
-          </w:p>
-        </w:tc>
-      </w:tr>
-      <w:tr>
-        <w:tc>
-          <w:tcPr>
-            <w:tcW w:w="2074" w:type="dxa"/>
-          </w:tcPr>
-          <w:p>
-            <w:r>
-              <w:t>ID</w:t>
-            </w:r>
-          </w:p>
-        </w:tc>
-        <w:tc>
-          <w:tcPr>
-            <w:tcW w:w="1465" w:type="dxa"/>
-          </w:tcPr>
-          <w:p>
-            <w:r>
-              <w:rPr>
-                <w:rFonts w:hint="eastAsia"/>
-              </w:rPr>
-              <w:t>id</w:t>
-            </w:r>
-          </w:p>
-        </w:tc>
-        <w:tc>
-          <w:tcPr>
-            <w:tcW w:w="1559" w:type="dxa"/>
-          </w:tcPr>
-          <w:p>
-            <w:r>
-              <w:t>int</w:t>
-            </w:r>
-          </w:p>
-        </w:tc>
-        <w:tc>
-          <w:tcPr>
-            <w:tcW w:w="3828" w:type="dxa"/>
-          </w:tcPr>
-          <w:p>
-            <w:r>
-              <w:rPr>
-                <w:rFonts w:hint="eastAsia"/>
-              </w:rPr>
-              <w:t>pri</w:t>
-            </w:r>
-          </w:p>
-        </w:tc>
-      </w:tr>
-      <w:tr>
-        <w:tc>
-          <w:tcPr>
-            <w:tcW w:w="2074" w:type="dxa"/>
-          </w:tcPr>
-          <w:p>
-            <w:r>
-              <w:rPr>
-                <w:rFonts w:hint="eastAsia"/>
-              </w:rPr>
-              <w:t>uid</w:t>
-            </w:r>
-          </w:p>
-        </w:tc>
-        <w:tc>
-          <w:tcPr>
-            <w:tcW w:w="1465" w:type="dxa"/>
-          </w:tcPr>
-          <w:p>
-            <w:r>
-              <w:rPr>
-                <w:rFonts w:hint="eastAsia"/>
-              </w:rPr>
-              <w:t>账号</w:t>
-            </w:r>
-          </w:p>
-        </w:tc>
-        <w:tc>
-          <w:tcPr>
-            <w:tcW w:w="1559" w:type="dxa"/>
-          </w:tcPr>
-          <w:p>
-            <w:r>
-              <w:rPr>
-                <w:rFonts w:hint="eastAsia"/>
-              </w:rPr>
-              <w:t>S</w:t>
-            </w:r>
-            <w:r>
-              <w:t>tring</w:t>
-            </w:r>
-          </w:p>
-        </w:tc>
-        <w:tc>
-          <w:tcPr>
-            <w:tcW w:w="3828" w:type="dxa"/>
-          </w:tcPr>
-          <w:p>
-            <w:r>
-              <w:rPr>
-                <w:rFonts w:hint="eastAsia"/>
-              </w:rPr>
-              <w:t>账号（系统内）</w:t>
-            </w:r>
-          </w:p>
-        </w:tc>
-      </w:tr>
-      <w:tr>
-        <w:tc>
-          <w:tcPr>
-            <w:tcW w:w="2074" w:type="dxa"/>
-          </w:tcPr>
-          <w:p>
-            <w:r>
-              <w:rPr>
-                <w:rFonts w:hint="eastAsia"/>
-              </w:rPr>
-              <w:t>seal</w:t>
-            </w:r>
-            <w:r>
-              <w:t>_name</w:t>
-            </w:r>
-          </w:p>
-        </w:tc>
-        <w:tc>
-          <w:tcPr>
-            <w:tcW w:w="1465" w:type="dxa"/>
-          </w:tcPr>
-          <w:p>
-            <w:r>
-              <w:rPr>
-                <w:rFonts w:hint="eastAsia"/>
-              </w:rPr>
-              <w:t>印章名称</w:t>
-            </w:r>
-          </w:p>
-        </w:tc>
-        <w:tc>
-          <w:tcPr>
-            <w:tcW w:w="1559" w:type="dxa"/>
-          </w:tcPr>
-          <w:p>
-            <w:r>
-              <w:t>S</w:t>
-            </w:r>
-            <w:r>
-              <w:rPr>
-                <w:rFonts w:hint="eastAsia"/>
-              </w:rPr>
-              <w:t>tring</w:t>
-            </w:r>
-          </w:p>
-        </w:tc>
-        <w:tc>
-          <w:tcPr>
-            <w:tcW w:w="3828" w:type="dxa"/>
-          </w:tcPr>
-          <w:p/>
-        </w:tc>
-      </w:tr>
-      <w:tr>
-        <w:tc>
-          <w:tcPr>
-            <w:tcW w:w="2074" w:type="dxa"/>
-          </w:tcPr>
-          <w:p>
-            <w:r>
-              <w:rPr>
-                <w:rFonts w:hint="eastAsia"/>
-              </w:rPr>
-              <w:t>seal</w:t>
-            </w:r>
-            <w:r>
-              <w:t>_type</w:t>
-            </w:r>
-          </w:p>
-        </w:tc>
-        <w:tc>
-          <w:tcPr>
-            <w:tcW w:w="1465" w:type="dxa"/>
-          </w:tcPr>
-          <w:p>
-            <w:r>
-              <w:rPr>
-                <w:rFonts w:hint="eastAsia"/>
-              </w:rPr>
-              <w:t>印章类型</w:t>
-            </w:r>
-          </w:p>
-        </w:tc>
-        <w:tc>
-          <w:tcPr>
-            <w:tcW w:w="1559" w:type="dxa"/>
-          </w:tcPr>
-          <w:p>
-            <w:r>
-              <w:rPr>
-                <w:rFonts w:hint="eastAsia"/>
-              </w:rPr>
-              <w:t>int</w:t>
-            </w:r>
-          </w:p>
-        </w:tc>
-        <w:tc>
-          <w:tcPr>
-            <w:tcW w:w="3828" w:type="dxa"/>
-          </w:tcPr>
-          <w:p>
-            <w:r>
-              <w:t>0-</w:t>
-            </w:r>
-            <w:r>
-              <w:rPr>
-                <w:rFonts w:hint="eastAsia"/>
-              </w:rPr>
-              <w:t>电子公章；</w:t>
-            </w:r>
-            <w:r>
-              <w:rPr>
-                <w:rFonts w:hint="eastAsia"/>
-              </w:rPr>
-              <w:t>99-</w:t>
-            </w:r>
-            <w:r>
-              <w:rPr>
-                <w:rFonts w:hint="eastAsia"/>
-              </w:rPr>
-              <w:t>测试章；其它见印章类型表</w:t>
+              <w:t>个人名（传）；</w:t>
+            </w:r>
+            <w:r>
+              <w:rPr>
+                <w:rFonts w:hint="eastAsia"/>
+              </w:rPr>
+              <w:t>2-</w:t>
+            </w:r>
+            <w:r>
+              <w:rPr>
+                <w:rFonts w:hint="eastAsia"/>
+              </w:rPr>
+              <w:t>手写签</w:t>
             </w:r>
           </w:p>
         </w:tc>
@@ -11146,7 +9653,7 @@
           <w:rFonts w:hint="eastAsia"/>
         </w:rPr>
         <w:lastRenderedPageBreak/>
-        <w:t>ent</w:t>
+        <w:t>ps</w:t>
       </w:r>
       <w:r>
         <w:t>_seal_cer</w:t>
@@ -11330,19 +9837,11 @@
             <w:tcW w:w="2074" w:type="dxa"/>
           </w:tcPr>
           <w:p>
-            <w:pPr>
-              <w:rPr>
-                <w:rFonts w:hint="eastAsia"/>
-              </w:rPr>
-            </w:pPr>
-            <w:r>
-              <w:rPr>
-                <w:rFonts w:hint="eastAsia"/>
-              </w:rPr>
-              <w:t>e</w:t>
-            </w:r>
-            <w:r>
-              <w:t>nt_id</w:t>
+            <w:r>
+              <w:rPr>
+                <w:rFonts w:hint="eastAsia"/>
+              </w:rPr>
+              <w:t>alg</w:t>
             </w:r>
           </w:p>
         </w:tc>
@@ -11351,26 +9850,422 @@
             <w:tcW w:w="1465" w:type="dxa"/>
           </w:tcPr>
           <w:p>
-            <w:pPr>
-              <w:rPr>
-                <w:rFonts w:hint="eastAsia"/>
-              </w:rPr>
-            </w:pPr>
-            <w:r>
-              <w:rPr>
-                <w:rFonts w:hint="eastAsia"/>
-              </w:rPr>
-              <w:t>法人</w:t>
-            </w:r>
-            <w:r>
-              <w:rPr>
-                <w:rFonts w:hint="eastAsia"/>
-              </w:rPr>
-              <w:t>i</w:t>
-            </w:r>
-            <w:r>
+            <w:r>
+              <w:rPr>
+                <w:rFonts w:hint="eastAsia"/>
+              </w:rPr>
+              <w:t>非对称算法</w:t>
+            </w:r>
+          </w:p>
+        </w:tc>
+        <w:tc>
+          <w:tcPr>
+            <w:tcW w:w="1559" w:type="dxa"/>
+          </w:tcPr>
+          <w:p>
+            <w:r>
+              <w:rPr>
+                <w:rFonts w:hint="eastAsia"/>
+              </w:rPr>
+              <w:t>String</w:t>
+            </w:r>
+          </w:p>
+        </w:tc>
+        <w:tc>
+          <w:tcPr>
+            <w:tcW w:w="3828" w:type="dxa"/>
+          </w:tcPr>
+          <w:p>
+            <w:r>
+              <w:rPr>
+                <w:rFonts w:hint="eastAsia"/>
+              </w:rPr>
+              <w:t>rsa1024,</w:t>
+            </w:r>
+            <w:r>
+              <w:t xml:space="preserve"> rsa2048, ecc256</w:t>
+            </w:r>
+          </w:p>
+        </w:tc>
+      </w:tr>
+      <w:tr>
+        <w:tc>
+          <w:tcPr>
+            <w:tcW w:w="2074" w:type="dxa"/>
+          </w:tcPr>
+          <w:p>
+            <w:r>
+              <w:rPr>
+                <w:rFonts w:hint="eastAsia"/>
+              </w:rPr>
+              <w:t>skid</w:t>
+            </w:r>
+          </w:p>
+        </w:tc>
+        <w:tc>
+          <w:tcPr>
+            <w:tcW w:w="1465" w:type="dxa"/>
+          </w:tcPr>
+          <w:p>
+            <w:r>
+              <w:rPr>
+                <w:rFonts w:hint="eastAsia"/>
+              </w:rPr>
+              <w:t>私钥序列号</w:t>
+            </w:r>
+          </w:p>
+        </w:tc>
+        <w:tc>
+          <w:tcPr>
+            <w:tcW w:w="1559" w:type="dxa"/>
+          </w:tcPr>
+          <w:p>
+            <w:r>
+              <w:rPr>
+                <w:rFonts w:hint="eastAsia"/>
+              </w:rPr>
+              <w:t>String</w:t>
+            </w:r>
+          </w:p>
+        </w:tc>
+        <w:tc>
+          <w:tcPr>
+            <w:tcW w:w="3828" w:type="dxa"/>
+          </w:tcPr>
+          <w:p/>
+        </w:tc>
+      </w:tr>
+      <w:tr>
+        <w:tc>
+          <w:tcPr>
+            <w:tcW w:w="2074" w:type="dxa"/>
+          </w:tcPr>
+          <w:p>
+            <w:r>
+              <w:rPr>
+                <w:rFonts w:hint="eastAsia"/>
+              </w:rPr>
+              <w:t>pk</w:t>
+            </w:r>
+          </w:p>
+        </w:tc>
+        <w:tc>
+          <w:tcPr>
+            <w:tcW w:w="1465" w:type="dxa"/>
+          </w:tcPr>
+          <w:p>
+            <w:r>
+              <w:rPr>
+                <w:rFonts w:hint="eastAsia"/>
+              </w:rPr>
+              <w:t>公钥</w:t>
+            </w:r>
+          </w:p>
+        </w:tc>
+        <w:tc>
+          <w:tcPr>
+            <w:tcW w:w="1559" w:type="dxa"/>
+          </w:tcPr>
+          <w:p>
+            <w:r>
+              <w:rPr>
+                <w:rFonts w:hint="eastAsia"/>
+              </w:rPr>
+              <w:t>S</w:t>
+            </w:r>
+            <w:r>
+              <w:t>tring</w:t>
+            </w:r>
+          </w:p>
+        </w:tc>
+        <w:tc>
+          <w:tcPr>
+            <w:tcW w:w="3828" w:type="dxa"/>
+          </w:tcPr>
+          <w:p/>
+        </w:tc>
+      </w:tr>
+      <w:tr>
+        <w:tc>
+          <w:tcPr>
+            <w:tcW w:w="2074" w:type="dxa"/>
+          </w:tcPr>
+          <w:p>
+            <w:r>
+              <w:rPr>
+                <w:rFonts w:hint="eastAsia"/>
+              </w:rPr>
+              <w:t>v</w:t>
+            </w:r>
+            <w:r>
+              <w:t>alid_st</w:t>
+            </w:r>
+          </w:p>
+        </w:tc>
+        <w:tc>
+          <w:tcPr>
+            <w:tcW w:w="1465" w:type="dxa"/>
+          </w:tcPr>
+          <w:p>
+            <w:r>
+              <w:rPr>
+                <w:rFonts w:hint="eastAsia"/>
+              </w:rPr>
+              <w:t>有效期起</w:t>
+            </w:r>
+          </w:p>
+        </w:tc>
+        <w:tc>
+          <w:tcPr>
+            <w:tcW w:w="1559" w:type="dxa"/>
+          </w:tcPr>
+          <w:p>
+            <w:r>
+              <w:rPr>
+                <w:rFonts w:hint="eastAsia"/>
+              </w:rPr>
+              <w:t>date</w:t>
+            </w:r>
+            <w:r>
+              <w:t>time</w:t>
+            </w:r>
+          </w:p>
+        </w:tc>
+        <w:tc>
+          <w:tcPr>
+            <w:tcW w:w="3828" w:type="dxa"/>
+          </w:tcPr>
+          <w:p/>
+        </w:tc>
+      </w:tr>
+      <w:tr>
+        <w:tc>
+          <w:tcPr>
+            <w:tcW w:w="2074" w:type="dxa"/>
+          </w:tcPr>
+          <w:p>
+            <w:r>
+              <w:rPr>
+                <w:rFonts w:hint="eastAsia"/>
+              </w:rPr>
+              <w:t>valid_</w:t>
+            </w:r>
+            <w:r>
+              <w:t>end</w:t>
+            </w:r>
+          </w:p>
+        </w:tc>
+        <w:tc>
+          <w:tcPr>
+            <w:tcW w:w="1465" w:type="dxa"/>
+          </w:tcPr>
+          <w:p>
+            <w:r>
+              <w:rPr>
+                <w:rFonts w:hint="eastAsia"/>
+              </w:rPr>
+              <w:t>有效期止</w:t>
+            </w:r>
+          </w:p>
+        </w:tc>
+        <w:tc>
+          <w:tcPr>
+            <w:tcW w:w="1559" w:type="dxa"/>
+          </w:tcPr>
+          <w:p>
+            <w:r>
+              <w:t>datetime</w:t>
+            </w:r>
+          </w:p>
+        </w:tc>
+        <w:tc>
+          <w:tcPr>
+            <w:tcW w:w="3828" w:type="dxa"/>
+          </w:tcPr>
+          <w:p/>
+        </w:tc>
+      </w:tr>
+      <w:tr>
+        <w:tc>
+          <w:tcPr>
+            <w:tcW w:w="2074" w:type="dxa"/>
+          </w:tcPr>
+          <w:p>
+            <w:r>
+              <w:rPr>
+                <w:rFonts w:hint="eastAsia"/>
+              </w:rPr>
+              <w:t>issuer_</w:t>
+            </w:r>
+            <w:r>
+              <w:t>id</w:t>
+            </w:r>
+          </w:p>
+        </w:tc>
+        <w:tc>
+          <w:tcPr>
+            <w:tcW w:w="1465" w:type="dxa"/>
+          </w:tcPr>
+          <w:p>
+            <w:r>
+              <w:rPr>
+                <w:rFonts w:hint="eastAsia"/>
+              </w:rPr>
+              <w:t>颁发者标识</w:t>
+            </w:r>
+          </w:p>
+        </w:tc>
+        <w:tc>
+          <w:tcPr>
+            <w:tcW w:w="1559" w:type="dxa"/>
+          </w:tcPr>
+          <w:p>
+            <w:r>
+              <w:rPr>
+                <w:rFonts w:hint="eastAsia"/>
+              </w:rPr>
+              <w:t>String</w:t>
+            </w:r>
+          </w:p>
+        </w:tc>
+        <w:tc>
+          <w:tcPr>
+            <w:tcW w:w="3828" w:type="dxa"/>
+          </w:tcPr>
+          <w:p/>
+        </w:tc>
+      </w:tr>
+      <w:tr>
+        <w:tc>
+          <w:tcPr>
+            <w:tcW w:w="2074" w:type="dxa"/>
+          </w:tcPr>
+          <w:p>
+            <w:r>
+              <w:rPr>
+                <w:rFonts w:hint="eastAsia"/>
+              </w:rPr>
+              <w:t>o</w:t>
+            </w:r>
+            <w:r>
+              <w:t>wner_dn</w:t>
+            </w:r>
+          </w:p>
+        </w:tc>
+        <w:tc>
+          <w:tcPr>
+            <w:tcW w:w="1465" w:type="dxa"/>
+          </w:tcPr>
+          <w:p>
+            <w:r>
+              <w:rPr>
+                <w:rFonts w:hint="eastAsia"/>
+              </w:rPr>
+              <w:t>证书主体</w:t>
+            </w:r>
+          </w:p>
+        </w:tc>
+        <w:tc>
+          <w:tcPr>
+            <w:tcW w:w="1559" w:type="dxa"/>
+          </w:tcPr>
+          <w:p>
+            <w:r>
+              <w:rPr>
+                <w:rFonts w:hint="eastAsia"/>
+              </w:rPr>
+              <w:t>String</w:t>
+            </w:r>
+          </w:p>
+        </w:tc>
+        <w:tc>
+          <w:tcPr>
+            <w:tcW w:w="3828" w:type="dxa"/>
+          </w:tcPr>
+          <w:p/>
+        </w:tc>
+      </w:tr>
+      <w:tr>
+        <w:tc>
+          <w:tcPr>
+            <w:tcW w:w="2074" w:type="dxa"/>
+          </w:tcPr>
+          <w:p>
+            <w:r>
+              <w:rPr>
+                <w:rFonts w:hint="eastAsia"/>
+              </w:rPr>
+              <w:t>rd</w:t>
+            </w:r>
+            <w:r>
+              <w:t>_time</w:t>
+            </w:r>
+          </w:p>
+        </w:tc>
+        <w:tc>
+          <w:tcPr>
+            <w:tcW w:w="1465" w:type="dxa"/>
+          </w:tcPr>
+          <w:p>
+            <w:r>
+              <w:rPr>
+                <w:rFonts w:hint="eastAsia"/>
+              </w:rPr>
+              <w:t>记录时间</w:t>
+            </w:r>
+          </w:p>
+        </w:tc>
+        <w:tc>
+          <w:tcPr>
+            <w:tcW w:w="1559" w:type="dxa"/>
+          </w:tcPr>
+          <w:p>
+            <w:r>
+              <w:rPr>
+                <w:rFonts w:hint="eastAsia"/>
+              </w:rPr>
               <w:t>d</w:t>
             </w:r>
+            <w:r>
+              <w:t>atetime</w:t>
+            </w:r>
+          </w:p>
+        </w:tc>
+        <w:tc>
+          <w:tcPr>
+            <w:tcW w:w="3828" w:type="dxa"/>
+          </w:tcPr>
+          <w:p/>
+        </w:tc>
+      </w:tr>
+      <w:tr>
+        <w:tc>
+          <w:tcPr>
+            <w:tcW w:w="2074" w:type="dxa"/>
+          </w:tcPr>
+          <w:p>
+            <w:r>
+              <w:rPr>
+                <w:rFonts w:hint="eastAsia"/>
+              </w:rPr>
+              <w:t>s</w:t>
+            </w:r>
+            <w:r>
+              <w:t>tatus</w:t>
+            </w:r>
+          </w:p>
+        </w:tc>
+        <w:tc>
+          <w:tcPr>
+            <w:tcW w:w="1465" w:type="dxa"/>
+          </w:tcPr>
+          <w:p>
+            <w:r>
+              <w:rPr>
+                <w:rFonts w:hint="eastAsia"/>
+              </w:rPr>
+              <w:t>状态</w:t>
+            </w:r>
           </w:p>
         </w:tc>
         <w:tc>
@@ -11378,19 +10273,11 @@
             <w:tcW w:w="1559" w:type="dxa"/>
           </w:tcPr>
           <w:p>
-            <w:pPr>
-              <w:rPr>
-                <w:rFonts w:hint="eastAsia"/>
-              </w:rPr>
-            </w:pPr>
-            <w:r>
-              <w:rPr>
-                <w:rFonts w:hint="eastAsia"/>
-              </w:rPr>
-              <w:t>S</w:t>
-            </w:r>
-            <w:r>
-              <w:t>tring</w:t>
+            <w:r>
+              <w:rPr>
+                <w:rFonts w:hint="eastAsia"/>
+              </w:rPr>
+              <w:t>int</w:t>
             </w:r>
           </w:p>
         </w:tc>
@@ -11399,489 +10286,6 @@
             <w:tcW w:w="3828" w:type="dxa"/>
           </w:tcPr>
           <w:p>
-            <w:pPr>
-              <w:rPr>
-                <w:rFonts w:hint="eastAsia"/>
-              </w:rPr>
-            </w:pPr>
-          </w:p>
-        </w:tc>
-      </w:tr>
-      <w:tr>
-        <w:tc>
-          <w:tcPr>
-            <w:tcW w:w="2074" w:type="dxa"/>
-          </w:tcPr>
-          <w:p>
-            <w:pPr>
-              <w:rPr>
-                <w:rFonts w:hint="eastAsia"/>
-              </w:rPr>
-            </w:pPr>
-            <w:r>
-              <w:rPr>
-                <w:rFonts w:hint="eastAsia"/>
-              </w:rPr>
-              <w:t>alg</w:t>
-            </w:r>
-          </w:p>
-        </w:tc>
-        <w:tc>
-          <w:tcPr>
-            <w:tcW w:w="1465" w:type="dxa"/>
-          </w:tcPr>
-          <w:p>
-            <w:pPr>
-              <w:rPr>
-                <w:rFonts w:hint="eastAsia"/>
-              </w:rPr>
-            </w:pPr>
-            <w:r>
-              <w:rPr>
-                <w:rFonts w:hint="eastAsia"/>
-              </w:rPr>
-              <w:t>非对称算法</w:t>
-            </w:r>
-          </w:p>
-        </w:tc>
-        <w:tc>
-          <w:tcPr>
-            <w:tcW w:w="1559" w:type="dxa"/>
-          </w:tcPr>
-          <w:p>
-            <w:pPr>
-              <w:rPr>
-                <w:rFonts w:hint="eastAsia"/>
-              </w:rPr>
-            </w:pPr>
-            <w:r>
-              <w:rPr>
-                <w:rFonts w:hint="eastAsia"/>
-              </w:rPr>
-              <w:t>String</w:t>
-            </w:r>
-          </w:p>
-        </w:tc>
-        <w:tc>
-          <w:tcPr>
-            <w:tcW w:w="3828" w:type="dxa"/>
-          </w:tcPr>
-          <w:p>
-            <w:pPr>
-              <w:rPr>
-                <w:rFonts w:hint="eastAsia"/>
-              </w:rPr>
-            </w:pPr>
-            <w:r>
-              <w:rPr>
-                <w:rFonts w:hint="eastAsia"/>
-              </w:rPr>
-              <w:t>rsa1024,</w:t>
-            </w:r>
-            <w:r>
-              <w:t xml:space="preserve"> rsa2048, ecc256</w:t>
-            </w:r>
-          </w:p>
-        </w:tc>
-      </w:tr>
-      <w:tr>
-        <w:tc>
-          <w:tcPr>
-            <w:tcW w:w="2074" w:type="dxa"/>
-          </w:tcPr>
-          <w:p>
-            <w:r>
-              <w:rPr>
-                <w:rFonts w:hint="eastAsia"/>
-              </w:rPr>
-              <w:t>skid</w:t>
-            </w:r>
-          </w:p>
-        </w:tc>
-        <w:tc>
-          <w:tcPr>
-            <w:tcW w:w="1465" w:type="dxa"/>
-          </w:tcPr>
-          <w:p>
-            <w:r>
-              <w:rPr>
-                <w:rFonts w:hint="eastAsia"/>
-              </w:rPr>
-              <w:t>私钥序列号</w:t>
-            </w:r>
-          </w:p>
-        </w:tc>
-        <w:tc>
-          <w:tcPr>
-            <w:tcW w:w="1559" w:type="dxa"/>
-          </w:tcPr>
-          <w:p>
-            <w:r>
-              <w:rPr>
-                <w:rFonts w:hint="eastAsia"/>
-              </w:rPr>
-              <w:t>String</w:t>
-            </w:r>
-          </w:p>
-        </w:tc>
-        <w:tc>
-          <w:tcPr>
-            <w:tcW w:w="3828" w:type="dxa"/>
-          </w:tcPr>
-          <w:p/>
-        </w:tc>
-      </w:tr>
-      <w:tr>
-        <w:tc>
-          <w:tcPr>
-            <w:tcW w:w="2074" w:type="dxa"/>
-          </w:tcPr>
-          <w:p>
-            <w:r>
-              <w:rPr>
-                <w:rFonts w:hint="eastAsia"/>
-              </w:rPr>
-              <w:t>pk</w:t>
-            </w:r>
-          </w:p>
-        </w:tc>
-        <w:tc>
-          <w:tcPr>
-            <w:tcW w:w="1465" w:type="dxa"/>
-          </w:tcPr>
-          <w:p>
-            <w:r>
-              <w:rPr>
-                <w:rFonts w:hint="eastAsia"/>
-              </w:rPr>
-              <w:t>公钥</w:t>
-            </w:r>
-          </w:p>
-        </w:tc>
-        <w:tc>
-          <w:tcPr>
-            <w:tcW w:w="1559" w:type="dxa"/>
-          </w:tcPr>
-          <w:p>
-            <w:r>
-              <w:rPr>
-                <w:rFonts w:hint="eastAsia"/>
-              </w:rPr>
-              <w:t>S</w:t>
-            </w:r>
-            <w:r>
-              <w:t>tring</w:t>
-            </w:r>
-          </w:p>
-        </w:tc>
-        <w:tc>
-          <w:tcPr>
-            <w:tcW w:w="3828" w:type="dxa"/>
-          </w:tcPr>
-          <w:p/>
-        </w:tc>
-      </w:tr>
-      <w:tr>
-        <w:tc>
-          <w:tcPr>
-            <w:tcW w:w="2074" w:type="dxa"/>
-          </w:tcPr>
-          <w:p>
-            <w:r>
-              <w:rPr>
-                <w:rFonts w:hint="eastAsia"/>
-              </w:rPr>
-              <w:t>v</w:t>
-            </w:r>
-            <w:r>
-              <w:t>alid_st</w:t>
-            </w:r>
-          </w:p>
-        </w:tc>
-        <w:tc>
-          <w:tcPr>
-            <w:tcW w:w="1465" w:type="dxa"/>
-          </w:tcPr>
-          <w:p>
-            <w:r>
-              <w:rPr>
-                <w:rFonts w:hint="eastAsia"/>
-              </w:rPr>
-              <w:t>有效期起</w:t>
-            </w:r>
-          </w:p>
-        </w:tc>
-        <w:tc>
-          <w:tcPr>
-            <w:tcW w:w="1559" w:type="dxa"/>
-          </w:tcPr>
-          <w:p>
-            <w:r>
-              <w:rPr>
-                <w:rFonts w:hint="eastAsia"/>
-              </w:rPr>
-              <w:t>date</w:t>
-            </w:r>
-            <w:r>
-              <w:t>time</w:t>
-            </w:r>
-          </w:p>
-        </w:tc>
-        <w:tc>
-          <w:tcPr>
-            <w:tcW w:w="3828" w:type="dxa"/>
-          </w:tcPr>
-          <w:p/>
-        </w:tc>
-      </w:tr>
-      <w:tr>
-        <w:tc>
-          <w:tcPr>
-            <w:tcW w:w="2074" w:type="dxa"/>
-          </w:tcPr>
-          <w:p>
-            <w:r>
-              <w:rPr>
-                <w:rFonts w:hint="eastAsia"/>
-              </w:rPr>
-              <w:t>valid_</w:t>
-            </w:r>
-            <w:r>
-              <w:t>end</w:t>
-            </w:r>
-          </w:p>
-        </w:tc>
-        <w:tc>
-          <w:tcPr>
-            <w:tcW w:w="1465" w:type="dxa"/>
-          </w:tcPr>
-          <w:p>
-            <w:r>
-              <w:rPr>
-                <w:rFonts w:hint="eastAsia"/>
-              </w:rPr>
-              <w:t>有效期止</w:t>
-            </w:r>
-          </w:p>
-        </w:tc>
-        <w:tc>
-          <w:tcPr>
-            <w:tcW w:w="1559" w:type="dxa"/>
-          </w:tcPr>
-          <w:p>
-            <w:r>
-              <w:t>datetime</w:t>
-            </w:r>
-          </w:p>
-        </w:tc>
-        <w:tc>
-          <w:tcPr>
-            <w:tcW w:w="3828" w:type="dxa"/>
-          </w:tcPr>
-          <w:p/>
-        </w:tc>
-      </w:tr>
-      <w:tr>
-        <w:tc>
-          <w:tcPr>
-            <w:tcW w:w="2074" w:type="dxa"/>
-          </w:tcPr>
-          <w:p>
-            <w:r>
-              <w:rPr>
-                <w:rFonts w:hint="eastAsia"/>
-              </w:rPr>
-              <w:t>issuer_</w:t>
-            </w:r>
-            <w:r>
-              <w:t>id</w:t>
-            </w:r>
-          </w:p>
-        </w:tc>
-        <w:tc>
-          <w:tcPr>
-            <w:tcW w:w="1465" w:type="dxa"/>
-          </w:tcPr>
-          <w:p>
-            <w:r>
-              <w:rPr>
-                <w:rFonts w:hint="eastAsia"/>
-              </w:rPr>
-              <w:t>颁发者标识</w:t>
-            </w:r>
-          </w:p>
-        </w:tc>
-        <w:tc>
-          <w:tcPr>
-            <w:tcW w:w="1559" w:type="dxa"/>
-          </w:tcPr>
-          <w:p>
-            <w:r>
-              <w:rPr>
-                <w:rFonts w:hint="eastAsia"/>
-              </w:rPr>
-              <w:t>String</w:t>
-            </w:r>
-          </w:p>
-        </w:tc>
-        <w:tc>
-          <w:tcPr>
-            <w:tcW w:w="3828" w:type="dxa"/>
-          </w:tcPr>
-          <w:p/>
-        </w:tc>
-      </w:tr>
-      <w:tr>
-        <w:tc>
-          <w:tcPr>
-            <w:tcW w:w="2074" w:type="dxa"/>
-          </w:tcPr>
-          <w:p>
-            <w:r>
-              <w:rPr>
-                <w:rFonts w:hint="eastAsia"/>
-              </w:rPr>
-              <w:t>o</w:t>
-            </w:r>
-            <w:r>
-              <w:t>wner_dn</w:t>
-            </w:r>
-          </w:p>
-        </w:tc>
-        <w:tc>
-          <w:tcPr>
-            <w:tcW w:w="1465" w:type="dxa"/>
-          </w:tcPr>
-          <w:p>
-            <w:r>
-              <w:rPr>
-                <w:rFonts w:hint="eastAsia"/>
-              </w:rPr>
-              <w:t>证书主体</w:t>
-            </w:r>
-          </w:p>
-        </w:tc>
-        <w:tc>
-          <w:tcPr>
-            <w:tcW w:w="1559" w:type="dxa"/>
-          </w:tcPr>
-          <w:p>
-            <w:r>
-              <w:rPr>
-                <w:rFonts w:hint="eastAsia"/>
-              </w:rPr>
-              <w:t>String</w:t>
-            </w:r>
-          </w:p>
-        </w:tc>
-        <w:tc>
-          <w:tcPr>
-            <w:tcW w:w="3828" w:type="dxa"/>
-          </w:tcPr>
-          <w:p/>
-        </w:tc>
-      </w:tr>
-      <w:tr>
-        <w:tc>
-          <w:tcPr>
-            <w:tcW w:w="2074" w:type="dxa"/>
-          </w:tcPr>
-          <w:p>
-            <w:r>
-              <w:rPr>
-                <w:rFonts w:hint="eastAsia"/>
-              </w:rPr>
-              <w:t>rd</w:t>
-            </w:r>
-            <w:r>
-              <w:t>_time</w:t>
-            </w:r>
-          </w:p>
-        </w:tc>
-        <w:tc>
-          <w:tcPr>
-            <w:tcW w:w="1465" w:type="dxa"/>
-          </w:tcPr>
-          <w:p>
-            <w:r>
-              <w:rPr>
-                <w:rFonts w:hint="eastAsia"/>
-              </w:rPr>
-              <w:t>记录时间</w:t>
-            </w:r>
-          </w:p>
-        </w:tc>
-        <w:tc>
-          <w:tcPr>
-            <w:tcW w:w="1559" w:type="dxa"/>
-          </w:tcPr>
-          <w:p>
-            <w:r>
-              <w:rPr>
-                <w:rFonts w:hint="eastAsia"/>
-              </w:rPr>
-              <w:t>d</w:t>
-            </w:r>
-            <w:r>
-              <w:t>atetime</w:t>
-            </w:r>
-          </w:p>
-        </w:tc>
-        <w:tc>
-          <w:tcPr>
-            <w:tcW w:w="3828" w:type="dxa"/>
-          </w:tcPr>
-          <w:p/>
-        </w:tc>
-      </w:tr>
-      <w:tr>
-        <w:tc>
-          <w:tcPr>
-            <w:tcW w:w="2074" w:type="dxa"/>
-          </w:tcPr>
-          <w:p>
-            <w:r>
-              <w:rPr>
-                <w:rFonts w:hint="eastAsia"/>
-              </w:rPr>
-              <w:t>s</w:t>
-            </w:r>
-            <w:r>
-              <w:t>tatus</w:t>
-            </w:r>
-          </w:p>
-        </w:tc>
-        <w:tc>
-          <w:tcPr>
-            <w:tcW w:w="1465" w:type="dxa"/>
-          </w:tcPr>
-          <w:p>
-            <w:r>
-              <w:rPr>
-                <w:rFonts w:hint="eastAsia"/>
-              </w:rPr>
-              <w:t>状态</w:t>
-            </w:r>
-          </w:p>
-        </w:tc>
-        <w:tc>
-          <w:tcPr>
-            <w:tcW w:w="1559" w:type="dxa"/>
-          </w:tcPr>
-          <w:p>
-            <w:r>
-              <w:rPr>
-                <w:rFonts w:hint="eastAsia"/>
-              </w:rPr>
-              <w:t>int</w:t>
-            </w:r>
-          </w:p>
-        </w:tc>
-        <w:tc>
-          <w:tcPr>
-            <w:tcW w:w="3828" w:type="dxa"/>
-          </w:tcPr>
-          <w:p>
             <w:r>
               <w:rPr>
                 <w:rFonts w:hint="eastAsia"/>
@@ -11904,7 +10308,13 @@
               <w:rPr>
                 <w:rFonts w:hint="eastAsia"/>
               </w:rPr>
-              <w:t>启用；</w:t>
+              <w:t>启用</w:t>
+            </w:r>
+            <w:r>
+              <w:rPr>
+                <w:rFonts w:hint="eastAsia"/>
+              </w:rPr>
+              <w:t>；</w:t>
             </w:r>
             <w:r>
               <w:rPr>
@@ -11925,13 +10335,1460 @@
         </w:tc>
       </w:tr>
     </w:tbl>
+    <w:p/>
+    <w:p/>
+    <w:p/>
+    <w:p/>
+    <w:p/>
+    <w:p/>
+    <w:p/>
     <w:p>
       <w:pPr>
-        <w:rPr>
-          <w:rFonts w:hint="eastAsia"/>
-        </w:rPr>
+        <w:pStyle w:val="3"/>
       </w:pPr>
+      <w:r>
+        <w:rPr>
+          <w:rFonts w:hint="eastAsia"/>
+        </w:rPr>
+        <w:t>法人印章</w:t>
+      </w:r>
     </w:p>
+    <w:p>
+      <w:r>
+        <w:rPr>
+          <w:rFonts w:hint="eastAsia"/>
+        </w:rPr>
+        <w:t>法人章数据表</w:t>
+      </w:r>
+    </w:p>
+    <w:p/>
+    <w:p>
+      <w:r>
+        <w:rPr>
+          <w:rFonts w:hint="eastAsia"/>
+        </w:rPr>
+        <w:t>法</w:t>
+      </w:r>
+      <w:bookmarkStart w:id="0" w:name="_GoBack"/>
+      <w:bookmarkEnd w:id="0"/>
+      <w:r>
+        <w:rPr>
+          <w:rFonts w:hint="eastAsia"/>
+        </w:rPr>
+        <w:t>人章记录表</w:t>
+      </w:r>
+    </w:p>
+    <w:p>
+      <w:r>
+        <w:t>ent_seal_image</w:t>
+      </w:r>
+    </w:p>
+    <w:p/>
+    <w:tbl>
+      <w:tblPr>
+        <w:tblStyle w:val="a4"/>
+        <w:tblW w:w="8926" w:type="dxa"/>
+        <w:tblLook w:val="04A0" w:firstRow="1" w:lastRow="0" w:firstColumn="1" w:lastColumn="0" w:noHBand="0" w:noVBand="1"/>
+      </w:tblPr>
+      <w:tblGrid>
+        <w:gridCol w:w="2074"/>
+        <w:gridCol w:w="1465"/>
+        <w:gridCol w:w="1559"/>
+        <w:gridCol w:w="3828"/>
+      </w:tblGrid>
+      <w:tr>
+        <w:tc>
+          <w:tcPr>
+            <w:tcW w:w="2074" w:type="dxa"/>
+          </w:tcPr>
+          <w:p>
+            <w:r>
+              <w:rPr>
+                <w:rFonts w:hint="eastAsia"/>
+              </w:rPr>
+              <w:t>字段名</w:t>
+            </w:r>
+          </w:p>
+        </w:tc>
+        <w:tc>
+          <w:tcPr>
+            <w:tcW w:w="1465" w:type="dxa"/>
+          </w:tcPr>
+          <w:p>
+            <w:r>
+              <w:rPr>
+                <w:rFonts w:hint="eastAsia"/>
+              </w:rPr>
+              <w:t>含义</w:t>
+            </w:r>
+          </w:p>
+        </w:tc>
+        <w:tc>
+          <w:tcPr>
+            <w:tcW w:w="1559" w:type="dxa"/>
+          </w:tcPr>
+          <w:p>
+            <w:r>
+              <w:rPr>
+                <w:rFonts w:hint="eastAsia"/>
+              </w:rPr>
+              <w:t>类型</w:t>
+            </w:r>
+          </w:p>
+        </w:tc>
+        <w:tc>
+          <w:tcPr>
+            <w:tcW w:w="3828" w:type="dxa"/>
+          </w:tcPr>
+          <w:p>
+            <w:r>
+              <w:rPr>
+                <w:rFonts w:hint="eastAsia"/>
+              </w:rPr>
+              <w:t>注释</w:t>
+            </w:r>
+          </w:p>
+        </w:tc>
+      </w:tr>
+      <w:tr>
+        <w:tc>
+          <w:tcPr>
+            <w:tcW w:w="2074" w:type="dxa"/>
+          </w:tcPr>
+          <w:p>
+            <w:r>
+              <w:t>ID</w:t>
+            </w:r>
+          </w:p>
+        </w:tc>
+        <w:tc>
+          <w:tcPr>
+            <w:tcW w:w="1465" w:type="dxa"/>
+          </w:tcPr>
+          <w:p>
+            <w:r>
+              <w:rPr>
+                <w:rFonts w:hint="eastAsia"/>
+              </w:rPr>
+              <w:t>id</w:t>
+            </w:r>
+          </w:p>
+        </w:tc>
+        <w:tc>
+          <w:tcPr>
+            <w:tcW w:w="1559" w:type="dxa"/>
+          </w:tcPr>
+          <w:p>
+            <w:r>
+              <w:t>int</w:t>
+            </w:r>
+          </w:p>
+        </w:tc>
+        <w:tc>
+          <w:tcPr>
+            <w:tcW w:w="3828" w:type="dxa"/>
+          </w:tcPr>
+          <w:p>
+            <w:r>
+              <w:rPr>
+                <w:rFonts w:hint="eastAsia"/>
+              </w:rPr>
+              <w:t>pri</w:t>
+            </w:r>
+          </w:p>
+        </w:tc>
+      </w:tr>
+      <w:tr>
+        <w:tc>
+          <w:tcPr>
+            <w:tcW w:w="2074" w:type="dxa"/>
+          </w:tcPr>
+          <w:p>
+            <w:r>
+              <w:rPr>
+                <w:rFonts w:hint="eastAsia"/>
+              </w:rPr>
+              <w:t>uid</w:t>
+            </w:r>
+          </w:p>
+        </w:tc>
+        <w:tc>
+          <w:tcPr>
+            <w:tcW w:w="1465" w:type="dxa"/>
+          </w:tcPr>
+          <w:p>
+            <w:r>
+              <w:rPr>
+                <w:rFonts w:hint="eastAsia"/>
+              </w:rPr>
+              <w:t>账号</w:t>
+            </w:r>
+          </w:p>
+        </w:tc>
+        <w:tc>
+          <w:tcPr>
+            <w:tcW w:w="1559" w:type="dxa"/>
+          </w:tcPr>
+          <w:p>
+            <w:r>
+              <w:rPr>
+                <w:rFonts w:hint="eastAsia"/>
+              </w:rPr>
+              <w:t>S</w:t>
+            </w:r>
+            <w:r>
+              <w:t>tring</w:t>
+            </w:r>
+          </w:p>
+        </w:tc>
+        <w:tc>
+          <w:tcPr>
+            <w:tcW w:w="3828" w:type="dxa"/>
+          </w:tcPr>
+          <w:p>
+            <w:r>
+              <w:rPr>
+                <w:rFonts w:hint="eastAsia"/>
+              </w:rPr>
+              <w:t>账号（系统内）</w:t>
+            </w:r>
+          </w:p>
+        </w:tc>
+      </w:tr>
+      <w:tr>
+        <w:tc>
+          <w:tcPr>
+            <w:tcW w:w="2074" w:type="dxa"/>
+          </w:tcPr>
+          <w:p>
+            <w:r>
+              <w:rPr>
+                <w:rFonts w:hint="eastAsia"/>
+              </w:rPr>
+              <w:t>seal</w:t>
+            </w:r>
+            <w:r>
+              <w:t>_name</w:t>
+            </w:r>
+          </w:p>
+        </w:tc>
+        <w:tc>
+          <w:tcPr>
+            <w:tcW w:w="1465" w:type="dxa"/>
+          </w:tcPr>
+          <w:p>
+            <w:r>
+              <w:rPr>
+                <w:rFonts w:hint="eastAsia"/>
+              </w:rPr>
+              <w:t>印章名称</w:t>
+            </w:r>
+          </w:p>
+        </w:tc>
+        <w:tc>
+          <w:tcPr>
+            <w:tcW w:w="1559" w:type="dxa"/>
+          </w:tcPr>
+          <w:p>
+            <w:r>
+              <w:t>S</w:t>
+            </w:r>
+            <w:r>
+              <w:rPr>
+                <w:rFonts w:hint="eastAsia"/>
+              </w:rPr>
+              <w:t>tring</w:t>
+            </w:r>
+          </w:p>
+        </w:tc>
+        <w:tc>
+          <w:tcPr>
+            <w:tcW w:w="3828" w:type="dxa"/>
+          </w:tcPr>
+          <w:p/>
+        </w:tc>
+      </w:tr>
+      <w:tr>
+        <w:tc>
+          <w:tcPr>
+            <w:tcW w:w="2074" w:type="dxa"/>
+          </w:tcPr>
+          <w:p>
+            <w:r>
+              <w:rPr>
+                <w:rFonts w:hint="eastAsia"/>
+              </w:rPr>
+              <w:t>seal</w:t>
+            </w:r>
+            <w:r>
+              <w:t>_type</w:t>
+            </w:r>
+          </w:p>
+        </w:tc>
+        <w:tc>
+          <w:tcPr>
+            <w:tcW w:w="1465" w:type="dxa"/>
+          </w:tcPr>
+          <w:p>
+            <w:r>
+              <w:rPr>
+                <w:rFonts w:hint="eastAsia"/>
+              </w:rPr>
+              <w:t>印章类型</w:t>
+            </w:r>
+          </w:p>
+        </w:tc>
+        <w:tc>
+          <w:tcPr>
+            <w:tcW w:w="1559" w:type="dxa"/>
+          </w:tcPr>
+          <w:p>
+            <w:r>
+              <w:rPr>
+                <w:rFonts w:hint="eastAsia"/>
+              </w:rPr>
+              <w:t>int</w:t>
+            </w:r>
+          </w:p>
+        </w:tc>
+        <w:tc>
+          <w:tcPr>
+            <w:tcW w:w="3828" w:type="dxa"/>
+          </w:tcPr>
+          <w:p>
+            <w:r>
+              <w:t>0-</w:t>
+            </w:r>
+            <w:r>
+              <w:rPr>
+                <w:rFonts w:hint="eastAsia"/>
+              </w:rPr>
+              <w:t>电子公章；</w:t>
+            </w:r>
+            <w:r>
+              <w:rPr>
+                <w:rFonts w:hint="eastAsia"/>
+              </w:rPr>
+              <w:t>99-</w:t>
+            </w:r>
+            <w:r>
+              <w:rPr>
+                <w:rFonts w:hint="eastAsia"/>
+              </w:rPr>
+              <w:t>测试章；其它见印章类型表</w:t>
+            </w:r>
+          </w:p>
+        </w:tc>
+      </w:tr>
+      <w:tr>
+        <w:tc>
+          <w:tcPr>
+            <w:tcW w:w="2074" w:type="dxa"/>
+          </w:tcPr>
+          <w:p>
+            <w:r>
+              <w:t>seal_width</w:t>
+            </w:r>
+          </w:p>
+        </w:tc>
+        <w:tc>
+          <w:tcPr>
+            <w:tcW w:w="1465" w:type="dxa"/>
+          </w:tcPr>
+          <w:p>
+            <w:r>
+              <w:rPr>
+                <w:rFonts w:hint="eastAsia"/>
+              </w:rPr>
+              <w:t>宽</w:t>
+            </w:r>
+          </w:p>
+        </w:tc>
+        <w:tc>
+          <w:tcPr>
+            <w:tcW w:w="1559" w:type="dxa"/>
+          </w:tcPr>
+          <w:p>
+            <w:r>
+              <w:rPr>
+                <w:rFonts w:hint="eastAsia"/>
+              </w:rPr>
+              <w:t>int</w:t>
+            </w:r>
+          </w:p>
+        </w:tc>
+        <w:tc>
+          <w:tcPr>
+            <w:tcW w:w="3828" w:type="dxa"/>
+          </w:tcPr>
+          <w:p/>
+        </w:tc>
+      </w:tr>
+      <w:tr>
+        <w:tc>
+          <w:tcPr>
+            <w:tcW w:w="2074" w:type="dxa"/>
+          </w:tcPr>
+          <w:p>
+            <w:r>
+              <w:rPr>
+                <w:rFonts w:hint="eastAsia"/>
+              </w:rPr>
+              <w:t>seal</w:t>
+            </w:r>
+            <w:r>
+              <w:t>_height</w:t>
+            </w:r>
+          </w:p>
+        </w:tc>
+        <w:tc>
+          <w:tcPr>
+            <w:tcW w:w="1465" w:type="dxa"/>
+          </w:tcPr>
+          <w:p>
+            <w:r>
+              <w:rPr>
+                <w:rFonts w:hint="eastAsia"/>
+              </w:rPr>
+              <w:t>高</w:t>
+            </w:r>
+          </w:p>
+        </w:tc>
+        <w:tc>
+          <w:tcPr>
+            <w:tcW w:w="1559" w:type="dxa"/>
+          </w:tcPr>
+          <w:p>
+            <w:r>
+              <w:rPr>
+                <w:rFonts w:hint="eastAsia"/>
+              </w:rPr>
+              <w:t>int</w:t>
+            </w:r>
+          </w:p>
+        </w:tc>
+        <w:tc>
+          <w:tcPr>
+            <w:tcW w:w="3828" w:type="dxa"/>
+          </w:tcPr>
+          <w:p/>
+        </w:tc>
+      </w:tr>
+      <w:tr>
+        <w:tc>
+          <w:tcPr>
+            <w:tcW w:w="2074" w:type="dxa"/>
+          </w:tcPr>
+          <w:p>
+            <w:r>
+              <w:rPr>
+                <w:rFonts w:hint="eastAsia"/>
+              </w:rPr>
+              <w:t>seal_pic_type</w:t>
+            </w:r>
+          </w:p>
+        </w:tc>
+        <w:tc>
+          <w:tcPr>
+            <w:tcW w:w="1465" w:type="dxa"/>
+          </w:tcPr>
+          <w:p>
+            <w:r>
+              <w:rPr>
+                <w:rFonts w:hint="eastAsia"/>
+              </w:rPr>
+              <w:t>图片类型</w:t>
+            </w:r>
+          </w:p>
+        </w:tc>
+        <w:tc>
+          <w:tcPr>
+            <w:tcW w:w="1559" w:type="dxa"/>
+          </w:tcPr>
+          <w:p>
+            <w:r>
+              <w:t>S</w:t>
+            </w:r>
+            <w:r>
+              <w:rPr>
+                <w:rFonts w:hint="eastAsia"/>
+              </w:rPr>
+              <w:t>tring</w:t>
+            </w:r>
+          </w:p>
+        </w:tc>
+        <w:tc>
+          <w:tcPr>
+            <w:tcW w:w="3828" w:type="dxa"/>
+          </w:tcPr>
+          <w:p>
+            <w:r>
+              <w:rPr>
+                <w:rFonts w:hint="eastAsia"/>
+              </w:rPr>
+              <w:t>图片类型，不含点号</w:t>
+            </w:r>
+          </w:p>
+        </w:tc>
+      </w:tr>
+      <w:tr>
+        <w:tc>
+          <w:tcPr>
+            <w:tcW w:w="2074" w:type="dxa"/>
+          </w:tcPr>
+          <w:p>
+            <w:r>
+              <w:rPr>
+                <w:rFonts w:hint="eastAsia"/>
+              </w:rPr>
+              <w:t>seal</w:t>
+            </w:r>
+            <w:r>
+              <w:t>_pic_data</w:t>
+            </w:r>
+          </w:p>
+        </w:tc>
+        <w:tc>
+          <w:tcPr>
+            <w:tcW w:w="1465" w:type="dxa"/>
+          </w:tcPr>
+          <w:p>
+            <w:r>
+              <w:rPr>
+                <w:rFonts w:hint="eastAsia"/>
+              </w:rPr>
+              <w:t>图片数据</w:t>
+            </w:r>
+          </w:p>
+        </w:tc>
+        <w:tc>
+          <w:tcPr>
+            <w:tcW w:w="1559" w:type="dxa"/>
+          </w:tcPr>
+          <w:p>
+            <w:r>
+              <w:rPr>
+                <w:rFonts w:hint="eastAsia"/>
+              </w:rPr>
+              <w:t>blob</w:t>
+            </w:r>
+          </w:p>
+        </w:tc>
+        <w:tc>
+          <w:tcPr>
+            <w:tcW w:w="3828" w:type="dxa"/>
+          </w:tcPr>
+          <w:p/>
+        </w:tc>
+      </w:tr>
+      <w:tr>
+        <w:tc>
+          <w:tcPr>
+            <w:tcW w:w="2074" w:type="dxa"/>
+          </w:tcPr>
+          <w:p>
+            <w:r>
+              <w:rPr>
+                <w:rFonts w:hint="eastAsia"/>
+              </w:rPr>
+              <w:t>rd</w:t>
+            </w:r>
+            <w:r>
+              <w:t>_time</w:t>
+            </w:r>
+          </w:p>
+        </w:tc>
+        <w:tc>
+          <w:tcPr>
+            <w:tcW w:w="1465" w:type="dxa"/>
+          </w:tcPr>
+          <w:p/>
+        </w:tc>
+        <w:tc>
+          <w:tcPr>
+            <w:tcW w:w="1559" w:type="dxa"/>
+          </w:tcPr>
+          <w:p>
+            <w:r>
+              <w:rPr>
+                <w:rFonts w:hint="eastAsia"/>
+              </w:rPr>
+              <w:t>d</w:t>
+            </w:r>
+            <w:r>
+              <w:t>atetime</w:t>
+            </w:r>
+          </w:p>
+        </w:tc>
+        <w:tc>
+          <w:tcPr>
+            <w:tcW w:w="3828" w:type="dxa"/>
+          </w:tcPr>
+          <w:p/>
+        </w:tc>
+      </w:tr>
+      <w:tr>
+        <w:tc>
+          <w:tcPr>
+            <w:tcW w:w="2074" w:type="dxa"/>
+          </w:tcPr>
+          <w:p>
+            <w:r>
+              <w:rPr>
+                <w:rFonts w:hint="eastAsia"/>
+              </w:rPr>
+              <w:t>s</w:t>
+            </w:r>
+            <w:r>
+              <w:t>tatus</w:t>
+            </w:r>
+          </w:p>
+        </w:tc>
+        <w:tc>
+          <w:tcPr>
+            <w:tcW w:w="1465" w:type="dxa"/>
+          </w:tcPr>
+          <w:p>
+            <w:r>
+              <w:rPr>
+                <w:rFonts w:hint="eastAsia"/>
+              </w:rPr>
+              <w:t>状态</w:t>
+            </w:r>
+          </w:p>
+        </w:tc>
+        <w:tc>
+          <w:tcPr>
+            <w:tcW w:w="1559" w:type="dxa"/>
+          </w:tcPr>
+          <w:p>
+            <w:r>
+              <w:rPr>
+                <w:rFonts w:hint="eastAsia"/>
+              </w:rPr>
+              <w:t>int</w:t>
+            </w:r>
+          </w:p>
+        </w:tc>
+        <w:tc>
+          <w:tcPr>
+            <w:tcW w:w="3828" w:type="dxa"/>
+          </w:tcPr>
+          <w:p>
+            <w:r>
+              <w:rPr>
+                <w:rFonts w:hint="eastAsia"/>
+              </w:rPr>
+              <w:t>0-</w:t>
+            </w:r>
+            <w:r>
+              <w:rPr>
+                <w:rFonts w:hint="eastAsia"/>
+              </w:rPr>
+              <w:t>未启用；</w:t>
+            </w:r>
+            <w:r>
+              <w:rPr>
+                <w:rFonts w:hint="eastAsia"/>
+              </w:rPr>
+              <w:t>1-</w:t>
+            </w:r>
+            <w:r>
+              <w:rPr>
+                <w:rFonts w:hint="eastAsia"/>
+              </w:rPr>
+              <w:t>启用</w:t>
+            </w:r>
+          </w:p>
+        </w:tc>
+      </w:tr>
+      <w:tr>
+        <w:tc>
+          <w:tcPr>
+            <w:tcW w:w="2074" w:type="dxa"/>
+          </w:tcPr>
+          <w:p/>
+        </w:tc>
+        <w:tc>
+          <w:tcPr>
+            <w:tcW w:w="1465" w:type="dxa"/>
+          </w:tcPr>
+          <w:p/>
+        </w:tc>
+        <w:tc>
+          <w:tcPr>
+            <w:tcW w:w="1559" w:type="dxa"/>
+          </w:tcPr>
+          <w:p/>
+        </w:tc>
+        <w:tc>
+          <w:tcPr>
+            <w:tcW w:w="3828" w:type="dxa"/>
+          </w:tcPr>
+          <w:p/>
+        </w:tc>
+      </w:tr>
+    </w:tbl>
+    <w:p/>
+    <w:p>
+      <w:r>
+        <w:rPr>
+          <w:rFonts w:hint="eastAsia"/>
+        </w:rPr>
+        <w:lastRenderedPageBreak/>
+        <w:t>法</w:t>
+      </w:r>
+      <w:r>
+        <w:rPr>
+          <w:rFonts w:hint="eastAsia"/>
+        </w:rPr>
+        <w:t>人章证书</w:t>
+      </w:r>
+    </w:p>
+    <w:p>
+      <w:r>
+        <w:rPr>
+          <w:rFonts w:hint="eastAsia"/>
+        </w:rPr>
+        <w:t>ent</w:t>
+      </w:r>
+      <w:r>
+        <w:t>_seal_cer</w:t>
+      </w:r>
+    </w:p>
+    <w:p/>
+    <w:tbl>
+      <w:tblPr>
+        <w:tblStyle w:val="a4"/>
+        <w:tblW w:w="8926" w:type="dxa"/>
+        <w:tblLook w:val="04A0" w:firstRow="1" w:lastRow="0" w:firstColumn="1" w:lastColumn="0" w:noHBand="0" w:noVBand="1"/>
+      </w:tblPr>
+      <w:tblGrid>
+        <w:gridCol w:w="2074"/>
+        <w:gridCol w:w="1465"/>
+        <w:gridCol w:w="1559"/>
+        <w:gridCol w:w="3828"/>
+      </w:tblGrid>
+      <w:tr>
+        <w:tc>
+          <w:tcPr>
+            <w:tcW w:w="2074" w:type="dxa"/>
+          </w:tcPr>
+          <w:p>
+            <w:r>
+              <w:rPr>
+                <w:rFonts w:hint="eastAsia"/>
+              </w:rPr>
+              <w:t>字段名</w:t>
+            </w:r>
+          </w:p>
+        </w:tc>
+        <w:tc>
+          <w:tcPr>
+            <w:tcW w:w="1465" w:type="dxa"/>
+          </w:tcPr>
+          <w:p>
+            <w:r>
+              <w:rPr>
+                <w:rFonts w:hint="eastAsia"/>
+              </w:rPr>
+              <w:t>含义</w:t>
+            </w:r>
+          </w:p>
+        </w:tc>
+        <w:tc>
+          <w:tcPr>
+            <w:tcW w:w="1559" w:type="dxa"/>
+          </w:tcPr>
+          <w:p>
+            <w:r>
+              <w:rPr>
+                <w:rFonts w:hint="eastAsia"/>
+              </w:rPr>
+              <w:t>类型</w:t>
+            </w:r>
+          </w:p>
+        </w:tc>
+        <w:tc>
+          <w:tcPr>
+            <w:tcW w:w="3828" w:type="dxa"/>
+          </w:tcPr>
+          <w:p>
+            <w:r>
+              <w:rPr>
+                <w:rFonts w:hint="eastAsia"/>
+              </w:rPr>
+              <w:t>注释</w:t>
+            </w:r>
+          </w:p>
+        </w:tc>
+      </w:tr>
+      <w:tr>
+        <w:tc>
+          <w:tcPr>
+            <w:tcW w:w="2074" w:type="dxa"/>
+          </w:tcPr>
+          <w:p>
+            <w:r>
+              <w:t>ID</w:t>
+            </w:r>
+          </w:p>
+        </w:tc>
+        <w:tc>
+          <w:tcPr>
+            <w:tcW w:w="1465" w:type="dxa"/>
+          </w:tcPr>
+          <w:p>
+            <w:r>
+              <w:rPr>
+                <w:rFonts w:hint="eastAsia"/>
+              </w:rPr>
+              <w:t>id</w:t>
+            </w:r>
+          </w:p>
+        </w:tc>
+        <w:tc>
+          <w:tcPr>
+            <w:tcW w:w="1559" w:type="dxa"/>
+          </w:tcPr>
+          <w:p>
+            <w:r>
+              <w:t>int</w:t>
+            </w:r>
+          </w:p>
+        </w:tc>
+        <w:tc>
+          <w:tcPr>
+            <w:tcW w:w="3828" w:type="dxa"/>
+          </w:tcPr>
+          <w:p>
+            <w:r>
+              <w:rPr>
+                <w:rFonts w:hint="eastAsia"/>
+              </w:rPr>
+              <w:t>pri</w:t>
+            </w:r>
+          </w:p>
+        </w:tc>
+      </w:tr>
+      <w:tr>
+        <w:tc>
+          <w:tcPr>
+            <w:tcW w:w="2074" w:type="dxa"/>
+          </w:tcPr>
+          <w:p>
+            <w:r>
+              <w:rPr>
+                <w:rFonts w:hint="eastAsia"/>
+              </w:rPr>
+              <w:t>uid</w:t>
+            </w:r>
+          </w:p>
+        </w:tc>
+        <w:tc>
+          <w:tcPr>
+            <w:tcW w:w="1465" w:type="dxa"/>
+          </w:tcPr>
+          <w:p>
+            <w:r>
+              <w:rPr>
+                <w:rFonts w:hint="eastAsia"/>
+              </w:rPr>
+              <w:t>账号</w:t>
+            </w:r>
+          </w:p>
+        </w:tc>
+        <w:tc>
+          <w:tcPr>
+            <w:tcW w:w="1559" w:type="dxa"/>
+          </w:tcPr>
+          <w:p>
+            <w:r>
+              <w:rPr>
+                <w:rFonts w:hint="eastAsia"/>
+              </w:rPr>
+              <w:t>S</w:t>
+            </w:r>
+            <w:r>
+              <w:t>tring</w:t>
+            </w:r>
+          </w:p>
+        </w:tc>
+        <w:tc>
+          <w:tcPr>
+            <w:tcW w:w="3828" w:type="dxa"/>
+          </w:tcPr>
+          <w:p>
+            <w:r>
+              <w:rPr>
+                <w:rFonts w:hint="eastAsia"/>
+              </w:rPr>
+              <w:t>账号（系统内）</w:t>
+            </w:r>
+          </w:p>
+        </w:tc>
+      </w:tr>
+      <w:tr>
+        <w:tc>
+          <w:tcPr>
+            <w:tcW w:w="2074" w:type="dxa"/>
+          </w:tcPr>
+          <w:p>
+            <w:r>
+              <w:rPr>
+                <w:rFonts w:hint="eastAsia"/>
+              </w:rPr>
+              <w:t>e</w:t>
+            </w:r>
+            <w:r>
+              <w:t>nt_id</w:t>
+            </w:r>
+          </w:p>
+        </w:tc>
+        <w:tc>
+          <w:tcPr>
+            <w:tcW w:w="1465" w:type="dxa"/>
+          </w:tcPr>
+          <w:p>
+            <w:r>
+              <w:rPr>
+                <w:rFonts w:hint="eastAsia"/>
+              </w:rPr>
+              <w:t>法人</w:t>
+            </w:r>
+            <w:r>
+              <w:rPr>
+                <w:rFonts w:hint="eastAsia"/>
+              </w:rPr>
+              <w:t>i</w:t>
+            </w:r>
+            <w:r>
+              <w:t>d</w:t>
+            </w:r>
+          </w:p>
+        </w:tc>
+        <w:tc>
+          <w:tcPr>
+            <w:tcW w:w="1559" w:type="dxa"/>
+          </w:tcPr>
+          <w:p>
+            <w:r>
+              <w:rPr>
+                <w:rFonts w:hint="eastAsia"/>
+              </w:rPr>
+              <w:t>S</w:t>
+            </w:r>
+            <w:r>
+              <w:t>tring</w:t>
+            </w:r>
+          </w:p>
+        </w:tc>
+        <w:tc>
+          <w:tcPr>
+            <w:tcW w:w="3828" w:type="dxa"/>
+          </w:tcPr>
+          <w:p/>
+        </w:tc>
+      </w:tr>
+      <w:tr>
+        <w:tc>
+          <w:tcPr>
+            <w:tcW w:w="2074" w:type="dxa"/>
+          </w:tcPr>
+          <w:p>
+            <w:r>
+              <w:rPr>
+                <w:rFonts w:hint="eastAsia"/>
+              </w:rPr>
+              <w:t>alg</w:t>
+            </w:r>
+          </w:p>
+        </w:tc>
+        <w:tc>
+          <w:tcPr>
+            <w:tcW w:w="1465" w:type="dxa"/>
+          </w:tcPr>
+          <w:p>
+            <w:r>
+              <w:rPr>
+                <w:rFonts w:hint="eastAsia"/>
+              </w:rPr>
+              <w:t>非对称算法</w:t>
+            </w:r>
+          </w:p>
+        </w:tc>
+        <w:tc>
+          <w:tcPr>
+            <w:tcW w:w="1559" w:type="dxa"/>
+          </w:tcPr>
+          <w:p>
+            <w:r>
+              <w:rPr>
+                <w:rFonts w:hint="eastAsia"/>
+              </w:rPr>
+              <w:t>String</w:t>
+            </w:r>
+          </w:p>
+        </w:tc>
+        <w:tc>
+          <w:tcPr>
+            <w:tcW w:w="3828" w:type="dxa"/>
+          </w:tcPr>
+          <w:p>
+            <w:r>
+              <w:rPr>
+                <w:rFonts w:hint="eastAsia"/>
+              </w:rPr>
+              <w:t>rsa1024,</w:t>
+            </w:r>
+            <w:r>
+              <w:t xml:space="preserve"> rsa2048, ecc256</w:t>
+            </w:r>
+          </w:p>
+        </w:tc>
+      </w:tr>
+      <w:tr>
+        <w:tc>
+          <w:tcPr>
+            <w:tcW w:w="2074" w:type="dxa"/>
+          </w:tcPr>
+          <w:p>
+            <w:r>
+              <w:rPr>
+                <w:rFonts w:hint="eastAsia"/>
+              </w:rPr>
+              <w:t>skid</w:t>
+            </w:r>
+          </w:p>
+        </w:tc>
+        <w:tc>
+          <w:tcPr>
+            <w:tcW w:w="1465" w:type="dxa"/>
+          </w:tcPr>
+          <w:p>
+            <w:r>
+              <w:rPr>
+                <w:rFonts w:hint="eastAsia"/>
+              </w:rPr>
+              <w:t>私钥序列号</w:t>
+            </w:r>
+          </w:p>
+        </w:tc>
+        <w:tc>
+          <w:tcPr>
+            <w:tcW w:w="1559" w:type="dxa"/>
+          </w:tcPr>
+          <w:p>
+            <w:r>
+              <w:rPr>
+                <w:rFonts w:hint="eastAsia"/>
+              </w:rPr>
+              <w:t>String</w:t>
+            </w:r>
+          </w:p>
+        </w:tc>
+        <w:tc>
+          <w:tcPr>
+            <w:tcW w:w="3828" w:type="dxa"/>
+          </w:tcPr>
+          <w:p/>
+        </w:tc>
+      </w:tr>
+      <w:tr>
+        <w:tc>
+          <w:tcPr>
+            <w:tcW w:w="2074" w:type="dxa"/>
+          </w:tcPr>
+          <w:p>
+            <w:r>
+              <w:rPr>
+                <w:rFonts w:hint="eastAsia"/>
+              </w:rPr>
+              <w:t>pk</w:t>
+            </w:r>
+          </w:p>
+        </w:tc>
+        <w:tc>
+          <w:tcPr>
+            <w:tcW w:w="1465" w:type="dxa"/>
+          </w:tcPr>
+          <w:p>
+            <w:r>
+              <w:rPr>
+                <w:rFonts w:hint="eastAsia"/>
+              </w:rPr>
+              <w:t>公钥</w:t>
+            </w:r>
+          </w:p>
+        </w:tc>
+        <w:tc>
+          <w:tcPr>
+            <w:tcW w:w="1559" w:type="dxa"/>
+          </w:tcPr>
+          <w:p>
+            <w:r>
+              <w:rPr>
+                <w:rFonts w:hint="eastAsia"/>
+              </w:rPr>
+              <w:t>S</w:t>
+            </w:r>
+            <w:r>
+              <w:t>tring</w:t>
+            </w:r>
+          </w:p>
+        </w:tc>
+        <w:tc>
+          <w:tcPr>
+            <w:tcW w:w="3828" w:type="dxa"/>
+          </w:tcPr>
+          <w:p/>
+        </w:tc>
+      </w:tr>
+      <w:tr>
+        <w:tc>
+          <w:tcPr>
+            <w:tcW w:w="2074" w:type="dxa"/>
+          </w:tcPr>
+          <w:p>
+            <w:r>
+              <w:rPr>
+                <w:rFonts w:hint="eastAsia"/>
+              </w:rPr>
+              <w:t>v</w:t>
+            </w:r>
+            <w:r>
+              <w:t>alid_st</w:t>
+            </w:r>
+          </w:p>
+        </w:tc>
+        <w:tc>
+          <w:tcPr>
+            <w:tcW w:w="1465" w:type="dxa"/>
+          </w:tcPr>
+          <w:p>
+            <w:r>
+              <w:rPr>
+                <w:rFonts w:hint="eastAsia"/>
+              </w:rPr>
+              <w:t>有效期起</w:t>
+            </w:r>
+          </w:p>
+        </w:tc>
+        <w:tc>
+          <w:tcPr>
+            <w:tcW w:w="1559" w:type="dxa"/>
+          </w:tcPr>
+          <w:p>
+            <w:r>
+              <w:rPr>
+                <w:rFonts w:hint="eastAsia"/>
+              </w:rPr>
+              <w:t>date</w:t>
+            </w:r>
+            <w:r>
+              <w:t>time</w:t>
+            </w:r>
+          </w:p>
+        </w:tc>
+        <w:tc>
+          <w:tcPr>
+            <w:tcW w:w="3828" w:type="dxa"/>
+          </w:tcPr>
+          <w:p/>
+        </w:tc>
+      </w:tr>
+      <w:tr>
+        <w:tc>
+          <w:tcPr>
+            <w:tcW w:w="2074" w:type="dxa"/>
+          </w:tcPr>
+          <w:p>
+            <w:r>
+              <w:rPr>
+                <w:rFonts w:hint="eastAsia"/>
+              </w:rPr>
+              <w:t>valid_</w:t>
+            </w:r>
+            <w:r>
+              <w:t>end</w:t>
+            </w:r>
+          </w:p>
+        </w:tc>
+        <w:tc>
+          <w:tcPr>
+            <w:tcW w:w="1465" w:type="dxa"/>
+          </w:tcPr>
+          <w:p>
+            <w:r>
+              <w:rPr>
+                <w:rFonts w:hint="eastAsia"/>
+              </w:rPr>
+              <w:t>有效期止</w:t>
+            </w:r>
+          </w:p>
+        </w:tc>
+        <w:tc>
+          <w:tcPr>
+            <w:tcW w:w="1559" w:type="dxa"/>
+          </w:tcPr>
+          <w:p>
+            <w:r>
+              <w:t>datetime</w:t>
+            </w:r>
+          </w:p>
+        </w:tc>
+        <w:tc>
+          <w:tcPr>
+            <w:tcW w:w="3828" w:type="dxa"/>
+          </w:tcPr>
+          <w:p/>
+        </w:tc>
+      </w:tr>
+      <w:tr>
+        <w:tc>
+          <w:tcPr>
+            <w:tcW w:w="2074" w:type="dxa"/>
+          </w:tcPr>
+          <w:p>
+            <w:r>
+              <w:rPr>
+                <w:rFonts w:hint="eastAsia"/>
+              </w:rPr>
+              <w:t>issuer_</w:t>
+            </w:r>
+            <w:r>
+              <w:t>id</w:t>
+            </w:r>
+          </w:p>
+        </w:tc>
+        <w:tc>
+          <w:tcPr>
+            <w:tcW w:w="1465" w:type="dxa"/>
+          </w:tcPr>
+          <w:p>
+            <w:r>
+              <w:rPr>
+                <w:rFonts w:hint="eastAsia"/>
+              </w:rPr>
+              <w:t>颁发者标识</w:t>
+            </w:r>
+          </w:p>
+        </w:tc>
+        <w:tc>
+          <w:tcPr>
+            <w:tcW w:w="1559" w:type="dxa"/>
+          </w:tcPr>
+          <w:p>
+            <w:r>
+              <w:rPr>
+                <w:rFonts w:hint="eastAsia"/>
+              </w:rPr>
+              <w:t>String</w:t>
+            </w:r>
+          </w:p>
+        </w:tc>
+        <w:tc>
+          <w:tcPr>
+            <w:tcW w:w="3828" w:type="dxa"/>
+          </w:tcPr>
+          <w:p/>
+        </w:tc>
+      </w:tr>
+      <w:tr>
+        <w:tc>
+          <w:tcPr>
+            <w:tcW w:w="2074" w:type="dxa"/>
+          </w:tcPr>
+          <w:p>
+            <w:r>
+              <w:rPr>
+                <w:rFonts w:hint="eastAsia"/>
+              </w:rPr>
+              <w:t>o</w:t>
+            </w:r>
+            <w:r>
+              <w:t>wner_dn</w:t>
+            </w:r>
+          </w:p>
+        </w:tc>
+        <w:tc>
+          <w:tcPr>
+            <w:tcW w:w="1465" w:type="dxa"/>
+          </w:tcPr>
+          <w:p>
+            <w:r>
+              <w:rPr>
+                <w:rFonts w:hint="eastAsia"/>
+              </w:rPr>
+              <w:t>证书主体</w:t>
+            </w:r>
+          </w:p>
+        </w:tc>
+        <w:tc>
+          <w:tcPr>
+            <w:tcW w:w="1559" w:type="dxa"/>
+          </w:tcPr>
+          <w:p>
+            <w:r>
+              <w:rPr>
+                <w:rFonts w:hint="eastAsia"/>
+              </w:rPr>
+              <w:t>String</w:t>
+            </w:r>
+          </w:p>
+        </w:tc>
+        <w:tc>
+          <w:tcPr>
+            <w:tcW w:w="3828" w:type="dxa"/>
+          </w:tcPr>
+          <w:p/>
+        </w:tc>
+      </w:tr>
+      <w:tr>
+        <w:tc>
+          <w:tcPr>
+            <w:tcW w:w="2074" w:type="dxa"/>
+          </w:tcPr>
+          <w:p>
+            <w:r>
+              <w:rPr>
+                <w:rFonts w:hint="eastAsia"/>
+              </w:rPr>
+              <w:t>rd</w:t>
+            </w:r>
+            <w:r>
+              <w:t>_time</w:t>
+            </w:r>
+          </w:p>
+        </w:tc>
+        <w:tc>
+          <w:tcPr>
+            <w:tcW w:w="1465" w:type="dxa"/>
+          </w:tcPr>
+          <w:p>
+            <w:r>
+              <w:rPr>
+                <w:rFonts w:hint="eastAsia"/>
+              </w:rPr>
+              <w:t>记录时间</w:t>
+            </w:r>
+          </w:p>
+        </w:tc>
+        <w:tc>
+          <w:tcPr>
+            <w:tcW w:w="1559" w:type="dxa"/>
+          </w:tcPr>
+          <w:p>
+            <w:r>
+              <w:rPr>
+                <w:rFonts w:hint="eastAsia"/>
+              </w:rPr>
+              <w:t>d</w:t>
+            </w:r>
+            <w:r>
+              <w:t>atetime</w:t>
+            </w:r>
+          </w:p>
+        </w:tc>
+        <w:tc>
+          <w:tcPr>
+            <w:tcW w:w="3828" w:type="dxa"/>
+          </w:tcPr>
+          <w:p/>
+        </w:tc>
+      </w:tr>
+      <w:tr>
+        <w:tc>
+          <w:tcPr>
+            <w:tcW w:w="2074" w:type="dxa"/>
+          </w:tcPr>
+          <w:p>
+            <w:r>
+              <w:rPr>
+                <w:rFonts w:hint="eastAsia"/>
+              </w:rPr>
+              <w:t>s</w:t>
+            </w:r>
+            <w:r>
+              <w:t>tatus</w:t>
+            </w:r>
+          </w:p>
+        </w:tc>
+        <w:tc>
+          <w:tcPr>
+            <w:tcW w:w="1465" w:type="dxa"/>
+          </w:tcPr>
+          <w:p>
+            <w:r>
+              <w:rPr>
+                <w:rFonts w:hint="eastAsia"/>
+              </w:rPr>
+              <w:t>状态</w:t>
+            </w:r>
+          </w:p>
+        </w:tc>
+        <w:tc>
+          <w:tcPr>
+            <w:tcW w:w="1559" w:type="dxa"/>
+          </w:tcPr>
+          <w:p>
+            <w:r>
+              <w:rPr>
+                <w:rFonts w:hint="eastAsia"/>
+              </w:rPr>
+              <w:t>int</w:t>
+            </w:r>
+          </w:p>
+        </w:tc>
+        <w:tc>
+          <w:tcPr>
+            <w:tcW w:w="3828" w:type="dxa"/>
+          </w:tcPr>
+          <w:p>
+            <w:r>
+              <w:rPr>
+                <w:rFonts w:hint="eastAsia"/>
+              </w:rPr>
+              <w:t>0-</w:t>
+            </w:r>
+            <w:r>
+              <w:rPr>
+                <w:rFonts w:hint="eastAsia"/>
+              </w:rPr>
+              <w:t>未启用；</w:t>
+            </w:r>
+            <w:r>
+              <w:rPr>
+                <w:rFonts w:hint="eastAsia"/>
+              </w:rPr>
+              <w:t>1-</w:t>
+            </w:r>
+            <w:r>
+              <w:rPr>
+                <w:rFonts w:hint="eastAsia"/>
+              </w:rPr>
+              <w:t>启用；</w:t>
+            </w:r>
+            <w:r>
+              <w:rPr>
+                <w:rFonts w:hint="eastAsia"/>
+              </w:rPr>
+              <w:t>2</w:t>
+            </w:r>
+            <w:r>
+              <w:t>-</w:t>
+            </w:r>
+            <w:r>
+              <w:rPr>
+                <w:rFonts w:hint="eastAsia"/>
+              </w:rPr>
+              <w:t>冻结</w:t>
+            </w:r>
+          </w:p>
+        </w:tc>
+      </w:tr>
+    </w:tbl>
+    <w:p/>
     <w:p/>
     <w:p/>
     <w:p/>
@@ -12014,8 +11871,6 @@
         </w:rPr>
         <w:t>？</w:t>
       </w:r>
-      <w:bookmarkStart w:id="0" w:name="_GoBack"/>
-      <w:bookmarkEnd w:id="0"/>
     </w:p>
     <w:p/>
     <w:p/>
@@ -13743,7 +13598,7 @@
 </file>
 
 <file path=customXml/itemProps1.xml><?xml version="1.0" encoding="utf-8"?>
-<ds:datastoreItem xmlns:ds="http://schemas.openxmlformats.org/officeDocument/2006/customXml" ds:itemID="{39AAABEA-9B4F-4133-9D93-85AB00BB7764}">
+<ds:datastoreItem xmlns:ds="http://schemas.openxmlformats.org/officeDocument/2006/customXml" ds:itemID="{675933A0-2B9C-44D8-9BEF-E69ECF18E485}">
   <ds:schemaRefs>
     <ds:schemaRef ds:uri="http://schemas.openxmlformats.org/officeDocument/2006/bibliography"/>
   </ds:schemaRefs>

</xml_diff>

<commit_message>
1.mms api introduction, 2.界面rp优化
</commit_message>
<xml_diff>
--- a/files/project/印章系统/public_seal_sys_design/用户界面.docx
+++ b/files/project/印章系统/public_seal_sys_design/用户界面.docx
@@ -1291,13 +1291,7 @@
     </w:tbl>
     <w:p/>
     <w:p/>
-    <w:p>
-      <w:pPr>
-        <w:rPr>
-          <w:rFonts w:hint="eastAsia"/>
-        </w:rPr>
-      </w:pPr>
-    </w:p>
+    <w:p/>
     <w:p>
       <w:r>
         <w:rPr>
@@ -2215,13 +2209,7 @@
       </w:tr>
     </w:tbl>
     <w:p/>
-    <w:p>
-      <w:pPr>
-        <w:rPr>
-          <w:rFonts w:hint="eastAsia"/>
-        </w:rPr>
-      </w:pPr>
-    </w:p>
+    <w:p/>
     <w:p/>
     <w:p>
       <w:r>
@@ -2830,13 +2818,7 @@
     </w:tbl>
     <w:p/>
     <w:p/>
-    <w:p>
-      <w:pPr>
-        <w:rPr>
-          <w:rFonts w:hint="eastAsia"/>
-        </w:rPr>
-      </w:pPr>
-    </w:p>
+    <w:p/>
     <w:p/>
     <w:p>
       <w:r>
@@ -3883,15 +3865,7 @@
     </w:tbl>
     <w:p/>
     <w:p/>
-    <w:p>
-      <w:pPr>
-        <w:rPr>
-          <w:rFonts w:hint="eastAsia"/>
-        </w:rPr>
-      </w:pPr>
-      <w:bookmarkStart w:id="0" w:name="_GoBack"/>
-      <w:bookmarkEnd w:id="0"/>
-    </w:p>
+    <w:p/>
     <w:p>
       <w:r>
         <w:rPr>
@@ -8985,11 +8959,6 @@
             <w:tcW w:w="1465" w:type="dxa"/>
           </w:tcPr>
           <w:p>
-            <w:pPr>
-              <w:rPr>
-                <w:rFonts w:hint="eastAsia"/>
-              </w:rPr>
-            </w:pPr>
             <w:r>
               <w:rPr>
                 <w:rFonts w:hint="eastAsia"/>
@@ -9025,11 +8994,6 @@
             <w:tcW w:w="3828" w:type="dxa"/>
           </w:tcPr>
           <w:p>
-            <w:pPr>
-              <w:rPr>
-                <w:rFonts w:hint="eastAsia"/>
-              </w:rPr>
-            </w:pPr>
             <w:r>
               <w:rPr>
                 <w:rFonts w:hint="eastAsia"/>
@@ -9579,11 +9543,6 @@
             <w:tcW w:w="2074" w:type="dxa"/>
           </w:tcPr>
           <w:p>
-            <w:pPr>
-              <w:rPr>
-                <w:rFonts w:hint="eastAsia"/>
-              </w:rPr>
-            </w:pPr>
             <w:r>
               <w:rPr>
                 <w:rFonts w:hint="eastAsia"/>
@@ -9600,11 +9559,6 @@
             <w:tcW w:w="1465" w:type="dxa"/>
           </w:tcPr>
           <w:p>
-            <w:pPr>
-              <w:rPr>
-                <w:rFonts w:hint="eastAsia"/>
-              </w:rPr>
-            </w:pPr>
             <w:r>
               <w:rPr>
                 <w:rFonts w:hint="eastAsia"/>
@@ -9618,11 +9572,6 @@
             <w:tcW w:w="1559" w:type="dxa"/>
           </w:tcPr>
           <w:p>
-            <w:pPr>
-              <w:rPr>
-                <w:rFonts w:hint="eastAsia"/>
-              </w:rPr>
-            </w:pPr>
             <w:r>
               <w:rPr>
                 <w:rFonts w:hint="eastAsia"/>
@@ -9635,13 +9584,7 @@
           <w:tcPr>
             <w:tcW w:w="3828" w:type="dxa"/>
           </w:tcPr>
-          <w:p>
-            <w:pPr>
-              <w:rPr>
-                <w:rFonts w:hint="eastAsia"/>
-              </w:rPr>
-            </w:pPr>
-          </w:p>
+          <w:p/>
         </w:tc>
       </w:tr>
       <w:tr>
@@ -9700,11 +9643,6 @@
             <w:tcW w:w="2074" w:type="dxa"/>
           </w:tcPr>
           <w:p>
-            <w:pPr>
-              <w:rPr>
-                <w:rFonts w:hint="eastAsia"/>
-              </w:rPr>
-            </w:pPr>
             <w:r>
               <w:rPr>
                 <w:rFonts w:hint="eastAsia"/>
@@ -9719,11 +9657,6 @@
             <w:tcW w:w="1465" w:type="dxa"/>
           </w:tcPr>
           <w:p>
-            <w:pPr>
-              <w:rPr>
-                <w:rFonts w:hint="eastAsia"/>
-              </w:rPr>
-            </w:pPr>
             <w:r>
               <w:rPr>
                 <w:rFonts w:hint="eastAsia"/>
@@ -10025,7 +9958,19 @@
               <w:rPr>
                 <w:rFonts w:hint="eastAsia"/>
               </w:rPr>
-              <w:t>私钥序列号</w:t>
+              <w:t>私钥</w:t>
+            </w:r>
+            <w:r>
+              <w:rPr>
+                <w:rFonts w:hint="eastAsia"/>
+              </w:rPr>
+              <w:t>索引</w:t>
+            </w:r>
+            <w:r>
+              <w:rPr>
+                <w:rFonts w:hint="eastAsia"/>
+              </w:rPr>
+              <w:t>号</w:t>
             </w:r>
           </w:p>
         </w:tc>
@@ -10038,7 +9983,7 @@
               <w:rPr>
                 <w:rFonts w:hint="eastAsia"/>
               </w:rPr>
-              <w:t>String</w:t>
+              <w:t>int</w:t>
             </w:r>
           </w:p>
         </w:tc>
@@ -10513,509 +10458,6 @@
           <w:rFonts w:hint="eastAsia"/>
         </w:rPr>
         <w:t>历史</w:t>
-      </w:r>
-    </w:p>
-    <w:p>
-      <w:pPr>
-        <w:rPr>
-          <w:rFonts w:hint="eastAsia"/>
-        </w:rPr>
-      </w:pPr>
-    </w:p>
-    <w:tbl>
-      <w:tblPr>
-        <w:tblStyle w:val="a4"/>
-        <w:tblW w:w="8926" w:type="dxa"/>
-        <w:tblLook w:val="04A0" w:firstRow="1" w:lastRow="0" w:firstColumn="1" w:lastColumn="0" w:noHBand="0" w:noVBand="1"/>
-      </w:tblPr>
-      <w:tblGrid>
-        <w:gridCol w:w="2074"/>
-        <w:gridCol w:w="1465"/>
-        <w:gridCol w:w="1559"/>
-        <w:gridCol w:w="3828"/>
-      </w:tblGrid>
-      <w:tr>
-        <w:tc>
-          <w:tcPr>
-            <w:tcW w:w="2074" w:type="dxa"/>
-          </w:tcPr>
-          <w:p>
-            <w:r>
-              <w:rPr>
-                <w:rFonts w:hint="eastAsia"/>
-              </w:rPr>
-              <w:t>字段名</w:t>
-            </w:r>
-          </w:p>
-        </w:tc>
-        <w:tc>
-          <w:tcPr>
-            <w:tcW w:w="1465" w:type="dxa"/>
-          </w:tcPr>
-          <w:p>
-            <w:r>
-              <w:rPr>
-                <w:rFonts w:hint="eastAsia"/>
-              </w:rPr>
-              <w:t>含义</w:t>
-            </w:r>
-          </w:p>
-        </w:tc>
-        <w:tc>
-          <w:tcPr>
-            <w:tcW w:w="1559" w:type="dxa"/>
-          </w:tcPr>
-          <w:p>
-            <w:r>
-              <w:rPr>
-                <w:rFonts w:hint="eastAsia"/>
-              </w:rPr>
-              <w:t>类型</w:t>
-            </w:r>
-          </w:p>
-        </w:tc>
-        <w:tc>
-          <w:tcPr>
-            <w:tcW w:w="3828" w:type="dxa"/>
-          </w:tcPr>
-          <w:p>
-            <w:r>
-              <w:rPr>
-                <w:rFonts w:hint="eastAsia"/>
-              </w:rPr>
-              <w:t>注释</w:t>
-            </w:r>
-          </w:p>
-        </w:tc>
-      </w:tr>
-      <w:tr>
-        <w:tc>
-          <w:tcPr>
-            <w:tcW w:w="2074" w:type="dxa"/>
-          </w:tcPr>
-          <w:p>
-            <w:r>
-              <w:t>ID</w:t>
-            </w:r>
-          </w:p>
-        </w:tc>
-        <w:tc>
-          <w:tcPr>
-            <w:tcW w:w="1465" w:type="dxa"/>
-          </w:tcPr>
-          <w:p>
-            <w:r>
-              <w:rPr>
-                <w:rFonts w:hint="eastAsia"/>
-              </w:rPr>
-              <w:t>id</w:t>
-            </w:r>
-          </w:p>
-        </w:tc>
-        <w:tc>
-          <w:tcPr>
-            <w:tcW w:w="1559" w:type="dxa"/>
-          </w:tcPr>
-          <w:p>
-            <w:r>
-              <w:t>int</w:t>
-            </w:r>
-          </w:p>
-        </w:tc>
-        <w:tc>
-          <w:tcPr>
-            <w:tcW w:w="3828" w:type="dxa"/>
-          </w:tcPr>
-          <w:p>
-            <w:r>
-              <w:rPr>
-                <w:rFonts w:hint="eastAsia"/>
-              </w:rPr>
-              <w:t>pri</w:t>
-            </w:r>
-          </w:p>
-        </w:tc>
-      </w:tr>
-      <w:tr>
-        <w:tc>
-          <w:tcPr>
-            <w:tcW w:w="2074" w:type="dxa"/>
-          </w:tcPr>
-          <w:p>
-            <w:r>
-              <w:rPr>
-                <w:rFonts w:hint="eastAsia"/>
-              </w:rPr>
-              <w:t>uid</w:t>
-            </w:r>
-          </w:p>
-        </w:tc>
-        <w:tc>
-          <w:tcPr>
-            <w:tcW w:w="1465" w:type="dxa"/>
-          </w:tcPr>
-          <w:p>
-            <w:r>
-              <w:rPr>
-                <w:rFonts w:hint="eastAsia"/>
-              </w:rPr>
-              <w:t>账号</w:t>
-            </w:r>
-          </w:p>
-        </w:tc>
-        <w:tc>
-          <w:tcPr>
-            <w:tcW w:w="1559" w:type="dxa"/>
-          </w:tcPr>
-          <w:p>
-            <w:r>
-              <w:rPr>
-                <w:rFonts w:hint="eastAsia"/>
-              </w:rPr>
-              <w:t>S</w:t>
-            </w:r>
-            <w:r>
-              <w:t>tring</w:t>
-            </w:r>
-          </w:p>
-        </w:tc>
-        <w:tc>
-          <w:tcPr>
-            <w:tcW w:w="3828" w:type="dxa"/>
-          </w:tcPr>
-          <w:p>
-            <w:r>
-              <w:rPr>
-                <w:rFonts w:hint="eastAsia"/>
-              </w:rPr>
-              <w:t>用户账号</w:t>
-            </w:r>
-          </w:p>
-        </w:tc>
-      </w:tr>
-      <w:tr>
-        <w:tc>
-          <w:tcPr>
-            <w:tcW w:w="2074" w:type="dxa"/>
-          </w:tcPr>
-          <w:p>
-            <w:pPr>
-              <w:rPr>
-                <w:rFonts w:hint="eastAsia"/>
-              </w:rPr>
-            </w:pPr>
-            <w:r>
-              <w:rPr>
-                <w:rFonts w:hint="eastAsia"/>
-              </w:rPr>
-              <w:t>cert</w:t>
-            </w:r>
-            <w:r>
-              <w:t>_id</w:t>
-            </w:r>
-          </w:p>
-        </w:tc>
-        <w:tc>
-          <w:tcPr>
-            <w:tcW w:w="1465" w:type="dxa"/>
-          </w:tcPr>
-          <w:p>
-            <w:pPr>
-              <w:rPr>
-                <w:rFonts w:hint="eastAsia"/>
-              </w:rPr>
-            </w:pPr>
-            <w:r>
-              <w:rPr>
-                <w:rFonts w:hint="eastAsia"/>
-              </w:rPr>
-              <w:t>证书编号</w:t>
-            </w:r>
-          </w:p>
-        </w:tc>
-        <w:tc>
-          <w:tcPr>
-            <w:tcW w:w="1559" w:type="dxa"/>
-          </w:tcPr>
-          <w:p>
-            <w:pPr>
-              <w:rPr>
-                <w:rFonts w:hint="eastAsia"/>
-              </w:rPr>
-            </w:pPr>
-            <w:r>
-              <w:rPr>
-                <w:rFonts w:hint="eastAsia"/>
-              </w:rPr>
-              <w:t>String</w:t>
-            </w:r>
-          </w:p>
-        </w:tc>
-        <w:tc>
-          <w:tcPr>
-            <w:tcW w:w="3828" w:type="dxa"/>
-          </w:tcPr>
-          <w:p>
-            <w:pPr>
-              <w:rPr>
-                <w:rFonts w:hint="eastAsia"/>
-              </w:rPr>
-            </w:pPr>
-          </w:p>
-        </w:tc>
-      </w:tr>
-      <w:tr>
-        <w:tc>
-          <w:tcPr>
-            <w:tcW w:w="2074" w:type="dxa"/>
-          </w:tcPr>
-          <w:p>
-            <w:r>
-              <w:rPr>
-                <w:rFonts w:hint="eastAsia"/>
-              </w:rPr>
-              <w:t>seal</w:t>
-            </w:r>
-            <w:r>
-              <w:t>_code</w:t>
-            </w:r>
-          </w:p>
-        </w:tc>
-        <w:tc>
-          <w:tcPr>
-            <w:tcW w:w="1465" w:type="dxa"/>
-          </w:tcPr>
-          <w:p>
-            <w:r>
-              <w:rPr>
-                <w:rFonts w:hint="eastAsia"/>
-              </w:rPr>
-              <w:t>印章编码</w:t>
-            </w:r>
-          </w:p>
-        </w:tc>
-        <w:tc>
-          <w:tcPr>
-            <w:tcW w:w="1559" w:type="dxa"/>
-          </w:tcPr>
-          <w:p>
-            <w:r>
-              <w:rPr>
-                <w:rFonts w:hint="eastAsia"/>
-              </w:rPr>
-              <w:t>String</w:t>
-            </w:r>
-          </w:p>
-        </w:tc>
-        <w:tc>
-          <w:tcPr>
-            <w:tcW w:w="3828" w:type="dxa"/>
-          </w:tcPr>
-          <w:p/>
-        </w:tc>
-      </w:tr>
-      <w:tr>
-        <w:tc>
-          <w:tcPr>
-            <w:tcW w:w="2074" w:type="dxa"/>
-          </w:tcPr>
-          <w:p>
-            <w:pPr>
-              <w:rPr>
-                <w:rFonts w:hint="eastAsia"/>
-              </w:rPr>
-            </w:pPr>
-            <w:r>
-              <w:rPr>
-                <w:rFonts w:hint="eastAsia"/>
-              </w:rPr>
-              <w:t>seal_data</w:t>
-            </w:r>
-          </w:p>
-        </w:tc>
-        <w:tc>
-          <w:tcPr>
-            <w:tcW w:w="1465" w:type="dxa"/>
-          </w:tcPr>
-          <w:p>
-            <w:pPr>
-              <w:rPr>
-                <w:rFonts w:hint="eastAsia"/>
-              </w:rPr>
-            </w:pPr>
-            <w:r>
-              <w:rPr>
-                <w:rFonts w:hint="eastAsia"/>
-              </w:rPr>
-              <w:t>印章数据</w:t>
-            </w:r>
-          </w:p>
-        </w:tc>
-        <w:tc>
-          <w:tcPr>
-            <w:tcW w:w="1559" w:type="dxa"/>
-          </w:tcPr>
-          <w:p>
-            <w:r>
-              <w:rPr>
-                <w:rFonts w:hint="eastAsia"/>
-              </w:rPr>
-              <w:t>blob</w:t>
-            </w:r>
-          </w:p>
-        </w:tc>
-        <w:tc>
-          <w:tcPr>
-            <w:tcW w:w="3828" w:type="dxa"/>
-          </w:tcPr>
-          <w:p>
-            <w:r>
-              <w:rPr>
-                <w:rFonts w:hint="eastAsia"/>
-              </w:rPr>
-              <w:t>不存图片</w:t>
-            </w:r>
-            <w:r>
-              <w:rPr>
-                <w:rFonts w:hint="eastAsia"/>
-              </w:rPr>
-              <w:t>id</w:t>
-            </w:r>
-            <w:r>
-              <w:rPr>
-                <w:rFonts w:hint="eastAsia"/>
-              </w:rPr>
-              <w:t>，但从此列可以解析到图片</w:t>
-            </w:r>
-          </w:p>
-        </w:tc>
-      </w:tr>
-      <w:tr>
-        <w:tc>
-          <w:tcPr>
-            <w:tcW w:w="2074" w:type="dxa"/>
-          </w:tcPr>
-          <w:p>
-            <w:pPr>
-              <w:rPr>
-                <w:rFonts w:hint="eastAsia"/>
-              </w:rPr>
-            </w:pPr>
-            <w:r>
-              <w:rPr>
-                <w:rFonts w:hint="eastAsia"/>
-              </w:rPr>
-              <w:t>rd</w:t>
-            </w:r>
-            <w:r>
-              <w:t>_time</w:t>
-            </w:r>
-          </w:p>
-        </w:tc>
-        <w:tc>
-          <w:tcPr>
-            <w:tcW w:w="1465" w:type="dxa"/>
-          </w:tcPr>
-          <w:p>
-            <w:pPr>
-              <w:rPr>
-                <w:rFonts w:hint="eastAsia"/>
-              </w:rPr>
-            </w:pPr>
-            <w:r>
-              <w:rPr>
-                <w:rFonts w:hint="eastAsia"/>
-              </w:rPr>
-              <w:t>记录时间</w:t>
-            </w:r>
-          </w:p>
-        </w:tc>
-        <w:tc>
-          <w:tcPr>
-            <w:tcW w:w="1559" w:type="dxa"/>
-          </w:tcPr>
-          <w:p>
-            <w:pPr>
-              <w:rPr>
-                <w:rFonts w:hint="eastAsia"/>
-              </w:rPr>
-            </w:pPr>
-            <w:r>
-              <w:rPr>
-                <w:rFonts w:hint="eastAsia"/>
-              </w:rPr>
-              <w:t>datetime</w:t>
-            </w:r>
-          </w:p>
-        </w:tc>
-        <w:tc>
-          <w:tcPr>
-            <w:tcW w:w="3828" w:type="dxa"/>
-          </w:tcPr>
-          <w:p>
-            <w:r>
-              <w:rPr>
-                <w:rFonts w:hint="eastAsia"/>
-              </w:rPr>
-              <w:t>即印章删除的时间</w:t>
-            </w:r>
-          </w:p>
-        </w:tc>
-      </w:tr>
-    </w:tbl>
-    <w:p/>
-    <w:p/>
-    <w:p/>
-    <w:p/>
-    <w:p>
-      <w:pPr>
-        <w:pStyle w:val="3"/>
-      </w:pPr>
-      <w:r>
-        <w:rPr>
-          <w:rFonts w:hint="eastAsia"/>
-        </w:rPr>
-        <w:t>法人印章</w:t>
-      </w:r>
-    </w:p>
-    <w:p>
-      <w:r>
-        <w:rPr>
-          <w:rFonts w:hint="eastAsia"/>
-        </w:rPr>
-        <w:t>法人章数据表</w:t>
-      </w:r>
-    </w:p>
-    <w:p/>
-    <w:p>
-      <w:r>
-        <w:rPr>
-          <w:rFonts w:hint="eastAsia"/>
-        </w:rPr>
-        <w:t>法</w:t>
-      </w:r>
-      <w:r>
-        <w:rPr>
-          <w:rFonts w:hint="eastAsia"/>
-        </w:rPr>
-        <w:t>人</w:t>
-      </w:r>
-      <w:r>
-        <w:rPr>
-          <w:rFonts w:hint="eastAsia"/>
-        </w:rPr>
-        <w:t>图</w:t>
-      </w:r>
-      <w:r>
-        <w:rPr>
-          <w:rFonts w:hint="eastAsia"/>
-        </w:rPr>
-        <w:t>章记录表</w:t>
-      </w:r>
-    </w:p>
-    <w:p>
-      <w:r>
-        <w:t>ent_seal_image</w:t>
       </w:r>
     </w:p>
     <w:p/>
@@ -11143,8 +10585,7 @@
               <w:rPr>
                 <w:rFonts w:hint="eastAsia"/>
               </w:rPr>
-              <w:lastRenderedPageBreak/>
-              <w:t>uuid</w:t>
+              <w:t>uid</w:t>
             </w:r>
           </w:p>
         </w:tc>
@@ -11153,16 +10594,194 @@
             <w:tcW w:w="1465" w:type="dxa"/>
           </w:tcPr>
           <w:p>
-            <w:pPr>
-              <w:rPr>
-                <w:rFonts w:hint="eastAsia"/>
-              </w:rPr>
-            </w:pPr>
-            <w:r>
-              <w:rPr>
-                <w:rFonts w:hint="eastAsia"/>
-              </w:rPr>
-              <w:t>图片</w:t>
+            <w:r>
+              <w:rPr>
+                <w:rFonts w:hint="eastAsia"/>
+              </w:rPr>
+              <w:t>账号</w:t>
+            </w:r>
+          </w:p>
+        </w:tc>
+        <w:tc>
+          <w:tcPr>
+            <w:tcW w:w="1559" w:type="dxa"/>
+          </w:tcPr>
+          <w:p>
+            <w:r>
+              <w:rPr>
+                <w:rFonts w:hint="eastAsia"/>
+              </w:rPr>
+              <w:t>S</w:t>
+            </w:r>
+            <w:r>
+              <w:t>tring</w:t>
+            </w:r>
+          </w:p>
+        </w:tc>
+        <w:tc>
+          <w:tcPr>
+            <w:tcW w:w="3828" w:type="dxa"/>
+          </w:tcPr>
+          <w:p>
+            <w:r>
+              <w:rPr>
+                <w:rFonts w:hint="eastAsia"/>
+              </w:rPr>
+              <w:t>用户账号</w:t>
+            </w:r>
+          </w:p>
+        </w:tc>
+      </w:tr>
+      <w:tr>
+        <w:tc>
+          <w:tcPr>
+            <w:tcW w:w="2074" w:type="dxa"/>
+          </w:tcPr>
+          <w:p>
+            <w:r>
+              <w:rPr>
+                <w:rFonts w:hint="eastAsia"/>
+              </w:rPr>
+              <w:t>cert</w:t>
+            </w:r>
+            <w:r>
+              <w:t>_id</w:t>
+            </w:r>
+          </w:p>
+        </w:tc>
+        <w:tc>
+          <w:tcPr>
+            <w:tcW w:w="1465" w:type="dxa"/>
+          </w:tcPr>
+          <w:p>
+            <w:r>
+              <w:rPr>
+                <w:rFonts w:hint="eastAsia"/>
+              </w:rPr>
+              <w:t>证书编号</w:t>
+            </w:r>
+          </w:p>
+        </w:tc>
+        <w:tc>
+          <w:tcPr>
+            <w:tcW w:w="1559" w:type="dxa"/>
+          </w:tcPr>
+          <w:p>
+            <w:r>
+              <w:rPr>
+                <w:rFonts w:hint="eastAsia"/>
+              </w:rPr>
+              <w:t>String</w:t>
+            </w:r>
+          </w:p>
+        </w:tc>
+        <w:tc>
+          <w:tcPr>
+            <w:tcW w:w="3828" w:type="dxa"/>
+          </w:tcPr>
+          <w:p/>
+        </w:tc>
+      </w:tr>
+      <w:tr>
+        <w:tc>
+          <w:tcPr>
+            <w:tcW w:w="2074" w:type="dxa"/>
+          </w:tcPr>
+          <w:p>
+            <w:r>
+              <w:rPr>
+                <w:rFonts w:hint="eastAsia"/>
+              </w:rPr>
+              <w:t>seal</w:t>
+            </w:r>
+            <w:r>
+              <w:t>_code</w:t>
+            </w:r>
+          </w:p>
+        </w:tc>
+        <w:tc>
+          <w:tcPr>
+            <w:tcW w:w="1465" w:type="dxa"/>
+          </w:tcPr>
+          <w:p>
+            <w:r>
+              <w:rPr>
+                <w:rFonts w:hint="eastAsia"/>
+              </w:rPr>
+              <w:t>印章编码</w:t>
+            </w:r>
+          </w:p>
+        </w:tc>
+        <w:tc>
+          <w:tcPr>
+            <w:tcW w:w="1559" w:type="dxa"/>
+          </w:tcPr>
+          <w:p>
+            <w:r>
+              <w:rPr>
+                <w:rFonts w:hint="eastAsia"/>
+              </w:rPr>
+              <w:t>String</w:t>
+            </w:r>
+          </w:p>
+        </w:tc>
+        <w:tc>
+          <w:tcPr>
+            <w:tcW w:w="3828" w:type="dxa"/>
+          </w:tcPr>
+          <w:p/>
+        </w:tc>
+      </w:tr>
+      <w:tr>
+        <w:tc>
+          <w:tcPr>
+            <w:tcW w:w="2074" w:type="dxa"/>
+          </w:tcPr>
+          <w:p>
+            <w:r>
+              <w:rPr>
+                <w:rFonts w:hint="eastAsia"/>
+              </w:rPr>
+              <w:t>seal_data</w:t>
+            </w:r>
+          </w:p>
+        </w:tc>
+        <w:tc>
+          <w:tcPr>
+            <w:tcW w:w="1465" w:type="dxa"/>
+          </w:tcPr>
+          <w:p>
+            <w:r>
+              <w:rPr>
+                <w:rFonts w:hint="eastAsia"/>
+              </w:rPr>
+              <w:t>印章数据</w:t>
+            </w:r>
+          </w:p>
+        </w:tc>
+        <w:tc>
+          <w:tcPr>
+            <w:tcW w:w="1559" w:type="dxa"/>
+          </w:tcPr>
+          <w:p>
+            <w:r>
+              <w:rPr>
+                <w:rFonts w:hint="eastAsia"/>
+              </w:rPr>
+              <w:t>blob</w:t>
+            </w:r>
+          </w:p>
+        </w:tc>
+        <w:tc>
+          <w:tcPr>
+            <w:tcW w:w="3828" w:type="dxa"/>
+          </w:tcPr>
+          <w:p>
+            <w:r>
+              <w:rPr>
+                <w:rFonts w:hint="eastAsia"/>
+              </w:rPr>
+              <w:t>不存图片</w:t>
             </w:r>
             <w:r>
               <w:rPr>
@@ -11170,6 +10789,43 @@
               </w:rPr>
               <w:t>id</w:t>
             </w:r>
+            <w:r>
+              <w:rPr>
+                <w:rFonts w:hint="eastAsia"/>
+              </w:rPr>
+              <w:t>，但从此列可以解析到图片</w:t>
+            </w:r>
+          </w:p>
+        </w:tc>
+      </w:tr>
+      <w:tr>
+        <w:tc>
+          <w:tcPr>
+            <w:tcW w:w="2074" w:type="dxa"/>
+          </w:tcPr>
+          <w:p>
+            <w:r>
+              <w:rPr>
+                <w:rFonts w:hint="eastAsia"/>
+              </w:rPr>
+              <w:t>rd</w:t>
+            </w:r>
+            <w:r>
+              <w:t>_time</w:t>
+            </w:r>
+          </w:p>
+        </w:tc>
+        <w:tc>
+          <w:tcPr>
+            <w:tcW w:w="1465" w:type="dxa"/>
+          </w:tcPr>
+          <w:p>
+            <w:r>
+              <w:rPr>
+                <w:rFonts w:hint="eastAsia"/>
+              </w:rPr>
+              <w:t>记录时间</w:t>
+            </w:r>
           </w:p>
         </w:tc>
         <w:tc>
@@ -11181,7 +10837,7 @@
               <w:rPr>
                 <w:rFonts w:hint="eastAsia"/>
               </w:rPr>
-              <w:t>String</w:t>
+              <w:t>datetime</w:t>
             </w:r>
           </w:p>
         </w:tc>
@@ -11190,741 +10846,69 @@
             <w:tcW w:w="3828" w:type="dxa"/>
           </w:tcPr>
           <w:p>
-            <w:pPr>
-              <w:rPr>
-                <w:rFonts w:hint="eastAsia"/>
-              </w:rPr>
-            </w:pPr>
-            <w:r>
-              <w:rPr>
-                <w:rFonts w:hint="eastAsia"/>
-              </w:rPr>
-              <w:t>uuid</w:t>
-            </w:r>
-          </w:p>
-        </w:tc>
-      </w:tr>
-      <w:tr>
-        <w:tc>
-          <w:tcPr>
-            <w:tcW w:w="2074" w:type="dxa"/>
-          </w:tcPr>
-          <w:p>
-            <w:r>
-              <w:rPr>
-                <w:rFonts w:hint="eastAsia"/>
-              </w:rPr>
-              <w:t>uid</w:t>
-            </w:r>
-          </w:p>
-        </w:tc>
-        <w:tc>
-          <w:tcPr>
-            <w:tcW w:w="1465" w:type="dxa"/>
-          </w:tcPr>
-          <w:p>
-            <w:r>
-              <w:rPr>
-                <w:rFonts w:hint="eastAsia"/>
-              </w:rPr>
-              <w:t>账号</w:t>
-            </w:r>
-          </w:p>
-        </w:tc>
-        <w:tc>
-          <w:tcPr>
-            <w:tcW w:w="1559" w:type="dxa"/>
-          </w:tcPr>
-          <w:p>
-            <w:r>
-              <w:rPr>
-                <w:rFonts w:hint="eastAsia"/>
-              </w:rPr>
-              <w:t>S</w:t>
-            </w:r>
-            <w:r>
-              <w:t>tring</w:t>
-            </w:r>
-          </w:p>
-        </w:tc>
-        <w:tc>
-          <w:tcPr>
-            <w:tcW w:w="3828" w:type="dxa"/>
-          </w:tcPr>
-          <w:p>
-            <w:r>
-              <w:rPr>
-                <w:rFonts w:hint="eastAsia"/>
-              </w:rPr>
-              <w:t>账号（系统内）</w:t>
-            </w:r>
-          </w:p>
-        </w:tc>
-      </w:tr>
-      <w:tr>
-        <w:tc>
-          <w:tcPr>
-            <w:tcW w:w="2074" w:type="dxa"/>
-          </w:tcPr>
-          <w:p>
-            <w:r>
-              <w:rPr>
-                <w:rFonts w:hint="eastAsia"/>
-              </w:rPr>
-              <w:t>seal</w:t>
-            </w:r>
-            <w:r>
-              <w:t>_name</w:t>
-            </w:r>
-          </w:p>
-        </w:tc>
-        <w:tc>
-          <w:tcPr>
-            <w:tcW w:w="1465" w:type="dxa"/>
-          </w:tcPr>
-          <w:p>
-            <w:r>
-              <w:rPr>
-                <w:rFonts w:hint="eastAsia"/>
-              </w:rPr>
-              <w:t>印章名称</w:t>
-            </w:r>
-          </w:p>
-        </w:tc>
-        <w:tc>
-          <w:tcPr>
-            <w:tcW w:w="1559" w:type="dxa"/>
-          </w:tcPr>
-          <w:p>
-            <w:r>
-              <w:t>S</w:t>
-            </w:r>
-            <w:r>
-              <w:rPr>
-                <w:rFonts w:hint="eastAsia"/>
-              </w:rPr>
-              <w:t>tring</w:t>
-            </w:r>
-          </w:p>
-        </w:tc>
-        <w:tc>
-          <w:tcPr>
-            <w:tcW w:w="3828" w:type="dxa"/>
-          </w:tcPr>
-          <w:p/>
-        </w:tc>
-      </w:tr>
-      <w:tr>
-        <w:tc>
-          <w:tcPr>
-            <w:tcW w:w="2074" w:type="dxa"/>
-          </w:tcPr>
-          <w:p>
-            <w:r>
-              <w:rPr>
-                <w:rFonts w:hint="eastAsia"/>
-              </w:rPr>
-              <w:t>seal</w:t>
-            </w:r>
-            <w:r>
-              <w:t>_type</w:t>
-            </w:r>
-          </w:p>
-        </w:tc>
-        <w:tc>
-          <w:tcPr>
-            <w:tcW w:w="1465" w:type="dxa"/>
-          </w:tcPr>
-          <w:p>
-            <w:r>
-              <w:rPr>
-                <w:rFonts w:hint="eastAsia"/>
-              </w:rPr>
-              <w:t>印章类型</w:t>
-            </w:r>
-          </w:p>
-        </w:tc>
-        <w:tc>
-          <w:tcPr>
-            <w:tcW w:w="1559" w:type="dxa"/>
-          </w:tcPr>
-          <w:p>
-            <w:r>
-              <w:rPr>
-                <w:rFonts w:hint="eastAsia"/>
-              </w:rPr>
-              <w:t>int</w:t>
-            </w:r>
-          </w:p>
-        </w:tc>
-        <w:tc>
-          <w:tcPr>
-            <w:tcW w:w="3828" w:type="dxa"/>
-          </w:tcPr>
-          <w:p>
-            <w:r>
-              <w:t>0-</w:t>
-            </w:r>
-            <w:r>
-              <w:rPr>
-                <w:rFonts w:hint="eastAsia"/>
-              </w:rPr>
-              <w:t>电子公章；</w:t>
-            </w:r>
-            <w:r>
-              <w:rPr>
-                <w:rFonts w:hint="eastAsia"/>
-              </w:rPr>
-              <w:t>99-</w:t>
-            </w:r>
-            <w:r>
-              <w:rPr>
-                <w:rFonts w:hint="eastAsia"/>
-              </w:rPr>
-              <w:t>测试章；其它见印章类型表</w:t>
-            </w:r>
-          </w:p>
-        </w:tc>
-      </w:tr>
-      <w:tr>
-        <w:tc>
-          <w:tcPr>
-            <w:tcW w:w="2074" w:type="dxa"/>
-          </w:tcPr>
-          <w:p>
-            <w:r>
-              <w:t>seal_width</w:t>
-            </w:r>
-          </w:p>
-        </w:tc>
-        <w:tc>
-          <w:tcPr>
-            <w:tcW w:w="1465" w:type="dxa"/>
-          </w:tcPr>
-          <w:p>
-            <w:r>
-              <w:rPr>
-                <w:rFonts w:hint="eastAsia"/>
-              </w:rPr>
-              <w:t>宽</w:t>
-            </w:r>
-          </w:p>
-        </w:tc>
-        <w:tc>
-          <w:tcPr>
-            <w:tcW w:w="1559" w:type="dxa"/>
-          </w:tcPr>
-          <w:p>
-            <w:r>
-              <w:rPr>
-                <w:rFonts w:hint="eastAsia"/>
-              </w:rPr>
-              <w:t>int</w:t>
-            </w:r>
-          </w:p>
-        </w:tc>
-        <w:tc>
-          <w:tcPr>
-            <w:tcW w:w="3828" w:type="dxa"/>
-          </w:tcPr>
-          <w:p/>
-        </w:tc>
-      </w:tr>
-      <w:tr>
-        <w:tc>
-          <w:tcPr>
-            <w:tcW w:w="2074" w:type="dxa"/>
-          </w:tcPr>
-          <w:p>
-            <w:r>
-              <w:rPr>
-                <w:rFonts w:hint="eastAsia"/>
-              </w:rPr>
-              <w:t>seal</w:t>
-            </w:r>
-            <w:r>
-              <w:t>_height</w:t>
-            </w:r>
-          </w:p>
-        </w:tc>
-        <w:tc>
-          <w:tcPr>
-            <w:tcW w:w="1465" w:type="dxa"/>
-          </w:tcPr>
-          <w:p>
-            <w:r>
-              <w:rPr>
-                <w:rFonts w:hint="eastAsia"/>
-              </w:rPr>
-              <w:t>高</w:t>
-            </w:r>
-          </w:p>
-        </w:tc>
-        <w:tc>
-          <w:tcPr>
-            <w:tcW w:w="1559" w:type="dxa"/>
-          </w:tcPr>
-          <w:p>
-            <w:r>
-              <w:rPr>
-                <w:rFonts w:hint="eastAsia"/>
-              </w:rPr>
-              <w:t>int</w:t>
-            </w:r>
-          </w:p>
-        </w:tc>
-        <w:tc>
-          <w:tcPr>
-            <w:tcW w:w="3828" w:type="dxa"/>
-          </w:tcPr>
-          <w:p/>
-        </w:tc>
-      </w:tr>
-      <w:tr>
-        <w:tc>
-          <w:tcPr>
-            <w:tcW w:w="2074" w:type="dxa"/>
-          </w:tcPr>
-          <w:p>
-            <w:r>
-              <w:rPr>
-                <w:rFonts w:hint="eastAsia"/>
-              </w:rPr>
-              <w:t>seal_pic_type</w:t>
-            </w:r>
-          </w:p>
-        </w:tc>
-        <w:tc>
-          <w:tcPr>
-            <w:tcW w:w="1465" w:type="dxa"/>
-          </w:tcPr>
-          <w:p>
-            <w:r>
-              <w:rPr>
-                <w:rFonts w:hint="eastAsia"/>
-              </w:rPr>
-              <w:t>图片类型</w:t>
-            </w:r>
-          </w:p>
-        </w:tc>
-        <w:tc>
-          <w:tcPr>
-            <w:tcW w:w="1559" w:type="dxa"/>
-          </w:tcPr>
-          <w:p>
-            <w:r>
-              <w:t>S</w:t>
-            </w:r>
-            <w:r>
-              <w:rPr>
-                <w:rFonts w:hint="eastAsia"/>
-              </w:rPr>
-              <w:t>tring</w:t>
-            </w:r>
-          </w:p>
-        </w:tc>
-        <w:tc>
-          <w:tcPr>
-            <w:tcW w:w="3828" w:type="dxa"/>
-          </w:tcPr>
-          <w:p>
-            <w:r>
-              <w:rPr>
-                <w:rFonts w:hint="eastAsia"/>
-              </w:rPr>
-              <w:t>图片类型，不含点号</w:t>
-            </w:r>
-          </w:p>
-        </w:tc>
-      </w:tr>
-      <w:tr>
-        <w:tc>
-          <w:tcPr>
-            <w:tcW w:w="2074" w:type="dxa"/>
-          </w:tcPr>
-          <w:p>
-            <w:r>
-              <w:rPr>
-                <w:rFonts w:hint="eastAsia"/>
-              </w:rPr>
-              <w:t>seal</w:t>
-            </w:r>
-            <w:r>
-              <w:t>_pic_data</w:t>
-            </w:r>
-          </w:p>
-        </w:tc>
-        <w:tc>
-          <w:tcPr>
-            <w:tcW w:w="1465" w:type="dxa"/>
-          </w:tcPr>
-          <w:p>
-            <w:r>
-              <w:rPr>
-                <w:rFonts w:hint="eastAsia"/>
-              </w:rPr>
-              <w:t>图片数据</w:t>
-            </w:r>
-          </w:p>
-        </w:tc>
-        <w:tc>
-          <w:tcPr>
-            <w:tcW w:w="1559" w:type="dxa"/>
-          </w:tcPr>
-          <w:p>
-            <w:r>
-              <w:rPr>
-                <w:rFonts w:hint="eastAsia"/>
-              </w:rPr>
-              <w:t>blob</w:t>
-            </w:r>
-          </w:p>
-        </w:tc>
-        <w:tc>
-          <w:tcPr>
-            <w:tcW w:w="3828" w:type="dxa"/>
-          </w:tcPr>
-          <w:p/>
-        </w:tc>
-      </w:tr>
-      <w:tr>
-        <w:tc>
-          <w:tcPr>
-            <w:tcW w:w="2074" w:type="dxa"/>
-          </w:tcPr>
-          <w:p>
-            <w:r>
-              <w:rPr>
-                <w:rFonts w:hint="eastAsia"/>
-              </w:rPr>
-              <w:t>rd</w:t>
-            </w:r>
-            <w:r>
-              <w:t>_time</w:t>
-            </w:r>
-          </w:p>
-        </w:tc>
-        <w:tc>
-          <w:tcPr>
-            <w:tcW w:w="1465" w:type="dxa"/>
-          </w:tcPr>
-          <w:p>
-            <w:r>
-              <w:rPr>
-                <w:rFonts w:hint="eastAsia"/>
-              </w:rPr>
-              <w:t>记录时间</w:t>
-            </w:r>
-          </w:p>
-        </w:tc>
-        <w:tc>
-          <w:tcPr>
-            <w:tcW w:w="1559" w:type="dxa"/>
-          </w:tcPr>
-          <w:p>
-            <w:r>
-              <w:rPr>
-                <w:rFonts w:hint="eastAsia"/>
-              </w:rPr>
-              <w:t>d</w:t>
-            </w:r>
-            <w:r>
-              <w:t>atetime</w:t>
-            </w:r>
-          </w:p>
-        </w:tc>
-        <w:tc>
-          <w:tcPr>
-            <w:tcW w:w="3828" w:type="dxa"/>
-          </w:tcPr>
-          <w:p/>
-        </w:tc>
-      </w:tr>
-      <w:tr>
-        <w:tc>
-          <w:tcPr>
-            <w:tcW w:w="2074" w:type="dxa"/>
-          </w:tcPr>
-          <w:p>
-            <w:r>
-              <w:rPr>
-                <w:rFonts w:hint="eastAsia"/>
-              </w:rPr>
-              <w:t>s</w:t>
-            </w:r>
-            <w:r>
-              <w:t>tatus</w:t>
-            </w:r>
-          </w:p>
-        </w:tc>
-        <w:tc>
-          <w:tcPr>
-            <w:tcW w:w="1465" w:type="dxa"/>
-          </w:tcPr>
-          <w:p>
-            <w:r>
-              <w:rPr>
-                <w:rFonts w:hint="eastAsia"/>
-              </w:rPr>
-              <w:t>状态</w:t>
-            </w:r>
-          </w:p>
-        </w:tc>
-        <w:tc>
-          <w:tcPr>
-            <w:tcW w:w="1559" w:type="dxa"/>
-          </w:tcPr>
-          <w:p>
-            <w:r>
-              <w:rPr>
-                <w:rFonts w:hint="eastAsia"/>
-              </w:rPr>
-              <w:t>int</w:t>
-            </w:r>
-          </w:p>
-        </w:tc>
-        <w:tc>
-          <w:tcPr>
-            <w:tcW w:w="3828" w:type="dxa"/>
-          </w:tcPr>
-          <w:p>
-            <w:r>
-              <w:rPr>
-                <w:rFonts w:hint="eastAsia"/>
-              </w:rPr>
-              <w:t>0-</w:t>
-            </w:r>
-            <w:r>
-              <w:rPr>
-                <w:rFonts w:hint="eastAsia"/>
-              </w:rPr>
-              <w:t>未启用；</w:t>
-            </w:r>
-            <w:r>
-              <w:rPr>
-                <w:rFonts w:hint="eastAsia"/>
-              </w:rPr>
-              <w:t>1-</w:t>
-            </w:r>
-            <w:r>
-              <w:rPr>
-                <w:rFonts w:hint="eastAsia"/>
-              </w:rPr>
-              <w:t>启用</w:t>
-            </w:r>
-          </w:p>
-        </w:tc>
-      </w:tr>
-      <w:tr>
-        <w:tc>
-          <w:tcPr>
-            <w:tcW w:w="2074" w:type="dxa"/>
-          </w:tcPr>
-          <w:p>
-            <w:pPr>
-              <w:rPr>
-                <w:rFonts w:hint="eastAsia"/>
-              </w:rPr>
-            </w:pPr>
-            <w:r>
-              <w:rPr>
-                <w:rFonts w:hint="eastAsia"/>
-              </w:rPr>
-              <w:t>cert</w:t>
-            </w:r>
-            <w:r>
-              <w:t>_id</w:t>
-            </w:r>
-          </w:p>
-        </w:tc>
-        <w:tc>
-          <w:tcPr>
-            <w:tcW w:w="1465" w:type="dxa"/>
-          </w:tcPr>
-          <w:p>
-            <w:pPr>
-              <w:rPr>
-                <w:rFonts w:hint="eastAsia"/>
-              </w:rPr>
-            </w:pPr>
-            <w:r>
-              <w:rPr>
-                <w:rFonts w:hint="eastAsia"/>
-              </w:rPr>
-              <w:t>证书编号</w:t>
-            </w:r>
-          </w:p>
-        </w:tc>
-        <w:tc>
-          <w:tcPr>
-            <w:tcW w:w="1559" w:type="dxa"/>
-          </w:tcPr>
-          <w:p>
-            <w:pPr>
-              <w:rPr>
-                <w:rFonts w:hint="eastAsia"/>
-              </w:rPr>
-            </w:pPr>
-            <w:r>
-              <w:rPr>
-                <w:rFonts w:hint="eastAsia"/>
-              </w:rPr>
-              <w:t>String</w:t>
-            </w:r>
-          </w:p>
-        </w:tc>
-        <w:tc>
-          <w:tcPr>
-            <w:tcW w:w="3828" w:type="dxa"/>
-          </w:tcPr>
-          <w:p>
-            <w:pPr>
-              <w:rPr>
-                <w:rFonts w:hint="eastAsia"/>
-              </w:rPr>
-            </w:pPr>
-          </w:p>
-        </w:tc>
-      </w:tr>
-      <w:tr>
-        <w:tc>
-          <w:tcPr>
-            <w:tcW w:w="2074" w:type="dxa"/>
-          </w:tcPr>
-          <w:p>
-            <w:r>
-              <w:rPr>
-                <w:rFonts w:hint="eastAsia"/>
-              </w:rPr>
-              <w:t>seal</w:t>
-            </w:r>
-            <w:r>
-              <w:t>_code</w:t>
-            </w:r>
-          </w:p>
-        </w:tc>
-        <w:tc>
-          <w:tcPr>
-            <w:tcW w:w="1465" w:type="dxa"/>
-          </w:tcPr>
-          <w:p>
-            <w:r>
-              <w:rPr>
-                <w:rFonts w:hint="eastAsia"/>
-              </w:rPr>
-              <w:t>印章编码</w:t>
-            </w:r>
-          </w:p>
-        </w:tc>
-        <w:tc>
-          <w:tcPr>
-            <w:tcW w:w="1559" w:type="dxa"/>
-          </w:tcPr>
-          <w:p>
-            <w:r>
-              <w:rPr>
-                <w:rFonts w:hint="eastAsia"/>
-              </w:rPr>
-              <w:t>String</w:t>
-            </w:r>
-          </w:p>
-        </w:tc>
-        <w:tc>
-          <w:tcPr>
-            <w:tcW w:w="3828" w:type="dxa"/>
-          </w:tcPr>
-          <w:p/>
-        </w:tc>
-      </w:tr>
-      <w:tr>
-        <w:tc>
-          <w:tcPr>
-            <w:tcW w:w="2074" w:type="dxa"/>
-          </w:tcPr>
-          <w:p>
-            <w:pPr>
-              <w:rPr>
-                <w:rFonts w:hint="eastAsia"/>
-              </w:rPr>
-            </w:pPr>
-            <w:r>
-              <w:rPr>
-                <w:rFonts w:hint="eastAsia"/>
-              </w:rPr>
-              <w:t>seal_data</w:t>
-            </w:r>
-          </w:p>
-        </w:tc>
-        <w:tc>
-          <w:tcPr>
-            <w:tcW w:w="1465" w:type="dxa"/>
-          </w:tcPr>
-          <w:p>
-            <w:pPr>
-              <w:rPr>
-                <w:rFonts w:hint="eastAsia"/>
-              </w:rPr>
-            </w:pPr>
-            <w:r>
-              <w:rPr>
-                <w:rFonts w:hint="eastAsia"/>
-              </w:rPr>
-              <w:t>印章数据</w:t>
-            </w:r>
-          </w:p>
-        </w:tc>
-        <w:tc>
-          <w:tcPr>
-            <w:tcW w:w="1559" w:type="dxa"/>
-          </w:tcPr>
-          <w:p>
-            <w:r>
-              <w:rPr>
-                <w:rFonts w:hint="eastAsia"/>
-              </w:rPr>
-              <w:t>blob</w:t>
-            </w:r>
-          </w:p>
-        </w:tc>
-        <w:tc>
-          <w:tcPr>
-            <w:tcW w:w="3828" w:type="dxa"/>
-          </w:tcPr>
-          <w:p/>
+            <w:r>
+              <w:rPr>
+                <w:rFonts w:hint="eastAsia"/>
+              </w:rPr>
+              <w:t>即印章删除的时间</w:t>
+            </w:r>
+          </w:p>
         </w:tc>
       </w:tr>
     </w:tbl>
+    <w:p/>
+    <w:p/>
+    <w:p/>
     <w:p/>
     <w:p>
       <w:pPr>
-        <w:rPr>
-          <w:rFonts w:hint="eastAsia"/>
-        </w:rPr>
+        <w:pStyle w:val="3"/>
       </w:pPr>
+      <w:r>
+        <w:rPr>
+          <w:rFonts w:hint="eastAsia"/>
+        </w:rPr>
+        <w:t>法人印章</w:t>
+      </w:r>
     </w:p>
     <w:p>
       <w:r>
         <w:rPr>
           <w:rFonts w:hint="eastAsia"/>
         </w:rPr>
+        <w:t>法人章数据表</w:t>
+      </w:r>
+    </w:p>
+    <w:p/>
+    <w:p>
+      <w:r>
+        <w:rPr>
+          <w:rFonts w:hint="eastAsia"/>
+        </w:rPr>
         <w:t>法</w:t>
       </w:r>
       <w:r>
         <w:rPr>
           <w:rFonts w:hint="eastAsia"/>
         </w:rPr>
-        <w:t>人章证书</w:t>
+        <w:t>人</w:t>
+      </w:r>
+      <w:r>
+        <w:rPr>
+          <w:rFonts w:hint="eastAsia"/>
+        </w:rPr>
+        <w:t>图</w:t>
+      </w:r>
+      <w:r>
+        <w:rPr>
+          <w:rFonts w:hint="eastAsia"/>
+        </w:rPr>
+        <w:t>章记录表</w:t>
       </w:r>
     </w:p>
     <w:p>
       <w:r>
-        <w:rPr>
-          <w:rFonts w:hint="eastAsia"/>
-        </w:rPr>
-        <w:t>ent</w:t>
-      </w:r>
-      <w:r>
-        <w:t>_seal_cer</w:t>
+        <w:t>ent_seal_image</w:t>
       </w:r>
     </w:p>
     <w:p/>
@@ -12052,6 +11036,67 @@
               <w:rPr>
                 <w:rFonts w:hint="eastAsia"/>
               </w:rPr>
+              <w:lastRenderedPageBreak/>
+              <w:t>uuid</w:t>
+            </w:r>
+          </w:p>
+        </w:tc>
+        <w:tc>
+          <w:tcPr>
+            <w:tcW w:w="1465" w:type="dxa"/>
+          </w:tcPr>
+          <w:p>
+            <w:r>
+              <w:rPr>
+                <w:rFonts w:hint="eastAsia"/>
+              </w:rPr>
+              <w:t>图片</w:t>
+            </w:r>
+            <w:r>
+              <w:rPr>
+                <w:rFonts w:hint="eastAsia"/>
+              </w:rPr>
+              <w:t>id</w:t>
+            </w:r>
+          </w:p>
+        </w:tc>
+        <w:tc>
+          <w:tcPr>
+            <w:tcW w:w="1559" w:type="dxa"/>
+          </w:tcPr>
+          <w:p>
+            <w:r>
+              <w:rPr>
+                <w:rFonts w:hint="eastAsia"/>
+              </w:rPr>
+              <w:t>String</w:t>
+            </w:r>
+          </w:p>
+        </w:tc>
+        <w:tc>
+          <w:tcPr>
+            <w:tcW w:w="3828" w:type="dxa"/>
+          </w:tcPr>
+          <w:p>
+            <w:r>
+              <w:rPr>
+                <w:rFonts w:hint="eastAsia"/>
+              </w:rPr>
+              <w:t>uuid</w:t>
+            </w:r>
+          </w:p>
+        </w:tc>
+      </w:tr>
+      <w:tr>
+        <w:tc>
+          <w:tcPr>
+            <w:tcW w:w="2074" w:type="dxa"/>
+          </w:tcPr>
+          <w:p>
+            <w:r>
+              <w:rPr>
+                <w:rFonts w:hint="eastAsia"/>
+              </w:rPr>
               <w:t>uid</w:t>
             </w:r>
           </w:p>
@@ -12109,10 +11154,10 @@
               <w:rPr>
                 <w:rFonts w:hint="eastAsia"/>
               </w:rPr>
-              <w:t>e</w:t>
-            </w:r>
-            <w:r>
-              <w:t>nt_id</w:t>
+              <w:t>seal</w:t>
+            </w:r>
+            <w:r>
+              <w:t>_name</w:t>
             </w:r>
           </w:p>
         </w:tc>
@@ -12125,17 +11170,387 @@
               <w:rPr>
                 <w:rFonts w:hint="eastAsia"/>
               </w:rPr>
-              <w:t>法人</w:t>
-            </w:r>
-            <w:r>
-              <w:rPr>
-                <w:rFonts w:hint="eastAsia"/>
-              </w:rPr>
-              <w:t>i</w:t>
-            </w:r>
-            <w:r>
+              <w:t>印章名称</w:t>
+            </w:r>
+          </w:p>
+        </w:tc>
+        <w:tc>
+          <w:tcPr>
+            <w:tcW w:w="1559" w:type="dxa"/>
+          </w:tcPr>
+          <w:p>
+            <w:r>
+              <w:t>S</w:t>
+            </w:r>
+            <w:r>
+              <w:rPr>
+                <w:rFonts w:hint="eastAsia"/>
+              </w:rPr>
+              <w:t>tring</w:t>
+            </w:r>
+          </w:p>
+        </w:tc>
+        <w:tc>
+          <w:tcPr>
+            <w:tcW w:w="3828" w:type="dxa"/>
+          </w:tcPr>
+          <w:p/>
+        </w:tc>
+      </w:tr>
+      <w:tr>
+        <w:tc>
+          <w:tcPr>
+            <w:tcW w:w="2074" w:type="dxa"/>
+          </w:tcPr>
+          <w:p>
+            <w:r>
+              <w:rPr>
+                <w:rFonts w:hint="eastAsia"/>
+              </w:rPr>
+              <w:t>seal</w:t>
+            </w:r>
+            <w:r>
+              <w:t>_type</w:t>
+            </w:r>
+          </w:p>
+        </w:tc>
+        <w:tc>
+          <w:tcPr>
+            <w:tcW w:w="1465" w:type="dxa"/>
+          </w:tcPr>
+          <w:p>
+            <w:r>
+              <w:rPr>
+                <w:rFonts w:hint="eastAsia"/>
+              </w:rPr>
+              <w:t>印章类型</w:t>
+            </w:r>
+          </w:p>
+        </w:tc>
+        <w:tc>
+          <w:tcPr>
+            <w:tcW w:w="1559" w:type="dxa"/>
+          </w:tcPr>
+          <w:p>
+            <w:r>
+              <w:rPr>
+                <w:rFonts w:hint="eastAsia"/>
+              </w:rPr>
+              <w:t>int</w:t>
+            </w:r>
+          </w:p>
+        </w:tc>
+        <w:tc>
+          <w:tcPr>
+            <w:tcW w:w="3828" w:type="dxa"/>
+          </w:tcPr>
+          <w:p>
+            <w:r>
+              <w:t>0-</w:t>
+            </w:r>
+            <w:r>
+              <w:rPr>
+                <w:rFonts w:hint="eastAsia"/>
+              </w:rPr>
+              <w:t>电子公章；</w:t>
+            </w:r>
+            <w:r>
+              <w:rPr>
+                <w:rFonts w:hint="eastAsia"/>
+              </w:rPr>
+              <w:t>99-</w:t>
+            </w:r>
+            <w:r>
+              <w:rPr>
+                <w:rFonts w:hint="eastAsia"/>
+              </w:rPr>
+              <w:t>测试章；其它见印章类型表</w:t>
+            </w:r>
+          </w:p>
+        </w:tc>
+      </w:tr>
+      <w:tr>
+        <w:tc>
+          <w:tcPr>
+            <w:tcW w:w="2074" w:type="dxa"/>
+          </w:tcPr>
+          <w:p>
+            <w:r>
+              <w:t>seal_width</w:t>
+            </w:r>
+          </w:p>
+        </w:tc>
+        <w:tc>
+          <w:tcPr>
+            <w:tcW w:w="1465" w:type="dxa"/>
+          </w:tcPr>
+          <w:p>
+            <w:r>
+              <w:rPr>
+                <w:rFonts w:hint="eastAsia"/>
+              </w:rPr>
+              <w:t>宽</w:t>
+            </w:r>
+          </w:p>
+        </w:tc>
+        <w:tc>
+          <w:tcPr>
+            <w:tcW w:w="1559" w:type="dxa"/>
+          </w:tcPr>
+          <w:p>
+            <w:r>
+              <w:rPr>
+                <w:rFonts w:hint="eastAsia"/>
+              </w:rPr>
+              <w:t>int</w:t>
+            </w:r>
+          </w:p>
+        </w:tc>
+        <w:tc>
+          <w:tcPr>
+            <w:tcW w:w="3828" w:type="dxa"/>
+          </w:tcPr>
+          <w:p/>
+        </w:tc>
+      </w:tr>
+      <w:tr>
+        <w:tc>
+          <w:tcPr>
+            <w:tcW w:w="2074" w:type="dxa"/>
+          </w:tcPr>
+          <w:p>
+            <w:r>
+              <w:rPr>
+                <w:rFonts w:hint="eastAsia"/>
+              </w:rPr>
+              <w:t>seal</w:t>
+            </w:r>
+            <w:r>
+              <w:t>_height</w:t>
+            </w:r>
+          </w:p>
+        </w:tc>
+        <w:tc>
+          <w:tcPr>
+            <w:tcW w:w="1465" w:type="dxa"/>
+          </w:tcPr>
+          <w:p>
+            <w:r>
+              <w:rPr>
+                <w:rFonts w:hint="eastAsia"/>
+              </w:rPr>
+              <w:t>高</w:t>
+            </w:r>
+          </w:p>
+        </w:tc>
+        <w:tc>
+          <w:tcPr>
+            <w:tcW w:w="1559" w:type="dxa"/>
+          </w:tcPr>
+          <w:p>
+            <w:r>
+              <w:rPr>
+                <w:rFonts w:hint="eastAsia"/>
+              </w:rPr>
+              <w:t>int</w:t>
+            </w:r>
+          </w:p>
+        </w:tc>
+        <w:tc>
+          <w:tcPr>
+            <w:tcW w:w="3828" w:type="dxa"/>
+          </w:tcPr>
+          <w:p/>
+        </w:tc>
+      </w:tr>
+      <w:tr>
+        <w:tc>
+          <w:tcPr>
+            <w:tcW w:w="2074" w:type="dxa"/>
+          </w:tcPr>
+          <w:p>
+            <w:r>
+              <w:rPr>
+                <w:rFonts w:hint="eastAsia"/>
+              </w:rPr>
+              <w:t>seal_pic_type</w:t>
+            </w:r>
+          </w:p>
+        </w:tc>
+        <w:tc>
+          <w:tcPr>
+            <w:tcW w:w="1465" w:type="dxa"/>
+          </w:tcPr>
+          <w:p>
+            <w:r>
+              <w:rPr>
+                <w:rFonts w:hint="eastAsia"/>
+              </w:rPr>
+              <w:t>图片类型</w:t>
+            </w:r>
+          </w:p>
+        </w:tc>
+        <w:tc>
+          <w:tcPr>
+            <w:tcW w:w="1559" w:type="dxa"/>
+          </w:tcPr>
+          <w:p>
+            <w:r>
+              <w:t>S</w:t>
+            </w:r>
+            <w:r>
+              <w:rPr>
+                <w:rFonts w:hint="eastAsia"/>
+              </w:rPr>
+              <w:t>tring</w:t>
+            </w:r>
+          </w:p>
+        </w:tc>
+        <w:tc>
+          <w:tcPr>
+            <w:tcW w:w="3828" w:type="dxa"/>
+          </w:tcPr>
+          <w:p>
+            <w:r>
+              <w:rPr>
+                <w:rFonts w:hint="eastAsia"/>
+              </w:rPr>
+              <w:t>图片类型，不含点号</w:t>
+            </w:r>
+          </w:p>
+        </w:tc>
+      </w:tr>
+      <w:tr>
+        <w:tc>
+          <w:tcPr>
+            <w:tcW w:w="2074" w:type="dxa"/>
+          </w:tcPr>
+          <w:p>
+            <w:r>
+              <w:rPr>
+                <w:rFonts w:hint="eastAsia"/>
+              </w:rPr>
+              <w:t>seal</w:t>
+            </w:r>
+            <w:r>
+              <w:t>_pic_data</w:t>
+            </w:r>
+          </w:p>
+        </w:tc>
+        <w:tc>
+          <w:tcPr>
+            <w:tcW w:w="1465" w:type="dxa"/>
+          </w:tcPr>
+          <w:p>
+            <w:r>
+              <w:rPr>
+                <w:rFonts w:hint="eastAsia"/>
+              </w:rPr>
+              <w:t>图片数据</w:t>
+            </w:r>
+          </w:p>
+        </w:tc>
+        <w:tc>
+          <w:tcPr>
+            <w:tcW w:w="1559" w:type="dxa"/>
+          </w:tcPr>
+          <w:p>
+            <w:r>
+              <w:rPr>
+                <w:rFonts w:hint="eastAsia"/>
+              </w:rPr>
+              <w:t>blob</w:t>
+            </w:r>
+          </w:p>
+        </w:tc>
+        <w:tc>
+          <w:tcPr>
+            <w:tcW w:w="3828" w:type="dxa"/>
+          </w:tcPr>
+          <w:p/>
+        </w:tc>
+      </w:tr>
+      <w:tr>
+        <w:tc>
+          <w:tcPr>
+            <w:tcW w:w="2074" w:type="dxa"/>
+          </w:tcPr>
+          <w:p>
+            <w:r>
+              <w:rPr>
+                <w:rFonts w:hint="eastAsia"/>
+              </w:rPr>
+              <w:t>rd</w:t>
+            </w:r>
+            <w:r>
+              <w:t>_time</w:t>
+            </w:r>
+          </w:p>
+        </w:tc>
+        <w:tc>
+          <w:tcPr>
+            <w:tcW w:w="1465" w:type="dxa"/>
+          </w:tcPr>
+          <w:p>
+            <w:r>
+              <w:rPr>
+                <w:rFonts w:hint="eastAsia"/>
+              </w:rPr>
+              <w:t>记录时间</w:t>
+            </w:r>
+          </w:p>
+        </w:tc>
+        <w:tc>
+          <w:tcPr>
+            <w:tcW w:w="1559" w:type="dxa"/>
+          </w:tcPr>
+          <w:p>
+            <w:r>
+              <w:rPr>
+                <w:rFonts w:hint="eastAsia"/>
+              </w:rPr>
               <w:t>d</w:t>
             </w:r>
+            <w:r>
+              <w:t>atetime</w:t>
+            </w:r>
+          </w:p>
+        </w:tc>
+        <w:tc>
+          <w:tcPr>
+            <w:tcW w:w="3828" w:type="dxa"/>
+          </w:tcPr>
+          <w:p/>
+        </w:tc>
+      </w:tr>
+      <w:tr>
+        <w:tc>
+          <w:tcPr>
+            <w:tcW w:w="2074" w:type="dxa"/>
+          </w:tcPr>
+          <w:p>
+            <w:r>
+              <w:rPr>
+                <w:rFonts w:hint="eastAsia"/>
+              </w:rPr>
+              <w:t>s</w:t>
+            </w:r>
+            <w:r>
+              <w:t>tatus</w:t>
+            </w:r>
+          </w:p>
+        </w:tc>
+        <w:tc>
+          <w:tcPr>
+            <w:tcW w:w="1465" w:type="dxa"/>
+          </w:tcPr>
+          <w:p>
+            <w:r>
+              <w:rPr>
+                <w:rFonts w:hint="eastAsia"/>
+              </w:rPr>
+              <w:t>状态</w:t>
+            </w:r>
           </w:p>
         </w:tc>
         <w:tc>
@@ -12147,10 +11562,7 @@
               <w:rPr>
                 <w:rFonts w:hint="eastAsia"/>
               </w:rPr>
-              <w:t>S</w:t>
-            </w:r>
-            <w:r>
-              <w:t>tring</w:t>
+              <w:t>int</w:t>
             </w:r>
           </w:p>
         </w:tc>
@@ -12158,20 +11570,48 @@
           <w:tcPr>
             <w:tcW w:w="3828" w:type="dxa"/>
           </w:tcPr>
-          <w:p/>
-        </w:tc>
-      </w:tr>
-      <w:tr>
-        <w:tc>
-          <w:tcPr>
-            <w:tcW w:w="2074" w:type="dxa"/>
-          </w:tcPr>
-          <w:p>
-            <w:r>
-              <w:rPr>
-                <w:rFonts w:hint="eastAsia"/>
-              </w:rPr>
-              <w:t>alg</w:t>
+          <w:p>
+            <w:r>
+              <w:rPr>
+                <w:rFonts w:hint="eastAsia"/>
+              </w:rPr>
+              <w:t>0-</w:t>
+            </w:r>
+            <w:r>
+              <w:rPr>
+                <w:rFonts w:hint="eastAsia"/>
+              </w:rPr>
+              <w:t>未启用；</w:t>
+            </w:r>
+            <w:r>
+              <w:rPr>
+                <w:rFonts w:hint="eastAsia"/>
+              </w:rPr>
+              <w:t>1-</w:t>
+            </w:r>
+            <w:r>
+              <w:rPr>
+                <w:rFonts w:hint="eastAsia"/>
+              </w:rPr>
+              <w:t>启用</w:t>
+            </w:r>
+          </w:p>
+        </w:tc>
+      </w:tr>
+      <w:tr>
+        <w:tc>
+          <w:tcPr>
+            <w:tcW w:w="2074" w:type="dxa"/>
+          </w:tcPr>
+          <w:p>
+            <w:r>
+              <w:rPr>
+                <w:rFonts w:hint="eastAsia"/>
+              </w:rPr>
+              <w:t>cert</w:t>
+            </w:r>
+            <w:r>
+              <w:t>_id</w:t>
             </w:r>
           </w:p>
         </w:tc>
@@ -12184,7 +11624,7 @@
               <w:rPr>
                 <w:rFonts w:hint="eastAsia"/>
               </w:rPr>
-              <w:t>非对称算法</w:t>
+              <w:t>证书编号</w:t>
             </w:r>
           </w:p>
         </w:tc>
@@ -12205,30 +11645,23 @@
           <w:tcPr>
             <w:tcW w:w="3828" w:type="dxa"/>
           </w:tcPr>
-          <w:p>
-            <w:r>
-              <w:rPr>
-                <w:rFonts w:hint="eastAsia"/>
-              </w:rPr>
-              <w:t>rsa1024,</w:t>
-            </w:r>
-            <w:r>
-              <w:t xml:space="preserve"> rsa2048, ecc256</w:t>
-            </w:r>
-          </w:p>
-        </w:tc>
-      </w:tr>
-      <w:tr>
-        <w:tc>
-          <w:tcPr>
-            <w:tcW w:w="2074" w:type="dxa"/>
-          </w:tcPr>
-          <w:p>
-            <w:r>
-              <w:rPr>
-                <w:rFonts w:hint="eastAsia"/>
-              </w:rPr>
-              <w:t>skid</w:t>
+          <w:p/>
+        </w:tc>
+      </w:tr>
+      <w:tr>
+        <w:tc>
+          <w:tcPr>
+            <w:tcW w:w="2074" w:type="dxa"/>
+          </w:tcPr>
+          <w:p>
+            <w:r>
+              <w:rPr>
+                <w:rFonts w:hint="eastAsia"/>
+              </w:rPr>
+              <w:t>seal</w:t>
+            </w:r>
+            <w:r>
+              <w:t>_code</w:t>
             </w:r>
           </w:p>
         </w:tc>
@@ -12241,7 +11674,7 @@
               <w:rPr>
                 <w:rFonts w:hint="eastAsia"/>
               </w:rPr>
-              <w:t>私钥序列号</w:t>
+              <w:t>印章编码</w:t>
             </w:r>
           </w:p>
         </w:tc>
@@ -12275,7 +11708,7 @@
               <w:rPr>
                 <w:rFonts w:hint="eastAsia"/>
               </w:rPr>
-              <w:t>pk</w:t>
+              <w:t>seal_data</w:t>
             </w:r>
           </w:p>
         </w:tc>
@@ -12288,7 +11721,7 @@
               <w:rPr>
                 <w:rFonts w:hint="eastAsia"/>
               </w:rPr>
-              <w:t>公钥</w:t>
+              <w:t>印章数据</w:t>
             </w:r>
           </w:p>
         </w:tc>
@@ -12301,10 +11734,7 @@
               <w:rPr>
                 <w:rFonts w:hint="eastAsia"/>
               </w:rPr>
-              <w:t>S</w:t>
-            </w:r>
-            <w:r>
-              <w:t>tring</w:t>
+              <w:t>blob</w:t>
             </w:r>
           </w:p>
         </w:tc>
@@ -12313,349 +11743,6 @@
             <w:tcW w:w="3828" w:type="dxa"/>
           </w:tcPr>
           <w:p/>
-        </w:tc>
-      </w:tr>
-      <w:tr>
-        <w:tc>
-          <w:tcPr>
-            <w:tcW w:w="2074" w:type="dxa"/>
-          </w:tcPr>
-          <w:p>
-            <w:r>
-              <w:rPr>
-                <w:rFonts w:hint="eastAsia"/>
-              </w:rPr>
-              <w:t>v</w:t>
-            </w:r>
-            <w:r>
-              <w:t>alid_st</w:t>
-            </w:r>
-          </w:p>
-        </w:tc>
-        <w:tc>
-          <w:tcPr>
-            <w:tcW w:w="1465" w:type="dxa"/>
-          </w:tcPr>
-          <w:p>
-            <w:r>
-              <w:rPr>
-                <w:rFonts w:hint="eastAsia"/>
-              </w:rPr>
-              <w:t>有效期起</w:t>
-            </w:r>
-          </w:p>
-        </w:tc>
-        <w:tc>
-          <w:tcPr>
-            <w:tcW w:w="1559" w:type="dxa"/>
-          </w:tcPr>
-          <w:p>
-            <w:r>
-              <w:rPr>
-                <w:rFonts w:hint="eastAsia"/>
-              </w:rPr>
-              <w:t>date</w:t>
-            </w:r>
-            <w:r>
-              <w:t>time</w:t>
-            </w:r>
-          </w:p>
-        </w:tc>
-        <w:tc>
-          <w:tcPr>
-            <w:tcW w:w="3828" w:type="dxa"/>
-          </w:tcPr>
-          <w:p/>
-        </w:tc>
-      </w:tr>
-      <w:tr>
-        <w:tc>
-          <w:tcPr>
-            <w:tcW w:w="2074" w:type="dxa"/>
-          </w:tcPr>
-          <w:p>
-            <w:r>
-              <w:rPr>
-                <w:rFonts w:hint="eastAsia"/>
-              </w:rPr>
-              <w:t>valid_</w:t>
-            </w:r>
-            <w:r>
-              <w:t>end</w:t>
-            </w:r>
-          </w:p>
-        </w:tc>
-        <w:tc>
-          <w:tcPr>
-            <w:tcW w:w="1465" w:type="dxa"/>
-          </w:tcPr>
-          <w:p>
-            <w:r>
-              <w:rPr>
-                <w:rFonts w:hint="eastAsia"/>
-              </w:rPr>
-              <w:t>有效期止</w:t>
-            </w:r>
-          </w:p>
-        </w:tc>
-        <w:tc>
-          <w:tcPr>
-            <w:tcW w:w="1559" w:type="dxa"/>
-          </w:tcPr>
-          <w:p>
-            <w:r>
-              <w:t>datetime</w:t>
-            </w:r>
-          </w:p>
-        </w:tc>
-        <w:tc>
-          <w:tcPr>
-            <w:tcW w:w="3828" w:type="dxa"/>
-          </w:tcPr>
-          <w:p/>
-        </w:tc>
-      </w:tr>
-      <w:tr>
-        <w:tc>
-          <w:tcPr>
-            <w:tcW w:w="2074" w:type="dxa"/>
-          </w:tcPr>
-          <w:p>
-            <w:r>
-              <w:rPr>
-                <w:rFonts w:hint="eastAsia"/>
-              </w:rPr>
-              <w:t>issuer_</w:t>
-            </w:r>
-            <w:r>
-              <w:t>id</w:t>
-            </w:r>
-          </w:p>
-        </w:tc>
-        <w:tc>
-          <w:tcPr>
-            <w:tcW w:w="1465" w:type="dxa"/>
-          </w:tcPr>
-          <w:p>
-            <w:r>
-              <w:rPr>
-                <w:rFonts w:hint="eastAsia"/>
-              </w:rPr>
-              <w:t>颁发者标识</w:t>
-            </w:r>
-          </w:p>
-        </w:tc>
-        <w:tc>
-          <w:tcPr>
-            <w:tcW w:w="1559" w:type="dxa"/>
-          </w:tcPr>
-          <w:p>
-            <w:r>
-              <w:rPr>
-                <w:rFonts w:hint="eastAsia"/>
-              </w:rPr>
-              <w:t>String</w:t>
-            </w:r>
-          </w:p>
-        </w:tc>
-        <w:tc>
-          <w:tcPr>
-            <w:tcW w:w="3828" w:type="dxa"/>
-          </w:tcPr>
-          <w:p/>
-        </w:tc>
-      </w:tr>
-      <w:tr>
-        <w:tc>
-          <w:tcPr>
-            <w:tcW w:w="2074" w:type="dxa"/>
-          </w:tcPr>
-          <w:p>
-            <w:r>
-              <w:rPr>
-                <w:rFonts w:hint="eastAsia"/>
-              </w:rPr>
-              <w:t>o</w:t>
-            </w:r>
-            <w:r>
-              <w:t>wner_dn</w:t>
-            </w:r>
-          </w:p>
-        </w:tc>
-        <w:tc>
-          <w:tcPr>
-            <w:tcW w:w="1465" w:type="dxa"/>
-          </w:tcPr>
-          <w:p>
-            <w:r>
-              <w:rPr>
-                <w:rFonts w:hint="eastAsia"/>
-              </w:rPr>
-              <w:t>证书主体</w:t>
-            </w:r>
-          </w:p>
-        </w:tc>
-        <w:tc>
-          <w:tcPr>
-            <w:tcW w:w="1559" w:type="dxa"/>
-          </w:tcPr>
-          <w:p>
-            <w:r>
-              <w:rPr>
-                <w:rFonts w:hint="eastAsia"/>
-              </w:rPr>
-              <w:t>String</w:t>
-            </w:r>
-          </w:p>
-        </w:tc>
-        <w:tc>
-          <w:tcPr>
-            <w:tcW w:w="3828" w:type="dxa"/>
-          </w:tcPr>
-          <w:p/>
-        </w:tc>
-      </w:tr>
-      <w:tr>
-        <w:tc>
-          <w:tcPr>
-            <w:tcW w:w="2074" w:type="dxa"/>
-          </w:tcPr>
-          <w:p>
-            <w:r>
-              <w:rPr>
-                <w:rFonts w:hint="eastAsia"/>
-              </w:rPr>
-              <w:t>rd</w:t>
-            </w:r>
-            <w:r>
-              <w:t>_time</w:t>
-            </w:r>
-          </w:p>
-        </w:tc>
-        <w:tc>
-          <w:tcPr>
-            <w:tcW w:w="1465" w:type="dxa"/>
-          </w:tcPr>
-          <w:p>
-            <w:r>
-              <w:rPr>
-                <w:rFonts w:hint="eastAsia"/>
-              </w:rPr>
-              <w:t>记录时间</w:t>
-            </w:r>
-          </w:p>
-        </w:tc>
-        <w:tc>
-          <w:tcPr>
-            <w:tcW w:w="1559" w:type="dxa"/>
-          </w:tcPr>
-          <w:p>
-            <w:r>
-              <w:rPr>
-                <w:rFonts w:hint="eastAsia"/>
-              </w:rPr>
-              <w:t>d</w:t>
-            </w:r>
-            <w:r>
-              <w:t>atetime</w:t>
-            </w:r>
-          </w:p>
-        </w:tc>
-        <w:tc>
-          <w:tcPr>
-            <w:tcW w:w="3828" w:type="dxa"/>
-          </w:tcPr>
-          <w:p/>
-        </w:tc>
-      </w:tr>
-      <w:tr>
-        <w:tc>
-          <w:tcPr>
-            <w:tcW w:w="2074" w:type="dxa"/>
-          </w:tcPr>
-          <w:p>
-            <w:r>
-              <w:rPr>
-                <w:rFonts w:hint="eastAsia"/>
-              </w:rPr>
-              <w:t>s</w:t>
-            </w:r>
-            <w:r>
-              <w:t>tatus</w:t>
-            </w:r>
-          </w:p>
-        </w:tc>
-        <w:tc>
-          <w:tcPr>
-            <w:tcW w:w="1465" w:type="dxa"/>
-          </w:tcPr>
-          <w:p>
-            <w:r>
-              <w:rPr>
-                <w:rFonts w:hint="eastAsia"/>
-              </w:rPr>
-              <w:t>状态</w:t>
-            </w:r>
-          </w:p>
-        </w:tc>
-        <w:tc>
-          <w:tcPr>
-            <w:tcW w:w="1559" w:type="dxa"/>
-          </w:tcPr>
-          <w:p>
-            <w:r>
-              <w:rPr>
-                <w:rFonts w:hint="eastAsia"/>
-              </w:rPr>
-              <w:t>int</w:t>
-            </w:r>
-          </w:p>
-        </w:tc>
-        <w:tc>
-          <w:tcPr>
-            <w:tcW w:w="3828" w:type="dxa"/>
-          </w:tcPr>
-          <w:p>
-            <w:r>
-              <w:rPr>
-                <w:rFonts w:hint="eastAsia"/>
-              </w:rPr>
-              <w:t>0-</w:t>
-            </w:r>
-            <w:r>
-              <w:rPr>
-                <w:rFonts w:hint="eastAsia"/>
-              </w:rPr>
-              <w:t>未启用；</w:t>
-            </w:r>
-            <w:r>
-              <w:rPr>
-                <w:rFonts w:hint="eastAsia"/>
-              </w:rPr>
-              <w:t>1-</w:t>
-            </w:r>
-            <w:r>
-              <w:rPr>
-                <w:rFonts w:hint="eastAsia"/>
-              </w:rPr>
-              <w:t>启用；</w:t>
-            </w:r>
-            <w:r>
-              <w:rPr>
-                <w:rFonts w:hint="eastAsia"/>
-              </w:rPr>
-              <w:t>2</w:t>
-            </w:r>
-            <w:r>
-              <w:t>-</w:t>
-            </w:r>
-            <w:r>
-              <w:rPr>
-                <w:rFonts w:hint="eastAsia"/>
-              </w:rPr>
-              <w:t>冻结</w:t>
-            </w:r>
-          </w:p>
         </w:tc>
       </w:tr>
     </w:tbl>
@@ -12666,16 +11753,27 @@
         <w:rPr>
           <w:rFonts w:hint="eastAsia"/>
         </w:rPr>
-        <w:t>个人章历史</w:t>
+        <w:t>法</w:t>
+      </w:r>
+      <w:r>
+        <w:rPr>
+          <w:rFonts w:hint="eastAsia"/>
+        </w:rPr>
+        <w:t>人章证书</w:t>
       </w:r>
     </w:p>
     <w:p>
-      <w:pPr>
-        <w:rPr>
-          <w:rFonts w:hint="eastAsia"/>
-        </w:rPr>
-      </w:pPr>
+      <w:r>
+        <w:rPr>
+          <w:rFonts w:hint="eastAsia"/>
+        </w:rPr>
+        <w:t>ent</w:t>
+      </w:r>
+      <w:r>
+        <w:t>_seal_cer</w:t>
+      </w:r>
     </w:p>
+    <w:p/>
     <w:tbl>
       <w:tblPr>
         <w:tblStyle w:val="a4"/>
@@ -12842,6 +11940,750 @@
               <w:rPr>
                 <w:rFonts w:hint="eastAsia"/>
               </w:rPr>
+              <w:t>账号（系统内）</w:t>
+            </w:r>
+          </w:p>
+        </w:tc>
+      </w:tr>
+      <w:tr>
+        <w:tc>
+          <w:tcPr>
+            <w:tcW w:w="2074" w:type="dxa"/>
+          </w:tcPr>
+          <w:p>
+            <w:r>
+              <w:rPr>
+                <w:rFonts w:hint="eastAsia"/>
+              </w:rPr>
+              <w:t>e</w:t>
+            </w:r>
+            <w:r>
+              <w:t>nt_id</w:t>
+            </w:r>
+          </w:p>
+        </w:tc>
+        <w:tc>
+          <w:tcPr>
+            <w:tcW w:w="1465" w:type="dxa"/>
+          </w:tcPr>
+          <w:p>
+            <w:r>
+              <w:rPr>
+                <w:rFonts w:hint="eastAsia"/>
+              </w:rPr>
+              <w:t>法人</w:t>
+            </w:r>
+            <w:r>
+              <w:rPr>
+                <w:rFonts w:hint="eastAsia"/>
+              </w:rPr>
+              <w:t>i</w:t>
+            </w:r>
+            <w:r>
+              <w:t>d</w:t>
+            </w:r>
+          </w:p>
+        </w:tc>
+        <w:tc>
+          <w:tcPr>
+            <w:tcW w:w="1559" w:type="dxa"/>
+          </w:tcPr>
+          <w:p>
+            <w:r>
+              <w:rPr>
+                <w:rFonts w:hint="eastAsia"/>
+              </w:rPr>
+              <w:t>S</w:t>
+            </w:r>
+            <w:r>
+              <w:t>tring</w:t>
+            </w:r>
+          </w:p>
+        </w:tc>
+        <w:tc>
+          <w:tcPr>
+            <w:tcW w:w="3828" w:type="dxa"/>
+          </w:tcPr>
+          <w:p/>
+        </w:tc>
+      </w:tr>
+      <w:tr>
+        <w:tc>
+          <w:tcPr>
+            <w:tcW w:w="2074" w:type="dxa"/>
+          </w:tcPr>
+          <w:p>
+            <w:r>
+              <w:rPr>
+                <w:rFonts w:hint="eastAsia"/>
+              </w:rPr>
+              <w:t>alg</w:t>
+            </w:r>
+          </w:p>
+        </w:tc>
+        <w:tc>
+          <w:tcPr>
+            <w:tcW w:w="1465" w:type="dxa"/>
+          </w:tcPr>
+          <w:p>
+            <w:r>
+              <w:rPr>
+                <w:rFonts w:hint="eastAsia"/>
+              </w:rPr>
+              <w:t>非对称算法</w:t>
+            </w:r>
+          </w:p>
+        </w:tc>
+        <w:tc>
+          <w:tcPr>
+            <w:tcW w:w="1559" w:type="dxa"/>
+          </w:tcPr>
+          <w:p>
+            <w:r>
+              <w:rPr>
+                <w:rFonts w:hint="eastAsia"/>
+              </w:rPr>
+              <w:t>String</w:t>
+            </w:r>
+          </w:p>
+        </w:tc>
+        <w:tc>
+          <w:tcPr>
+            <w:tcW w:w="3828" w:type="dxa"/>
+          </w:tcPr>
+          <w:p>
+            <w:r>
+              <w:rPr>
+                <w:rFonts w:hint="eastAsia"/>
+              </w:rPr>
+              <w:t>rsa1024,</w:t>
+            </w:r>
+            <w:r>
+              <w:t xml:space="preserve"> rsa2048, ecc256</w:t>
+            </w:r>
+          </w:p>
+        </w:tc>
+      </w:tr>
+      <w:tr>
+        <w:tc>
+          <w:tcPr>
+            <w:tcW w:w="2074" w:type="dxa"/>
+          </w:tcPr>
+          <w:p>
+            <w:r>
+              <w:rPr>
+                <w:rFonts w:hint="eastAsia"/>
+              </w:rPr>
+              <w:t>skid</w:t>
+            </w:r>
+          </w:p>
+        </w:tc>
+        <w:tc>
+          <w:tcPr>
+            <w:tcW w:w="1465" w:type="dxa"/>
+          </w:tcPr>
+          <w:p>
+            <w:r>
+              <w:rPr>
+                <w:rFonts w:hint="eastAsia"/>
+              </w:rPr>
+              <w:t>私钥索引号</w:t>
+            </w:r>
+          </w:p>
+        </w:tc>
+        <w:tc>
+          <w:tcPr>
+            <w:tcW w:w="1559" w:type="dxa"/>
+          </w:tcPr>
+          <w:p>
+            <w:r>
+              <w:rPr>
+                <w:rFonts w:hint="eastAsia"/>
+              </w:rPr>
+              <w:t>int</w:t>
+            </w:r>
+            <w:bookmarkStart w:id="0" w:name="_GoBack"/>
+            <w:bookmarkEnd w:id="0"/>
+          </w:p>
+        </w:tc>
+        <w:tc>
+          <w:tcPr>
+            <w:tcW w:w="3828" w:type="dxa"/>
+          </w:tcPr>
+          <w:p/>
+        </w:tc>
+      </w:tr>
+      <w:tr>
+        <w:tc>
+          <w:tcPr>
+            <w:tcW w:w="2074" w:type="dxa"/>
+          </w:tcPr>
+          <w:p>
+            <w:r>
+              <w:rPr>
+                <w:rFonts w:hint="eastAsia"/>
+              </w:rPr>
+              <w:t>pk</w:t>
+            </w:r>
+          </w:p>
+        </w:tc>
+        <w:tc>
+          <w:tcPr>
+            <w:tcW w:w="1465" w:type="dxa"/>
+          </w:tcPr>
+          <w:p>
+            <w:r>
+              <w:rPr>
+                <w:rFonts w:hint="eastAsia"/>
+              </w:rPr>
+              <w:t>公钥</w:t>
+            </w:r>
+          </w:p>
+        </w:tc>
+        <w:tc>
+          <w:tcPr>
+            <w:tcW w:w="1559" w:type="dxa"/>
+          </w:tcPr>
+          <w:p>
+            <w:r>
+              <w:rPr>
+                <w:rFonts w:hint="eastAsia"/>
+              </w:rPr>
+              <w:t>S</w:t>
+            </w:r>
+            <w:r>
+              <w:t>tring</w:t>
+            </w:r>
+          </w:p>
+        </w:tc>
+        <w:tc>
+          <w:tcPr>
+            <w:tcW w:w="3828" w:type="dxa"/>
+          </w:tcPr>
+          <w:p/>
+        </w:tc>
+      </w:tr>
+      <w:tr>
+        <w:tc>
+          <w:tcPr>
+            <w:tcW w:w="2074" w:type="dxa"/>
+          </w:tcPr>
+          <w:p>
+            <w:r>
+              <w:rPr>
+                <w:rFonts w:hint="eastAsia"/>
+              </w:rPr>
+              <w:t>v</w:t>
+            </w:r>
+            <w:r>
+              <w:t>alid_st</w:t>
+            </w:r>
+          </w:p>
+        </w:tc>
+        <w:tc>
+          <w:tcPr>
+            <w:tcW w:w="1465" w:type="dxa"/>
+          </w:tcPr>
+          <w:p>
+            <w:r>
+              <w:rPr>
+                <w:rFonts w:hint="eastAsia"/>
+              </w:rPr>
+              <w:t>有效期起</w:t>
+            </w:r>
+          </w:p>
+        </w:tc>
+        <w:tc>
+          <w:tcPr>
+            <w:tcW w:w="1559" w:type="dxa"/>
+          </w:tcPr>
+          <w:p>
+            <w:r>
+              <w:rPr>
+                <w:rFonts w:hint="eastAsia"/>
+              </w:rPr>
+              <w:t>date</w:t>
+            </w:r>
+            <w:r>
+              <w:t>time</w:t>
+            </w:r>
+          </w:p>
+        </w:tc>
+        <w:tc>
+          <w:tcPr>
+            <w:tcW w:w="3828" w:type="dxa"/>
+          </w:tcPr>
+          <w:p/>
+        </w:tc>
+      </w:tr>
+      <w:tr>
+        <w:tc>
+          <w:tcPr>
+            <w:tcW w:w="2074" w:type="dxa"/>
+          </w:tcPr>
+          <w:p>
+            <w:r>
+              <w:rPr>
+                <w:rFonts w:hint="eastAsia"/>
+              </w:rPr>
+              <w:t>valid_</w:t>
+            </w:r>
+            <w:r>
+              <w:t>end</w:t>
+            </w:r>
+          </w:p>
+        </w:tc>
+        <w:tc>
+          <w:tcPr>
+            <w:tcW w:w="1465" w:type="dxa"/>
+          </w:tcPr>
+          <w:p>
+            <w:r>
+              <w:rPr>
+                <w:rFonts w:hint="eastAsia"/>
+              </w:rPr>
+              <w:t>有效期止</w:t>
+            </w:r>
+          </w:p>
+        </w:tc>
+        <w:tc>
+          <w:tcPr>
+            <w:tcW w:w="1559" w:type="dxa"/>
+          </w:tcPr>
+          <w:p>
+            <w:r>
+              <w:t>datetime</w:t>
+            </w:r>
+          </w:p>
+        </w:tc>
+        <w:tc>
+          <w:tcPr>
+            <w:tcW w:w="3828" w:type="dxa"/>
+          </w:tcPr>
+          <w:p/>
+        </w:tc>
+      </w:tr>
+      <w:tr>
+        <w:tc>
+          <w:tcPr>
+            <w:tcW w:w="2074" w:type="dxa"/>
+          </w:tcPr>
+          <w:p>
+            <w:r>
+              <w:rPr>
+                <w:rFonts w:hint="eastAsia"/>
+              </w:rPr>
+              <w:t>issuer_</w:t>
+            </w:r>
+            <w:r>
+              <w:t>id</w:t>
+            </w:r>
+          </w:p>
+        </w:tc>
+        <w:tc>
+          <w:tcPr>
+            <w:tcW w:w="1465" w:type="dxa"/>
+          </w:tcPr>
+          <w:p>
+            <w:r>
+              <w:rPr>
+                <w:rFonts w:hint="eastAsia"/>
+              </w:rPr>
+              <w:t>颁发者标识</w:t>
+            </w:r>
+          </w:p>
+        </w:tc>
+        <w:tc>
+          <w:tcPr>
+            <w:tcW w:w="1559" w:type="dxa"/>
+          </w:tcPr>
+          <w:p>
+            <w:r>
+              <w:rPr>
+                <w:rFonts w:hint="eastAsia"/>
+              </w:rPr>
+              <w:t>String</w:t>
+            </w:r>
+          </w:p>
+        </w:tc>
+        <w:tc>
+          <w:tcPr>
+            <w:tcW w:w="3828" w:type="dxa"/>
+          </w:tcPr>
+          <w:p/>
+        </w:tc>
+      </w:tr>
+      <w:tr>
+        <w:tc>
+          <w:tcPr>
+            <w:tcW w:w="2074" w:type="dxa"/>
+          </w:tcPr>
+          <w:p>
+            <w:r>
+              <w:rPr>
+                <w:rFonts w:hint="eastAsia"/>
+              </w:rPr>
+              <w:t>o</w:t>
+            </w:r>
+            <w:r>
+              <w:t>wner_dn</w:t>
+            </w:r>
+          </w:p>
+        </w:tc>
+        <w:tc>
+          <w:tcPr>
+            <w:tcW w:w="1465" w:type="dxa"/>
+          </w:tcPr>
+          <w:p>
+            <w:r>
+              <w:rPr>
+                <w:rFonts w:hint="eastAsia"/>
+              </w:rPr>
+              <w:t>证书主体</w:t>
+            </w:r>
+          </w:p>
+        </w:tc>
+        <w:tc>
+          <w:tcPr>
+            <w:tcW w:w="1559" w:type="dxa"/>
+          </w:tcPr>
+          <w:p>
+            <w:r>
+              <w:rPr>
+                <w:rFonts w:hint="eastAsia"/>
+              </w:rPr>
+              <w:t>String</w:t>
+            </w:r>
+          </w:p>
+        </w:tc>
+        <w:tc>
+          <w:tcPr>
+            <w:tcW w:w="3828" w:type="dxa"/>
+          </w:tcPr>
+          <w:p/>
+        </w:tc>
+      </w:tr>
+      <w:tr>
+        <w:tc>
+          <w:tcPr>
+            <w:tcW w:w="2074" w:type="dxa"/>
+          </w:tcPr>
+          <w:p>
+            <w:r>
+              <w:rPr>
+                <w:rFonts w:hint="eastAsia"/>
+              </w:rPr>
+              <w:t>rd</w:t>
+            </w:r>
+            <w:r>
+              <w:t>_time</w:t>
+            </w:r>
+          </w:p>
+        </w:tc>
+        <w:tc>
+          <w:tcPr>
+            <w:tcW w:w="1465" w:type="dxa"/>
+          </w:tcPr>
+          <w:p>
+            <w:r>
+              <w:rPr>
+                <w:rFonts w:hint="eastAsia"/>
+              </w:rPr>
+              <w:t>记录时间</w:t>
+            </w:r>
+          </w:p>
+        </w:tc>
+        <w:tc>
+          <w:tcPr>
+            <w:tcW w:w="1559" w:type="dxa"/>
+          </w:tcPr>
+          <w:p>
+            <w:r>
+              <w:rPr>
+                <w:rFonts w:hint="eastAsia"/>
+              </w:rPr>
+              <w:t>d</w:t>
+            </w:r>
+            <w:r>
+              <w:t>atetime</w:t>
+            </w:r>
+          </w:p>
+        </w:tc>
+        <w:tc>
+          <w:tcPr>
+            <w:tcW w:w="3828" w:type="dxa"/>
+          </w:tcPr>
+          <w:p/>
+        </w:tc>
+      </w:tr>
+      <w:tr>
+        <w:tc>
+          <w:tcPr>
+            <w:tcW w:w="2074" w:type="dxa"/>
+          </w:tcPr>
+          <w:p>
+            <w:r>
+              <w:rPr>
+                <w:rFonts w:hint="eastAsia"/>
+              </w:rPr>
+              <w:t>s</w:t>
+            </w:r>
+            <w:r>
+              <w:t>tatus</w:t>
+            </w:r>
+          </w:p>
+        </w:tc>
+        <w:tc>
+          <w:tcPr>
+            <w:tcW w:w="1465" w:type="dxa"/>
+          </w:tcPr>
+          <w:p>
+            <w:r>
+              <w:rPr>
+                <w:rFonts w:hint="eastAsia"/>
+              </w:rPr>
+              <w:t>状态</w:t>
+            </w:r>
+          </w:p>
+        </w:tc>
+        <w:tc>
+          <w:tcPr>
+            <w:tcW w:w="1559" w:type="dxa"/>
+          </w:tcPr>
+          <w:p>
+            <w:r>
+              <w:rPr>
+                <w:rFonts w:hint="eastAsia"/>
+              </w:rPr>
+              <w:t>int</w:t>
+            </w:r>
+          </w:p>
+        </w:tc>
+        <w:tc>
+          <w:tcPr>
+            <w:tcW w:w="3828" w:type="dxa"/>
+          </w:tcPr>
+          <w:p>
+            <w:r>
+              <w:rPr>
+                <w:rFonts w:hint="eastAsia"/>
+              </w:rPr>
+              <w:t>0-</w:t>
+            </w:r>
+            <w:r>
+              <w:rPr>
+                <w:rFonts w:hint="eastAsia"/>
+              </w:rPr>
+              <w:t>未启用；</w:t>
+            </w:r>
+            <w:r>
+              <w:rPr>
+                <w:rFonts w:hint="eastAsia"/>
+              </w:rPr>
+              <w:t>1-</w:t>
+            </w:r>
+            <w:r>
+              <w:rPr>
+                <w:rFonts w:hint="eastAsia"/>
+              </w:rPr>
+              <w:t>启用；</w:t>
+            </w:r>
+            <w:r>
+              <w:rPr>
+                <w:rFonts w:hint="eastAsia"/>
+              </w:rPr>
+              <w:t>2</w:t>
+            </w:r>
+            <w:r>
+              <w:t>-</w:t>
+            </w:r>
+            <w:r>
+              <w:rPr>
+                <w:rFonts w:hint="eastAsia"/>
+              </w:rPr>
+              <w:t>冻结</w:t>
+            </w:r>
+          </w:p>
+        </w:tc>
+      </w:tr>
+    </w:tbl>
+    <w:p/>
+    <w:p/>
+    <w:p>
+      <w:r>
+        <w:rPr>
+          <w:rFonts w:hint="eastAsia"/>
+        </w:rPr>
+        <w:t>个人章历史</w:t>
+      </w:r>
+    </w:p>
+    <w:p/>
+    <w:tbl>
+      <w:tblPr>
+        <w:tblStyle w:val="a4"/>
+        <w:tblW w:w="8926" w:type="dxa"/>
+        <w:tblLook w:val="04A0" w:firstRow="1" w:lastRow="0" w:firstColumn="1" w:lastColumn="0" w:noHBand="0" w:noVBand="1"/>
+      </w:tblPr>
+      <w:tblGrid>
+        <w:gridCol w:w="2074"/>
+        <w:gridCol w:w="1465"/>
+        <w:gridCol w:w="1559"/>
+        <w:gridCol w:w="3828"/>
+      </w:tblGrid>
+      <w:tr>
+        <w:tc>
+          <w:tcPr>
+            <w:tcW w:w="2074" w:type="dxa"/>
+          </w:tcPr>
+          <w:p>
+            <w:r>
+              <w:rPr>
+                <w:rFonts w:hint="eastAsia"/>
+              </w:rPr>
+              <w:t>字段名</w:t>
+            </w:r>
+          </w:p>
+        </w:tc>
+        <w:tc>
+          <w:tcPr>
+            <w:tcW w:w="1465" w:type="dxa"/>
+          </w:tcPr>
+          <w:p>
+            <w:r>
+              <w:rPr>
+                <w:rFonts w:hint="eastAsia"/>
+              </w:rPr>
+              <w:t>含义</w:t>
+            </w:r>
+          </w:p>
+        </w:tc>
+        <w:tc>
+          <w:tcPr>
+            <w:tcW w:w="1559" w:type="dxa"/>
+          </w:tcPr>
+          <w:p>
+            <w:r>
+              <w:rPr>
+                <w:rFonts w:hint="eastAsia"/>
+              </w:rPr>
+              <w:t>类型</w:t>
+            </w:r>
+          </w:p>
+        </w:tc>
+        <w:tc>
+          <w:tcPr>
+            <w:tcW w:w="3828" w:type="dxa"/>
+          </w:tcPr>
+          <w:p>
+            <w:r>
+              <w:rPr>
+                <w:rFonts w:hint="eastAsia"/>
+              </w:rPr>
+              <w:t>注释</w:t>
+            </w:r>
+          </w:p>
+        </w:tc>
+      </w:tr>
+      <w:tr>
+        <w:tc>
+          <w:tcPr>
+            <w:tcW w:w="2074" w:type="dxa"/>
+          </w:tcPr>
+          <w:p>
+            <w:r>
+              <w:t>ID</w:t>
+            </w:r>
+          </w:p>
+        </w:tc>
+        <w:tc>
+          <w:tcPr>
+            <w:tcW w:w="1465" w:type="dxa"/>
+          </w:tcPr>
+          <w:p>
+            <w:r>
+              <w:rPr>
+                <w:rFonts w:hint="eastAsia"/>
+              </w:rPr>
+              <w:t>id</w:t>
+            </w:r>
+          </w:p>
+        </w:tc>
+        <w:tc>
+          <w:tcPr>
+            <w:tcW w:w="1559" w:type="dxa"/>
+          </w:tcPr>
+          <w:p>
+            <w:r>
+              <w:t>int</w:t>
+            </w:r>
+          </w:p>
+        </w:tc>
+        <w:tc>
+          <w:tcPr>
+            <w:tcW w:w="3828" w:type="dxa"/>
+          </w:tcPr>
+          <w:p>
+            <w:r>
+              <w:rPr>
+                <w:rFonts w:hint="eastAsia"/>
+              </w:rPr>
+              <w:t>pri</w:t>
+            </w:r>
+          </w:p>
+        </w:tc>
+      </w:tr>
+      <w:tr>
+        <w:tc>
+          <w:tcPr>
+            <w:tcW w:w="2074" w:type="dxa"/>
+          </w:tcPr>
+          <w:p>
+            <w:r>
+              <w:rPr>
+                <w:rFonts w:hint="eastAsia"/>
+              </w:rPr>
+              <w:t>uid</w:t>
+            </w:r>
+          </w:p>
+        </w:tc>
+        <w:tc>
+          <w:tcPr>
+            <w:tcW w:w="1465" w:type="dxa"/>
+          </w:tcPr>
+          <w:p>
+            <w:r>
+              <w:rPr>
+                <w:rFonts w:hint="eastAsia"/>
+              </w:rPr>
+              <w:t>账号</w:t>
+            </w:r>
+          </w:p>
+        </w:tc>
+        <w:tc>
+          <w:tcPr>
+            <w:tcW w:w="1559" w:type="dxa"/>
+          </w:tcPr>
+          <w:p>
+            <w:r>
+              <w:rPr>
+                <w:rFonts w:hint="eastAsia"/>
+              </w:rPr>
+              <w:t>S</w:t>
+            </w:r>
+            <w:r>
+              <w:t>tring</w:t>
+            </w:r>
+          </w:p>
+        </w:tc>
+        <w:tc>
+          <w:tcPr>
+            <w:tcW w:w="3828" w:type="dxa"/>
+          </w:tcPr>
+          <w:p>
+            <w:r>
+              <w:rPr>
+                <w:rFonts w:hint="eastAsia"/>
+              </w:rPr>
               <w:t>用户账号</w:t>
             </w:r>
           </w:p>
@@ -12853,11 +12695,6 @@
             <w:tcW w:w="2074" w:type="dxa"/>
           </w:tcPr>
           <w:p>
-            <w:pPr>
-              <w:rPr>
-                <w:rFonts w:hint="eastAsia"/>
-              </w:rPr>
-            </w:pPr>
             <w:r>
               <w:rPr>
                 <w:rFonts w:hint="eastAsia"/>
@@ -12874,11 +12711,6 @@
             <w:tcW w:w="1465" w:type="dxa"/>
           </w:tcPr>
           <w:p>
-            <w:pPr>
-              <w:rPr>
-                <w:rFonts w:hint="eastAsia"/>
-              </w:rPr>
-            </w:pPr>
             <w:r>
               <w:rPr>
                 <w:rFonts w:hint="eastAsia"/>
@@ -12892,11 +12724,6 @@
             <w:tcW w:w="1559" w:type="dxa"/>
           </w:tcPr>
           <w:p>
-            <w:pPr>
-              <w:rPr>
-                <w:rFonts w:hint="eastAsia"/>
-              </w:rPr>
-            </w:pPr>
             <w:r>
               <w:rPr>
                 <w:rFonts w:hint="eastAsia"/>
@@ -12909,13 +12736,7 @@
           <w:tcPr>
             <w:tcW w:w="3828" w:type="dxa"/>
           </w:tcPr>
-          <w:p>
-            <w:pPr>
-              <w:rPr>
-                <w:rFonts w:hint="eastAsia"/>
-              </w:rPr>
-            </w:pPr>
-          </w:p>
+          <w:p/>
         </w:tc>
       </w:tr>
       <w:tr>
@@ -12974,11 +12795,6 @@
             <w:tcW w:w="2074" w:type="dxa"/>
           </w:tcPr>
           <w:p>
-            <w:pPr>
-              <w:rPr>
-                <w:rFonts w:hint="eastAsia"/>
-              </w:rPr>
-            </w:pPr>
             <w:r>
               <w:rPr>
                 <w:rFonts w:hint="eastAsia"/>
@@ -12992,11 +12808,6 @@
             <w:tcW w:w="1465" w:type="dxa"/>
           </w:tcPr>
           <w:p>
-            <w:pPr>
-              <w:rPr>
-                <w:rFonts w:hint="eastAsia"/>
-              </w:rPr>
-            </w:pPr>
             <w:r>
               <w:rPr>
                 <w:rFonts w:hint="eastAsia"/>
@@ -13050,11 +12861,6 @@
             <w:tcW w:w="2074" w:type="dxa"/>
           </w:tcPr>
           <w:p>
-            <w:pPr>
-              <w:rPr>
-                <w:rFonts w:hint="eastAsia"/>
-              </w:rPr>
-            </w:pPr>
             <w:r>
               <w:rPr>
                 <w:rFonts w:hint="eastAsia"/>
@@ -13071,11 +12877,6 @@
             <w:tcW w:w="1465" w:type="dxa"/>
           </w:tcPr>
           <w:p>
-            <w:pPr>
-              <w:rPr>
-                <w:rFonts w:hint="eastAsia"/>
-              </w:rPr>
-            </w:pPr>
             <w:r>
               <w:rPr>
                 <w:rFonts w:hint="eastAsia"/>
@@ -13089,11 +12890,6 @@
             <w:tcW w:w="1559" w:type="dxa"/>
           </w:tcPr>
           <w:p>
-            <w:pPr>
-              <w:rPr>
-                <w:rFonts w:hint="eastAsia"/>
-              </w:rPr>
-            </w:pPr>
             <w:r>
               <w:rPr>
                 <w:rFonts w:hint="eastAsia"/>
@@ -14930,7 +14726,7 @@
 </file>
 
 <file path=customXml/itemProps1.xml><?xml version="1.0" encoding="utf-8"?>
-<ds:datastoreItem xmlns:ds="http://schemas.openxmlformats.org/officeDocument/2006/customXml" ds:itemID="{D71D3433-3EA5-4518-A199-E9691C6F2CB5}">
+<ds:datastoreItem xmlns:ds="http://schemas.openxmlformats.org/officeDocument/2006/customXml" ds:itemID="{DD27FEAD-F797-4C89-A2BA-0A8E8928A8C7}">
   <ds:schemaRefs>
     <ds:schemaRef ds:uri="http://schemas.openxmlformats.org/officeDocument/2006/bibliography"/>
   </ds:schemaRefs>

</xml_diff>